<commit_message>
MAJ def taches étudiant 1
</commit_message>
<xml_diff>
--- a/Guillaume/Documents/Définition des taches étudiant 1.docx
+++ b/Guillaume/Documents/Définition des taches étudiant 1.docx
@@ -1568,7 +1568,23 @@
         <w:t>Module relais 12V</w:t>
       </w:r>
       <w:r>
-        <w:t xml:space="preserve"> (Pololu Basic SPDT Relay Carrier with 12VDC, Item </w:t>
+        <w:t xml:space="preserve"> (</w:t>
+      </w:r>
+      <w:proofErr w:type="spellStart"/>
+      <w:r>
+        <w:t>Pololu</w:t>
+      </w:r>
+      <w:proofErr w:type="spellEnd"/>
+      <w:r>
+        <w:t xml:space="preserve"> Basic SPDT Relay Carrier </w:t>
+      </w:r>
+      <w:proofErr w:type="spellStart"/>
+      <w:r>
+        <w:t>with</w:t>
+      </w:r>
+      <w:proofErr w:type="spellEnd"/>
+      <w:r>
+        <w:t xml:space="preserve"> 12VDC, Item </w:t>
       </w:r>
       <w:r>
         <w:t>#</w:t>
@@ -1643,18 +1659,135 @@
           <w:numId w:val="4"/>
         </w:numPr>
       </w:pPr>
-      <w:r>
-        <w:t xml:space="preserve">PyCharm, environnement de developpement intégré (IDE = integrated development environment) utilisé pour programmer en Python. La première version de PyCharm a été publiée en juillet 2008. C'est JetBrains qui a développé Pycharm (JetBrains aussi connu pour avoir développé IntelliJ - Java). Il est multi-plateforme et fonctionne sur Windows, Mac OS X et Linux. Il est disponible en trois versions, la version Community sous licence Apache, la version Educational (Edu) et la version Professional sous licence propriétaire. Les deux premières versions sont open source, donc gratuite alors que la version Professional est payante. La version Community, celle qui nous intéresse, possède différentes fonctionnalités tels que la coloration syntaxique, l'auto-complétion ou encore la vérification de code en direct. La version payante possède évidemment des fonctionnalités que la version payante ne possède pas tels que la gestion complète de bases de données ou encore une </w:t>
+      <w:proofErr w:type="spellStart"/>
+      <w:r>
+        <w:t>PyCharm</w:t>
+      </w:r>
+      <w:proofErr w:type="spellEnd"/>
+      <w:r>
+        <w:t xml:space="preserve">, environnement de </w:t>
+      </w:r>
+      <w:proofErr w:type="spellStart"/>
+      <w:r>
+        <w:t>developpement</w:t>
+      </w:r>
+      <w:proofErr w:type="spellEnd"/>
+      <w:r>
+        <w:t xml:space="preserve"> intégré (IDE = </w:t>
+      </w:r>
+      <w:proofErr w:type="spellStart"/>
+      <w:r>
+        <w:t>integrated</w:t>
+      </w:r>
+      <w:proofErr w:type="spellEnd"/>
+      <w:r>
+        <w:t xml:space="preserve"> </w:t>
+      </w:r>
+      <w:proofErr w:type="spellStart"/>
+      <w:r>
+        <w:t>development</w:t>
+      </w:r>
+      <w:proofErr w:type="spellEnd"/>
+      <w:r>
+        <w:t xml:space="preserve"> </w:t>
+      </w:r>
+      <w:proofErr w:type="spellStart"/>
+      <w:r>
+        <w:t>environment</w:t>
+      </w:r>
+      <w:proofErr w:type="spellEnd"/>
+      <w:r>
+        <w:t xml:space="preserve">) utilisé pour programmer en Python. La première version de </w:t>
+      </w:r>
+      <w:proofErr w:type="spellStart"/>
+      <w:r>
+        <w:t>PyCharm</w:t>
+      </w:r>
+      <w:proofErr w:type="spellEnd"/>
+      <w:r>
+        <w:t xml:space="preserve"> a été publiée en juillet 2008. C'est </w:t>
+      </w:r>
+      <w:proofErr w:type="spellStart"/>
+      <w:r>
+        <w:t>JetBrains</w:t>
+      </w:r>
+      <w:proofErr w:type="spellEnd"/>
+      <w:r>
+        <w:t xml:space="preserve"> qui a développé </w:t>
+      </w:r>
+      <w:proofErr w:type="spellStart"/>
+      <w:r>
+        <w:t>Pycharm</w:t>
+      </w:r>
+      <w:proofErr w:type="spellEnd"/>
+      <w:r>
+        <w:t xml:space="preserve"> (</w:t>
+      </w:r>
+      <w:proofErr w:type="spellStart"/>
+      <w:r>
+        <w:t>JetBrains</w:t>
+      </w:r>
+      <w:proofErr w:type="spellEnd"/>
+      <w:r>
+        <w:t xml:space="preserve"> aussi connu pour avoir développé </w:t>
+      </w:r>
+      <w:proofErr w:type="spellStart"/>
+      <w:r>
+        <w:t>IntelliJ</w:t>
+      </w:r>
+      <w:proofErr w:type="spellEnd"/>
+      <w:r>
+        <w:t xml:space="preserve"> - Java). Il est multi-plateforme et fonctionne sur Windows, Mac OS X et Linux. Il est disponible en trois versions, la version Community sous licence Apache, la version </w:t>
+      </w:r>
+      <w:proofErr w:type="spellStart"/>
+      <w:r>
+        <w:t>Educational</w:t>
+      </w:r>
+      <w:proofErr w:type="spellEnd"/>
+      <w:r>
+        <w:t xml:space="preserve"> (</w:t>
+      </w:r>
+      <w:proofErr w:type="spellStart"/>
+      <w:r>
+        <w:t>Edu</w:t>
+      </w:r>
+      <w:proofErr w:type="spellEnd"/>
+      <w:r>
+        <w:t>) et la version Professional sous licence propriétaire. Les deux premières versions sont open source, donc gratuite alors que la version Professional est payante. La version Community, celle qui nous intéresse, possède différentes fonctionnalités tels que la coloration syntaxique, l'</w:t>
+      </w:r>
+      <w:proofErr w:type="spellStart"/>
+      <w:r>
+        <w:t>auto-complétion</w:t>
+      </w:r>
+      <w:proofErr w:type="spellEnd"/>
+      <w:r>
+        <w:t xml:space="preserve"> ou encore la vérification de code en direct. La version payante possède évidemment des fonctionnalités que la version payante ne possède pas tels que la gestion complète de bases de données ou encore une </w:t>
       </w:r>
       <w:r>
         <w:lastRenderedPageBreak/>
-        <w:t xml:space="preserve">panoplie de framework plus importante que sur la version communautaire. </w:t>
+        <w:t xml:space="preserve">panoplie de </w:t>
+      </w:r>
+      <w:proofErr w:type="spellStart"/>
+      <w:r>
+        <w:t>framework</w:t>
+      </w:r>
+      <w:proofErr w:type="spellEnd"/>
+      <w:r>
+        <w:t xml:space="preserve"> plus importante que sur la version communautaire. </w:t>
       </w:r>
       <w:r>
         <w:t>On peut</w:t>
       </w:r>
       <w:r>
-        <w:t xml:space="preserve"> télécharger Pycharm à cette adresse : https://www.jetbrains.com/pycharm/</w:t>
+        <w:t xml:space="preserve"> télécharger </w:t>
+      </w:r>
+      <w:proofErr w:type="spellStart"/>
+      <w:r>
+        <w:t>Pycharm</w:t>
+      </w:r>
+      <w:proofErr w:type="spellEnd"/>
+      <w:r>
+        <w:t xml:space="preserve"> à cette adresse : https://www.jetbrains.com/pycharm/</w:t>
       </w:r>
       <w:r>
         <w:t>, installation</w:t>
@@ -1842,6 +1975,41 @@
       <w:pPr>
         <w:rPr>
           <w:rStyle w:val="Lienhypertexte"/>
+          <w:color w:val="000000" w:themeColor="text1"/>
+          <w:u w:val="none"/>
+        </w:rPr>
+      </w:pPr>
+      <w:r>
+        <w:rPr>
+          <w:rStyle w:val="Lienhypertexte"/>
+          <w:color w:val="000000" w:themeColor="text1"/>
+          <w:u w:val="none"/>
+        </w:rPr>
+        <w:t xml:space="preserve">2 spi possible sur UNE </w:t>
+      </w:r>
+      <w:proofErr w:type="spellStart"/>
+      <w:r>
+        <w:rPr>
+          <w:rStyle w:val="Lienhypertexte"/>
+          <w:color w:val="000000" w:themeColor="text1"/>
+          <w:u w:val="none"/>
+        </w:rPr>
+        <w:t>raspberry</w:t>
+      </w:r>
+      <w:proofErr w:type="spellEnd"/>
+      <w:r>
+        <w:rPr>
+          <w:rStyle w:val="Lienhypertexte"/>
+          <w:color w:val="000000" w:themeColor="text1"/>
+          <w:u w:val="none"/>
+        </w:rPr>
+        <w:t> !</w:t>
+      </w:r>
+    </w:p>
+    <w:p>
+      <w:pPr>
+        <w:rPr>
+          <w:rStyle w:val="Lienhypertexte"/>
           <w:color w:val="auto"/>
           <w:u w:val="none"/>
         </w:rPr>
@@ -1870,6 +2038,8 @@
         </w:rPr>
         <w:t> :</w:t>
       </w:r>
+      <w:bookmarkStart w:id="5" w:name="_GoBack"/>
+      <w:bookmarkEnd w:id="5"/>
     </w:p>
     <w:p>
       <w:pPr>
@@ -1889,12 +2059,10 @@
           <w:rPr>
             <w:rStyle w:val="Lienhypertexte"/>
           </w:rPr>
-          <w:t>http://projet.eu.org/pedago/sin/term/8-bus_SPI.pdf</w:t>
+          <w:t>https://radiostud.io/understanding-spi-in-raspberry-pi/</w:t>
         </w:r>
       </w:hyperlink>
     </w:p>
-    <w:bookmarkStart w:id="5" w:name="_GoBack"/>
-    <w:bookmarkEnd w:id="5"/>
     <w:p>
       <w:pPr>
         <w:pStyle w:val="Paragraphedeliste"/>
@@ -1908,60 +2076,36 @@
           <w:u w:val="none"/>
         </w:rPr>
       </w:pPr>
-      <w:r>
+      <w:hyperlink r:id="rId17" w:history="1">
+        <w:r>
+          <w:rPr>
+            <w:rStyle w:val="Lienhypertexte"/>
+          </w:rPr>
+          <w:t>http://projet.eu.org/pedago/sin/term/8-bus_SPI.pdf</w:t>
+        </w:r>
+      </w:hyperlink>
+    </w:p>
+    <w:p>
+      <w:pPr>
+        <w:pStyle w:val="Paragraphedeliste"/>
+        <w:numPr>
+          <w:ilvl w:val="0"/>
+          <w:numId w:val="9"/>
+        </w:numPr>
         <w:rPr>
           <w:rStyle w:val="Lienhypertexte"/>
           <w:color w:val="auto"/>
           <w:u w:val="none"/>
         </w:rPr>
-        <w:fldChar w:fldCharType="begin"/>
-      </w:r>
-      <w:r>
-        <w:rPr>
-          <w:rStyle w:val="Lienhypertexte"/>
-          <w:color w:val="auto"/>
-          <w:u w:val="none"/>
-        </w:rPr>
-        <w:instrText xml:space="preserve"> HYPERLINK "</w:instrText>
-      </w:r>
-      <w:r>
-        <w:rPr>
-          <w:rStyle w:val="Lienhypertexte"/>
-          <w:color w:val="auto"/>
-          <w:u w:val="none"/>
-        </w:rPr>
-        <w:instrText>https://www.raspberrypi.org/documentation/hardware/raspberrypi/spi/README.md</w:instrText>
-      </w:r>
-      <w:r>
-        <w:rPr>
-          <w:rStyle w:val="Lienhypertexte"/>
-          <w:color w:val="auto"/>
-          <w:u w:val="none"/>
-        </w:rPr>
-        <w:instrText xml:space="preserve">" </w:instrText>
-      </w:r>
-      <w:r>
-        <w:rPr>
-          <w:rStyle w:val="Lienhypertexte"/>
-          <w:color w:val="auto"/>
-          <w:u w:val="none"/>
-        </w:rPr>
-        <w:fldChar w:fldCharType="separate"/>
-      </w:r>
-      <w:r>
-        <w:rPr>
-          <w:rStyle w:val="Lienhypertexte"/>
-        </w:rPr>
-        <w:t>https://www.raspberrypi.org/documentation/hardware/raspberrypi/spi/README.md</w:t>
-      </w:r>
-      <w:r>
-        <w:rPr>
-          <w:rStyle w:val="Lienhypertexte"/>
-          <w:color w:val="auto"/>
-          <w:u w:val="none"/>
-        </w:rPr>
-        <w:fldChar w:fldCharType="end"/>
-      </w:r>
+      </w:pPr>
+      <w:hyperlink r:id="rId18" w:history="1">
+        <w:r>
+          <w:rPr>
+            <w:rStyle w:val="Lienhypertexte"/>
+          </w:rPr>
+          <w:t>https://www.raspberrypi.org/documentation/hardware/raspberrypi/spi/README.md</w:t>
+        </w:r>
+      </w:hyperlink>
     </w:p>
     <w:p>
       <w:pPr>
@@ -1976,7 +2120,7 @@
           <w:u w:val="none"/>
         </w:rPr>
       </w:pPr>
-      <w:hyperlink r:id="rId17" w:history="1">
+      <w:hyperlink r:id="rId19" w:history="1">
         <w:r>
           <w:rPr>
             <w:rStyle w:val="Lienhypertexte"/>
@@ -2015,18 +2159,12 @@
           <w:u w:val="none"/>
         </w:rPr>
       </w:pPr>
-      <w:hyperlink r:id="rId18" w:history="1">
+      <w:hyperlink r:id="rId20" w:history="1">
         <w:r>
           <w:rPr>
             <w:rStyle w:val="Lienhypertexte"/>
           </w:rPr>
-          <w:t>https://espace-raspberry-francais.fr/Composants/Module-RFID-RC522-Raspberry-Francais</w:t>
-        </w:r>
-        <w:r>
-          <w:rPr>
-            <w:rStyle w:val="Lienhypertexte"/>
-          </w:rPr>
-          <w:t>/</w:t>
+          <w:t>https://espace-raspberry-francais.fr/Composants/Module-RFID-RC522-Raspberry-Francais/</w:t>
         </w:r>
       </w:hyperlink>
     </w:p>
@@ -2131,8 +2269,8 @@
       <w:bookmarkEnd w:id="8"/>
     </w:p>
     <w:sectPr>
-      <w:headerReference w:type="default" r:id="rId19"/>
-      <w:footerReference w:type="default" r:id="rId20"/>
+      <w:headerReference w:type="default" r:id="rId21"/>
+      <w:footerReference w:type="default" r:id="rId22"/>
       <w:pgSz w:w="11906" w:h="16838"/>
       <w:pgMar w:top="1440" w:right="1080" w:bottom="1440" w:left="1080" w:header="510" w:footer="567" w:gutter="0"/>
       <w:cols w:space="708"/>
@@ -2211,7 +2349,7 @@
         <w:i/>
         <w:noProof/>
       </w:rPr>
-      <w:t>28/01/2020</w:t>
+      <w:t>29/01/2020</w:t>
     </w:r>
     <w:r>
       <w:rPr>
@@ -3972,6 +4110,7 @@
   <w:style w:type="character" w:default="1" w:styleId="Policepardfaut">
     <w:name w:val="Default Paragraph Font"/>
     <w:uiPriority w:val="1"/>
+    <w:semiHidden/>
     <w:unhideWhenUsed/>
   </w:style>
   <w:style w:type="table" w:default="1" w:styleId="TableauNormal">
@@ -4501,21 +4640,6 @@
 </file>
 
 <file path=customXml/item1.xml><?xml version="1.0" encoding="utf-8"?>
-<p:properties xmlns:p="http://schemas.microsoft.com/office/2006/metadata/properties" xmlns:xsi="http://www.w3.org/2001/XMLSchema-instance" xmlns:pc="http://schemas.microsoft.com/office/infopath/2007/PartnerControls">
-  <documentManagement/>
-</p:properties>
-</file>
-
-<file path=customXml/item2.xml><?xml version="1.0" encoding="utf-8"?>
-<?mso-contentType ?>
-<FormTemplates xmlns="http://schemas.microsoft.com/sharepoint/v3/contenttype/forms">
-  <Display>DocumentLibraryForm</Display>
-  <Edit>DocumentLibraryForm</Edit>
-  <New>DocumentLibraryForm</New>
-</FormTemplates>
-</file>
-
-<file path=customXml/item3.xml><?xml version="1.0" encoding="utf-8"?>
 <ct:contentTypeSchema xmlns:ct="http://schemas.microsoft.com/office/2006/metadata/contentType" xmlns:ma="http://schemas.microsoft.com/office/2006/metadata/properties/metaAttributes" ct:_="" ma:_="" ma:contentTypeName="Document" ma:contentTypeID="0x01010078E12B7ED4F45F469A3BB4708EBA1047" ma:contentTypeVersion="10" ma:contentTypeDescription="Crée un document." ma:contentTypeScope="" ma:versionID="605e75f0a715e9af5c8f2e8e9084a287">
   <xsd:schema xmlns:xsd="http://www.w3.org/2001/XMLSchema" xmlns:xs="http://www.w3.org/2001/XMLSchema" xmlns:p="http://schemas.microsoft.com/office/2006/metadata/properties" xmlns:ns3="e2792e6f-ab6b-465c-b2e9-dbb542980a21" xmlns:ns4="2d532438-4350-4d82-8e3a-4f3dad757230" targetNamespace="http://schemas.microsoft.com/office/2006/metadata/properties" ma:root="true" ma:fieldsID="8c216af3487f2b5fdbd477b05d214516" ns3:_="" ns4:_="">
     <xsd:import namespace="e2792e6f-ab6b-465c-b2e9-dbb542980a21"/>
@@ -4718,28 +4842,26 @@
 </ct:contentTypeSchema>
 </file>
 
+<file path=customXml/item2.xml><?xml version="1.0" encoding="utf-8"?>
+<?mso-contentType ?>
+<FormTemplates xmlns="http://schemas.microsoft.com/sharepoint/v3/contenttype/forms">
+  <Display>DocumentLibraryForm</Display>
+  <Edit>DocumentLibraryForm</Edit>
+  <New>DocumentLibraryForm</New>
+</FormTemplates>
+</file>
+
+<file path=customXml/item3.xml><?xml version="1.0" encoding="utf-8"?>
+<p:properties xmlns:p="http://schemas.microsoft.com/office/2006/metadata/properties" xmlns:xsi="http://www.w3.org/2001/XMLSchema-instance" xmlns:pc="http://schemas.microsoft.com/office/infopath/2007/PartnerControls">
+  <documentManagement/>
+</p:properties>
+</file>
+
 <file path=customXml/item4.xml><?xml version="1.0" encoding="utf-8"?>
 <b:Sources xmlns:b="http://schemas.openxmlformats.org/officeDocument/2006/bibliography" xmlns="http://schemas.openxmlformats.org/officeDocument/2006/bibliography" SelectedStyle="\APASixthEditionOfficeOnline.xsl" StyleName="APA" Version="6"/>
 </file>
 
 <file path=customXml/itemProps1.xml><?xml version="1.0" encoding="utf-8"?>
-<ds:datastoreItem xmlns:ds="http://schemas.openxmlformats.org/officeDocument/2006/customXml" ds:itemID="{D5C41169-7482-4FDB-88D8-F4CA27DA2671}">
-  <ds:schemaRefs>
-    <ds:schemaRef ds:uri="http://schemas.microsoft.com/office/2006/metadata/properties"/>
-    <ds:schemaRef ds:uri="http://schemas.microsoft.com/office/infopath/2007/PartnerControls"/>
-  </ds:schemaRefs>
-</ds:datastoreItem>
-</file>
-
-<file path=customXml/itemProps2.xml><?xml version="1.0" encoding="utf-8"?>
-<ds:datastoreItem xmlns:ds="http://schemas.openxmlformats.org/officeDocument/2006/customXml" ds:itemID="{C3B4C523-687B-4FDC-8E12-B9F6D57800C8}">
-  <ds:schemaRefs>
-    <ds:schemaRef ds:uri="http://schemas.microsoft.com/sharepoint/v3/contenttype/forms"/>
-  </ds:schemaRefs>
-</ds:datastoreItem>
-</file>
-
-<file path=customXml/itemProps3.xml><?xml version="1.0" encoding="utf-8"?>
 <ds:datastoreItem xmlns:ds="http://schemas.openxmlformats.org/officeDocument/2006/customXml" ds:itemID="{29070C2F-6E54-466C-95B6-A2E6097255B1}">
   <ds:schemaRefs>
     <ds:schemaRef ds:uri="http://schemas.microsoft.com/office/2006/metadata/contentType"/>
@@ -4758,8 +4880,25 @@
 </ds:datastoreItem>
 </file>
 
+<file path=customXml/itemProps2.xml><?xml version="1.0" encoding="utf-8"?>
+<ds:datastoreItem xmlns:ds="http://schemas.openxmlformats.org/officeDocument/2006/customXml" ds:itemID="{C3B4C523-687B-4FDC-8E12-B9F6D57800C8}">
+  <ds:schemaRefs>
+    <ds:schemaRef ds:uri="http://schemas.microsoft.com/sharepoint/v3/contenttype/forms"/>
+  </ds:schemaRefs>
+</ds:datastoreItem>
+</file>
+
+<file path=customXml/itemProps3.xml><?xml version="1.0" encoding="utf-8"?>
+<ds:datastoreItem xmlns:ds="http://schemas.openxmlformats.org/officeDocument/2006/customXml" ds:itemID="{D5C41169-7482-4FDB-88D8-F4CA27DA2671}">
+  <ds:schemaRefs>
+    <ds:schemaRef ds:uri="http://schemas.microsoft.com/office/2006/metadata/properties"/>
+    <ds:schemaRef ds:uri="http://schemas.microsoft.com/office/infopath/2007/PartnerControls"/>
+  </ds:schemaRefs>
+</ds:datastoreItem>
+</file>
+
 <file path=customXml/itemProps4.xml><?xml version="1.0" encoding="utf-8"?>
-<ds:datastoreItem xmlns:ds="http://schemas.openxmlformats.org/officeDocument/2006/customXml" ds:itemID="{0CF0EFF7-4E74-4526-AB83-146BDA95869D}">
+<ds:datastoreItem xmlns:ds="http://schemas.openxmlformats.org/officeDocument/2006/customXml" ds:itemID="{92320DB2-9C9B-457E-8EC2-B8FF5FC2CBD7}">
   <ds:schemaRefs>
     <ds:schemaRef ds:uri="http://schemas.openxmlformats.org/officeDocument/2006/bibliography"/>
   </ds:schemaRefs>

</xml_diff>

<commit_message>
MAJ Gantt étudiant 1
</commit_message>
<xml_diff>
--- a/Guillaume/Documents/Définition des taches étudiant 1.docx
+++ b/Guillaume/Documents/Définition des taches étudiant 1.docx
@@ -2038,8 +2038,6 @@
         </w:rPr>
         <w:t> :</w:t>
       </w:r>
-      <w:bookmarkStart w:id="5" w:name="_GoBack"/>
-      <w:bookmarkEnd w:id="5"/>
     </w:p>
     <w:p>
       <w:pPr>
@@ -2164,7 +2162,21 @@
           <w:rPr>
             <w:rStyle w:val="Lienhypertexte"/>
           </w:rPr>
-          <w:t>https://espace-raspberry-francais.fr/Composants/Module-RFID-RC522-Raspberry-Francais/</w:t>
+          <w:t>https://espace-raspberry-francais.</w:t>
+        </w:r>
+        <w:r>
+          <w:rPr>
+            <w:rStyle w:val="Lienhypertexte"/>
+          </w:rPr>
+          <w:t>1</w:t>
+        </w:r>
+        <w:bookmarkStart w:id="5" w:name="_GoBack"/>
+        <w:bookmarkEnd w:id="5"/>
+        <w:r>
+          <w:rPr>
+            <w:rStyle w:val="Lienhypertexte"/>
+          </w:rPr>
+          <w:t>fr/Composants/Module-RFID-RC522-Raspberry-Francais/</w:t>
         </w:r>
       </w:hyperlink>
     </w:p>
@@ -2349,7 +2361,7 @@
         <w:i/>
         <w:noProof/>
       </w:rPr>
-      <w:t>29/01/2020</w:t>
+      <w:t>31/01/2020</w:t>
     </w:r>
     <w:r>
       <w:rPr>
@@ -4341,6 +4353,18 @@
     <w:basedOn w:val="Policepardfaut"/>
     <w:rsid w:val="00FF7E49"/>
   </w:style>
+  <w:style w:type="character" w:styleId="Lienhypertextesuivivisit">
+    <w:name w:val="FollowedHyperlink"/>
+    <w:basedOn w:val="Policepardfaut"/>
+    <w:uiPriority w:val="99"/>
+    <w:semiHidden/>
+    <w:unhideWhenUsed/>
+    <w:rsid w:val="00735AC0"/>
+    <w:rPr>
+      <w:color w:val="954F72" w:themeColor="followedHyperlink"/>
+      <w:u w:val="single"/>
+    </w:rPr>
+  </w:style>
 </w:styles>
 </file>
 
@@ -4640,6 +4664,21 @@
 </file>
 
 <file path=customXml/item1.xml><?xml version="1.0" encoding="utf-8"?>
+<p:properties xmlns:p="http://schemas.microsoft.com/office/2006/metadata/properties" xmlns:xsi="http://www.w3.org/2001/XMLSchema-instance" xmlns:pc="http://schemas.microsoft.com/office/infopath/2007/PartnerControls">
+  <documentManagement/>
+</p:properties>
+</file>
+
+<file path=customXml/item2.xml><?xml version="1.0" encoding="utf-8"?>
+<?mso-contentType ?>
+<FormTemplates xmlns="http://schemas.microsoft.com/sharepoint/v3/contenttype/forms">
+  <Display>DocumentLibraryForm</Display>
+  <Edit>DocumentLibraryForm</Edit>
+  <New>DocumentLibraryForm</New>
+</FormTemplates>
+</file>
+
+<file path=customXml/item3.xml><?xml version="1.0" encoding="utf-8"?>
 <ct:contentTypeSchema xmlns:ct="http://schemas.microsoft.com/office/2006/metadata/contentType" xmlns:ma="http://schemas.microsoft.com/office/2006/metadata/properties/metaAttributes" ct:_="" ma:_="" ma:contentTypeName="Document" ma:contentTypeID="0x01010078E12B7ED4F45F469A3BB4708EBA1047" ma:contentTypeVersion="10" ma:contentTypeDescription="Crée un document." ma:contentTypeScope="" ma:versionID="605e75f0a715e9af5c8f2e8e9084a287">
   <xsd:schema xmlns:xsd="http://www.w3.org/2001/XMLSchema" xmlns:xs="http://www.w3.org/2001/XMLSchema" xmlns:p="http://schemas.microsoft.com/office/2006/metadata/properties" xmlns:ns3="e2792e6f-ab6b-465c-b2e9-dbb542980a21" xmlns:ns4="2d532438-4350-4d82-8e3a-4f3dad757230" targetNamespace="http://schemas.microsoft.com/office/2006/metadata/properties" ma:root="true" ma:fieldsID="8c216af3487f2b5fdbd477b05d214516" ns3:_="" ns4:_="">
     <xsd:import namespace="e2792e6f-ab6b-465c-b2e9-dbb542980a21"/>
@@ -4842,26 +4881,28 @@
 </ct:contentTypeSchema>
 </file>
 
-<file path=customXml/item2.xml><?xml version="1.0" encoding="utf-8"?>
-<?mso-contentType ?>
-<FormTemplates xmlns="http://schemas.microsoft.com/sharepoint/v3/contenttype/forms">
-  <Display>DocumentLibraryForm</Display>
-  <Edit>DocumentLibraryForm</Edit>
-  <New>DocumentLibraryForm</New>
-</FormTemplates>
-</file>
-
-<file path=customXml/item3.xml><?xml version="1.0" encoding="utf-8"?>
-<p:properties xmlns:p="http://schemas.microsoft.com/office/2006/metadata/properties" xmlns:xsi="http://www.w3.org/2001/XMLSchema-instance" xmlns:pc="http://schemas.microsoft.com/office/infopath/2007/PartnerControls">
-  <documentManagement/>
-</p:properties>
-</file>
-
 <file path=customXml/item4.xml><?xml version="1.0" encoding="utf-8"?>
 <b:Sources xmlns:b="http://schemas.openxmlformats.org/officeDocument/2006/bibliography" xmlns="http://schemas.openxmlformats.org/officeDocument/2006/bibliography" SelectedStyle="\APASixthEditionOfficeOnline.xsl" StyleName="APA" Version="6"/>
 </file>
 
 <file path=customXml/itemProps1.xml><?xml version="1.0" encoding="utf-8"?>
+<ds:datastoreItem xmlns:ds="http://schemas.openxmlformats.org/officeDocument/2006/customXml" ds:itemID="{D5C41169-7482-4FDB-88D8-F4CA27DA2671}">
+  <ds:schemaRefs>
+    <ds:schemaRef ds:uri="http://schemas.microsoft.com/office/2006/metadata/properties"/>
+    <ds:schemaRef ds:uri="http://schemas.microsoft.com/office/infopath/2007/PartnerControls"/>
+  </ds:schemaRefs>
+</ds:datastoreItem>
+</file>
+
+<file path=customXml/itemProps2.xml><?xml version="1.0" encoding="utf-8"?>
+<ds:datastoreItem xmlns:ds="http://schemas.openxmlformats.org/officeDocument/2006/customXml" ds:itemID="{C3B4C523-687B-4FDC-8E12-B9F6D57800C8}">
+  <ds:schemaRefs>
+    <ds:schemaRef ds:uri="http://schemas.microsoft.com/sharepoint/v3/contenttype/forms"/>
+  </ds:schemaRefs>
+</ds:datastoreItem>
+</file>
+
+<file path=customXml/itemProps3.xml><?xml version="1.0" encoding="utf-8"?>
 <ds:datastoreItem xmlns:ds="http://schemas.openxmlformats.org/officeDocument/2006/customXml" ds:itemID="{29070C2F-6E54-466C-95B6-A2E6097255B1}">
   <ds:schemaRefs>
     <ds:schemaRef ds:uri="http://schemas.microsoft.com/office/2006/metadata/contentType"/>
@@ -4880,25 +4921,8 @@
 </ds:datastoreItem>
 </file>
 
-<file path=customXml/itemProps2.xml><?xml version="1.0" encoding="utf-8"?>
-<ds:datastoreItem xmlns:ds="http://schemas.openxmlformats.org/officeDocument/2006/customXml" ds:itemID="{C3B4C523-687B-4FDC-8E12-B9F6D57800C8}">
-  <ds:schemaRefs>
-    <ds:schemaRef ds:uri="http://schemas.microsoft.com/sharepoint/v3/contenttype/forms"/>
-  </ds:schemaRefs>
-</ds:datastoreItem>
-</file>
-
-<file path=customXml/itemProps3.xml><?xml version="1.0" encoding="utf-8"?>
-<ds:datastoreItem xmlns:ds="http://schemas.openxmlformats.org/officeDocument/2006/customXml" ds:itemID="{D5C41169-7482-4FDB-88D8-F4CA27DA2671}">
-  <ds:schemaRefs>
-    <ds:schemaRef ds:uri="http://schemas.microsoft.com/office/2006/metadata/properties"/>
-    <ds:schemaRef ds:uri="http://schemas.microsoft.com/office/infopath/2007/PartnerControls"/>
-  </ds:schemaRefs>
-</ds:datastoreItem>
-</file>
-
 <file path=customXml/itemProps4.xml><?xml version="1.0" encoding="utf-8"?>
-<ds:datastoreItem xmlns:ds="http://schemas.openxmlformats.org/officeDocument/2006/customXml" ds:itemID="{92320DB2-9C9B-457E-8EC2-B8FF5FC2CBD7}">
+<ds:datastoreItem xmlns:ds="http://schemas.openxmlformats.org/officeDocument/2006/customXml" ds:itemID="{7EE845B4-9A58-423B-882D-E7D508798784}">
   <ds:schemaRefs>
     <ds:schemaRef ds:uri="http://schemas.openxmlformats.org/officeDocument/2006/bibliography"/>
   </ds:schemaRefs>

</xml_diff>

<commit_message>
Maj doc + diapo étudiant 1
</commit_message>
<xml_diff>
--- a/Guillaume/Documents/Définition des taches étudiant 1.docx
+++ b/Guillaume/Documents/Définition des taches étudiant 1.docx
@@ -1568,23 +1568,7 @@
         <w:t>Module relais 12V</w:t>
       </w:r>
       <w:r>
-        <w:t xml:space="preserve"> (</w:t>
-      </w:r>
-      <w:proofErr w:type="spellStart"/>
-      <w:r>
-        <w:t>Pololu</w:t>
-      </w:r>
-      <w:proofErr w:type="spellEnd"/>
-      <w:r>
-        <w:t xml:space="preserve"> Basic SPDT Relay Carrier </w:t>
-      </w:r>
-      <w:proofErr w:type="spellStart"/>
-      <w:r>
-        <w:t>with</w:t>
-      </w:r>
-      <w:proofErr w:type="spellEnd"/>
-      <w:r>
-        <w:t xml:space="preserve"> 12VDC, Item </w:t>
+        <w:t xml:space="preserve"> (Pololu Basic SPDT Relay Carrier with 12VDC, Item </w:t>
       </w:r>
       <w:r>
         <w:t>#</w:t>
@@ -1659,135 +1643,18 @@
           <w:numId w:val="4"/>
         </w:numPr>
       </w:pPr>
-      <w:proofErr w:type="spellStart"/>
-      <w:r>
-        <w:t>PyCharm</w:t>
-      </w:r>
-      <w:proofErr w:type="spellEnd"/>
-      <w:r>
-        <w:t xml:space="preserve">, environnement de </w:t>
-      </w:r>
-      <w:proofErr w:type="spellStart"/>
-      <w:r>
-        <w:t>developpement</w:t>
-      </w:r>
-      <w:proofErr w:type="spellEnd"/>
-      <w:r>
-        <w:t xml:space="preserve"> intégré (IDE = </w:t>
-      </w:r>
-      <w:proofErr w:type="spellStart"/>
-      <w:r>
-        <w:t>integrated</w:t>
-      </w:r>
-      <w:proofErr w:type="spellEnd"/>
-      <w:r>
-        <w:t xml:space="preserve"> </w:t>
-      </w:r>
-      <w:proofErr w:type="spellStart"/>
-      <w:r>
-        <w:t>development</w:t>
-      </w:r>
-      <w:proofErr w:type="spellEnd"/>
-      <w:r>
-        <w:t xml:space="preserve"> </w:t>
-      </w:r>
-      <w:proofErr w:type="spellStart"/>
-      <w:r>
-        <w:t>environment</w:t>
-      </w:r>
-      <w:proofErr w:type="spellEnd"/>
-      <w:r>
-        <w:t xml:space="preserve">) utilisé pour programmer en Python. La première version de </w:t>
-      </w:r>
-      <w:proofErr w:type="spellStart"/>
-      <w:r>
-        <w:t>PyCharm</w:t>
-      </w:r>
-      <w:proofErr w:type="spellEnd"/>
-      <w:r>
-        <w:t xml:space="preserve"> a été publiée en juillet 2008. C'est </w:t>
-      </w:r>
-      <w:proofErr w:type="spellStart"/>
-      <w:r>
-        <w:t>JetBrains</w:t>
-      </w:r>
-      <w:proofErr w:type="spellEnd"/>
-      <w:r>
-        <w:t xml:space="preserve"> qui a développé </w:t>
-      </w:r>
-      <w:proofErr w:type="spellStart"/>
-      <w:r>
-        <w:t>Pycharm</w:t>
-      </w:r>
-      <w:proofErr w:type="spellEnd"/>
-      <w:r>
-        <w:t xml:space="preserve"> (</w:t>
-      </w:r>
-      <w:proofErr w:type="spellStart"/>
-      <w:r>
-        <w:t>JetBrains</w:t>
-      </w:r>
-      <w:proofErr w:type="spellEnd"/>
-      <w:r>
-        <w:t xml:space="preserve"> aussi connu pour avoir développé </w:t>
-      </w:r>
-      <w:proofErr w:type="spellStart"/>
-      <w:r>
-        <w:t>IntelliJ</w:t>
-      </w:r>
-      <w:proofErr w:type="spellEnd"/>
-      <w:r>
-        <w:t xml:space="preserve"> - Java). Il est multi-plateforme et fonctionne sur Windows, Mac OS X et Linux. Il est disponible en trois versions, la version Community sous licence Apache, la version </w:t>
-      </w:r>
-      <w:proofErr w:type="spellStart"/>
-      <w:r>
-        <w:t>Educational</w:t>
-      </w:r>
-      <w:proofErr w:type="spellEnd"/>
-      <w:r>
-        <w:t xml:space="preserve"> (</w:t>
-      </w:r>
-      <w:proofErr w:type="spellStart"/>
-      <w:r>
-        <w:t>Edu</w:t>
-      </w:r>
-      <w:proofErr w:type="spellEnd"/>
-      <w:r>
-        <w:t>) et la version Professional sous licence propriétaire. Les deux premières versions sont open source, donc gratuite alors que la version Professional est payante. La version Community, celle qui nous intéresse, possède différentes fonctionnalités tels que la coloration syntaxique, l'</w:t>
-      </w:r>
-      <w:proofErr w:type="spellStart"/>
-      <w:r>
-        <w:t>auto-complétion</w:t>
-      </w:r>
-      <w:proofErr w:type="spellEnd"/>
-      <w:r>
-        <w:t xml:space="preserve"> ou encore la vérification de code en direct. La version payante possède évidemment des fonctionnalités que la version payante ne possède pas tels que la gestion complète de bases de données ou encore une </w:t>
+      <w:r>
+        <w:t xml:space="preserve">PyCharm, environnement de developpement intégré (IDE = integrated development environment) utilisé pour programmer en Python. La première version de PyCharm a été publiée en juillet 2008. C'est JetBrains qui a développé Pycharm (JetBrains aussi connu pour avoir développé IntelliJ - Java). Il est multi-plateforme et fonctionne sur Windows, Mac OS X et Linux. Il est disponible en trois versions, la version Community sous licence Apache, la version Educational (Edu) et la version Professional sous licence propriétaire. Les deux premières versions sont open source, donc gratuite alors que la version Professional est payante. La version Community, celle qui nous intéresse, possède différentes fonctionnalités tels que la coloration syntaxique, l'auto-complétion ou encore la vérification de code en direct. La version payante possède évidemment des fonctionnalités que la version payante ne possède pas tels que la gestion complète de bases de données ou encore une </w:t>
       </w:r>
       <w:r>
         <w:lastRenderedPageBreak/>
-        <w:t xml:space="preserve">panoplie de </w:t>
-      </w:r>
-      <w:proofErr w:type="spellStart"/>
-      <w:r>
-        <w:t>framework</w:t>
-      </w:r>
-      <w:proofErr w:type="spellEnd"/>
-      <w:r>
-        <w:t xml:space="preserve"> plus importante que sur la version communautaire. </w:t>
+        <w:t xml:space="preserve">panoplie de framework plus importante que sur la version communautaire. </w:t>
       </w:r>
       <w:r>
         <w:t>On peut</w:t>
       </w:r>
       <w:r>
-        <w:t xml:space="preserve"> télécharger </w:t>
-      </w:r>
-      <w:proofErr w:type="spellStart"/>
-      <w:r>
-        <w:t>Pycharm</w:t>
-      </w:r>
-      <w:proofErr w:type="spellEnd"/>
-      <w:r>
-        <w:t xml:space="preserve"> à cette adresse : https://www.jetbrains.com/pycharm/</w:t>
+        <w:t xml:space="preserve"> télécharger Pycharm à cette adresse : https://www.jetbrains.com/pycharm/</w:t>
       </w:r>
       <w:r>
         <w:t>, installation</w:t>
@@ -1842,6 +1709,11 @@
       <w:bookmarkEnd w:id="3"/>
     </w:p>
     <w:p>
+      <w:pPr>
+        <w:rPr>
+          <w:rStyle w:val="Lienhypertexte"/>
+        </w:rPr>
+      </w:pPr>
       <w:r>
         <w:t xml:space="preserve">Guide d’installation : </w:t>
       </w:r>
@@ -1855,6 +1727,16 @@
       </w:hyperlink>
     </w:p>
     <w:p>
+      <w:hyperlink r:id="rId15" w:history="1">
+        <w:r>
+          <w:rPr>
+            <w:rStyle w:val="Lienhypertexte"/>
+          </w:rPr>
+          <w:t>https://www.tme.eu/fr/details/df-dfr0385/modules-autres/dfrobot/dfr0385/</w:t>
+        </w:r>
+      </w:hyperlink>
+    </w:p>
+    <w:p>
       <w:r>
         <w:t xml:space="preserve">Matériel nécessaire : </w:t>
       </w:r>
@@ -1962,7 +1844,7 @@
       <w:r>
         <w:t xml:space="preserve">Guide d’installation : </w:t>
       </w:r>
-      <w:hyperlink r:id="rId15" w:history="1">
+      <w:hyperlink r:id="rId16" w:history="1">
         <w:r>
           <w:rPr>
             <w:rStyle w:val="Lienhypertexte"/>
@@ -1985,18 +1867,8 @@
           <w:color w:val="000000" w:themeColor="text1"/>
           <w:u w:val="none"/>
         </w:rPr>
-        <w:t xml:space="preserve">2 spi possible sur UNE </w:t>
-      </w:r>
-      <w:proofErr w:type="spellStart"/>
-      <w:r>
-        <w:rPr>
-          <w:rStyle w:val="Lienhypertexte"/>
-          <w:color w:val="000000" w:themeColor="text1"/>
-          <w:u w:val="none"/>
-        </w:rPr>
-        <w:t>raspberry</w:t>
-      </w:r>
-      <w:proofErr w:type="spellEnd"/>
+        <w:t>2 spi possible sur UNE raspberry</w:t>
+      </w:r>
       <w:r>
         <w:rPr>
           <w:rStyle w:val="Lienhypertexte"/>
@@ -2052,7 +1924,7 @@
           <w:u w:val="none"/>
         </w:rPr>
       </w:pPr>
-      <w:hyperlink r:id="rId16" w:history="1">
+      <w:hyperlink r:id="rId17" w:history="1">
         <w:r>
           <w:rPr>
             <w:rStyle w:val="Lienhypertexte"/>
@@ -2074,7 +1946,7 @@
           <w:u w:val="none"/>
         </w:rPr>
       </w:pPr>
-      <w:hyperlink r:id="rId17" w:history="1">
+      <w:hyperlink r:id="rId18" w:history="1">
         <w:r>
           <w:rPr>
             <w:rStyle w:val="Lienhypertexte"/>
@@ -2096,7 +1968,7 @@
           <w:u w:val="none"/>
         </w:rPr>
       </w:pPr>
-      <w:hyperlink r:id="rId18" w:history="1">
+      <w:hyperlink r:id="rId19" w:history="1">
         <w:r>
           <w:rPr>
             <w:rStyle w:val="Lienhypertexte"/>
@@ -2118,7 +1990,7 @@
           <w:u w:val="none"/>
         </w:rPr>
       </w:pPr>
-      <w:hyperlink r:id="rId19" w:history="1">
+      <w:hyperlink r:id="rId20" w:history="1">
         <w:r>
           <w:rPr>
             <w:rStyle w:val="Lienhypertexte"/>
@@ -2129,12 +2001,36 @@
     </w:p>
     <w:p>
       <w:pPr>
+        <w:pStyle w:val="Paragraphedeliste"/>
+        <w:numPr>
+          <w:ilvl w:val="0"/>
+          <w:numId w:val="10"/>
+        </w:numPr>
         <w:rPr>
           <w:rStyle w:val="Lienhypertexte"/>
           <w:color w:val="auto"/>
           <w:u w:val="none"/>
         </w:rPr>
       </w:pPr>
+      <w:hyperlink r:id="rId21" w:history="1">
+        <w:r>
+          <w:rPr>
+            <w:rStyle w:val="Lienhypertexte"/>
+          </w:rPr>
+          <w:t>https://www.raspberrypi.org/forums/viewtopic.php?t=142337</w:t>
+        </w:r>
+      </w:hyperlink>
+    </w:p>
+    <w:p>
+      <w:pPr>
+        <w:rPr>
+          <w:rStyle w:val="Lienhypertexte"/>
+          <w:color w:val="auto"/>
+          <w:u w:val="none"/>
+        </w:rPr>
+      </w:pPr>
+      <w:bookmarkStart w:id="5" w:name="_GoBack"/>
+      <w:bookmarkEnd w:id="5"/>
       <w:r>
         <w:rPr>
           <w:rStyle w:val="Lienhypertexte"/>
@@ -2157,7 +2053,7 @@
           <w:u w:val="none"/>
         </w:rPr>
       </w:pPr>
-      <w:hyperlink r:id="rId20" w:history="1">
+      <w:hyperlink r:id="rId22" w:history="1">
         <w:r>
           <w:rPr>
             <w:rStyle w:val="Lienhypertexte"/>
@@ -2170,8 +2066,6 @@
           </w:rPr>
           <w:t>1</w:t>
         </w:r>
-        <w:bookmarkStart w:id="5" w:name="_GoBack"/>
-        <w:bookmarkEnd w:id="5"/>
         <w:r>
           <w:rPr>
             <w:rStyle w:val="Lienhypertexte"/>
@@ -2266,6 +2160,7 @@
       </w:pPr>
       <w:bookmarkStart w:id="7" w:name="_Toc30153780"/>
       <w:r>
+        <w:lastRenderedPageBreak/>
         <w:t>Ouvrir la porte</w:t>
       </w:r>
       <w:bookmarkEnd w:id="7"/>
@@ -2281,8 +2176,8 @@
       <w:bookmarkEnd w:id="8"/>
     </w:p>
     <w:sectPr>
-      <w:headerReference w:type="default" r:id="rId21"/>
-      <w:footerReference w:type="default" r:id="rId22"/>
+      <w:headerReference w:type="default" r:id="rId23"/>
+      <w:footerReference w:type="default" r:id="rId24"/>
       <w:pgSz w:w="11906" w:h="16838"/>
       <w:pgMar w:top="1440" w:right="1080" w:bottom="1440" w:left="1080" w:header="510" w:footer="567" w:gutter="0"/>
       <w:cols w:space="708"/>
@@ -4664,21 +4559,6 @@
 </file>
 
 <file path=customXml/item1.xml><?xml version="1.0" encoding="utf-8"?>
-<p:properties xmlns:p="http://schemas.microsoft.com/office/2006/metadata/properties" xmlns:xsi="http://www.w3.org/2001/XMLSchema-instance" xmlns:pc="http://schemas.microsoft.com/office/infopath/2007/PartnerControls">
-  <documentManagement/>
-</p:properties>
-</file>
-
-<file path=customXml/item2.xml><?xml version="1.0" encoding="utf-8"?>
-<?mso-contentType ?>
-<FormTemplates xmlns="http://schemas.microsoft.com/sharepoint/v3/contenttype/forms">
-  <Display>DocumentLibraryForm</Display>
-  <Edit>DocumentLibraryForm</Edit>
-  <New>DocumentLibraryForm</New>
-</FormTemplates>
-</file>
-
-<file path=customXml/item3.xml><?xml version="1.0" encoding="utf-8"?>
 <ct:contentTypeSchema xmlns:ct="http://schemas.microsoft.com/office/2006/metadata/contentType" xmlns:ma="http://schemas.microsoft.com/office/2006/metadata/properties/metaAttributes" ct:_="" ma:_="" ma:contentTypeName="Document" ma:contentTypeID="0x01010078E12B7ED4F45F469A3BB4708EBA1047" ma:contentTypeVersion="10" ma:contentTypeDescription="Crée un document." ma:contentTypeScope="" ma:versionID="605e75f0a715e9af5c8f2e8e9084a287">
   <xsd:schema xmlns:xsd="http://www.w3.org/2001/XMLSchema" xmlns:xs="http://www.w3.org/2001/XMLSchema" xmlns:p="http://schemas.microsoft.com/office/2006/metadata/properties" xmlns:ns3="e2792e6f-ab6b-465c-b2e9-dbb542980a21" xmlns:ns4="2d532438-4350-4d82-8e3a-4f3dad757230" targetNamespace="http://schemas.microsoft.com/office/2006/metadata/properties" ma:root="true" ma:fieldsID="8c216af3487f2b5fdbd477b05d214516" ns3:_="" ns4:_="">
     <xsd:import namespace="e2792e6f-ab6b-465c-b2e9-dbb542980a21"/>
@@ -4881,28 +4761,26 @@
 </ct:contentTypeSchema>
 </file>
 
+<file path=customXml/item2.xml><?xml version="1.0" encoding="utf-8"?>
+<?mso-contentType ?>
+<FormTemplates xmlns="http://schemas.microsoft.com/sharepoint/v3/contenttype/forms">
+  <Display>DocumentLibraryForm</Display>
+  <Edit>DocumentLibraryForm</Edit>
+  <New>DocumentLibraryForm</New>
+</FormTemplates>
+</file>
+
+<file path=customXml/item3.xml><?xml version="1.0" encoding="utf-8"?>
+<p:properties xmlns:p="http://schemas.microsoft.com/office/2006/metadata/properties" xmlns:xsi="http://www.w3.org/2001/XMLSchema-instance" xmlns:pc="http://schemas.microsoft.com/office/infopath/2007/PartnerControls">
+  <documentManagement/>
+</p:properties>
+</file>
+
 <file path=customXml/item4.xml><?xml version="1.0" encoding="utf-8"?>
 <b:Sources xmlns:b="http://schemas.openxmlformats.org/officeDocument/2006/bibliography" xmlns="http://schemas.openxmlformats.org/officeDocument/2006/bibliography" SelectedStyle="\APASixthEditionOfficeOnline.xsl" StyleName="APA" Version="6"/>
 </file>
 
 <file path=customXml/itemProps1.xml><?xml version="1.0" encoding="utf-8"?>
-<ds:datastoreItem xmlns:ds="http://schemas.openxmlformats.org/officeDocument/2006/customXml" ds:itemID="{D5C41169-7482-4FDB-88D8-F4CA27DA2671}">
-  <ds:schemaRefs>
-    <ds:schemaRef ds:uri="http://schemas.microsoft.com/office/2006/metadata/properties"/>
-    <ds:schemaRef ds:uri="http://schemas.microsoft.com/office/infopath/2007/PartnerControls"/>
-  </ds:schemaRefs>
-</ds:datastoreItem>
-</file>
-
-<file path=customXml/itemProps2.xml><?xml version="1.0" encoding="utf-8"?>
-<ds:datastoreItem xmlns:ds="http://schemas.openxmlformats.org/officeDocument/2006/customXml" ds:itemID="{C3B4C523-687B-4FDC-8E12-B9F6D57800C8}">
-  <ds:schemaRefs>
-    <ds:schemaRef ds:uri="http://schemas.microsoft.com/sharepoint/v3/contenttype/forms"/>
-  </ds:schemaRefs>
-</ds:datastoreItem>
-</file>
-
-<file path=customXml/itemProps3.xml><?xml version="1.0" encoding="utf-8"?>
 <ds:datastoreItem xmlns:ds="http://schemas.openxmlformats.org/officeDocument/2006/customXml" ds:itemID="{29070C2F-6E54-466C-95B6-A2E6097255B1}">
   <ds:schemaRefs>
     <ds:schemaRef ds:uri="http://schemas.microsoft.com/office/2006/metadata/contentType"/>
@@ -4921,8 +4799,25 @@
 </ds:datastoreItem>
 </file>
 
+<file path=customXml/itemProps2.xml><?xml version="1.0" encoding="utf-8"?>
+<ds:datastoreItem xmlns:ds="http://schemas.openxmlformats.org/officeDocument/2006/customXml" ds:itemID="{C3B4C523-687B-4FDC-8E12-B9F6D57800C8}">
+  <ds:schemaRefs>
+    <ds:schemaRef ds:uri="http://schemas.microsoft.com/sharepoint/v3/contenttype/forms"/>
+  </ds:schemaRefs>
+</ds:datastoreItem>
+</file>
+
+<file path=customXml/itemProps3.xml><?xml version="1.0" encoding="utf-8"?>
+<ds:datastoreItem xmlns:ds="http://schemas.openxmlformats.org/officeDocument/2006/customXml" ds:itemID="{D5C41169-7482-4FDB-88D8-F4CA27DA2671}">
+  <ds:schemaRefs>
+    <ds:schemaRef ds:uri="http://schemas.microsoft.com/office/2006/metadata/properties"/>
+    <ds:schemaRef ds:uri="http://schemas.microsoft.com/office/infopath/2007/PartnerControls"/>
+  </ds:schemaRefs>
+</ds:datastoreItem>
+</file>
+
 <file path=customXml/itemProps4.xml><?xml version="1.0" encoding="utf-8"?>
-<ds:datastoreItem xmlns:ds="http://schemas.openxmlformats.org/officeDocument/2006/customXml" ds:itemID="{7EE845B4-9A58-423B-882D-E7D508798784}">
+<ds:datastoreItem xmlns:ds="http://schemas.openxmlformats.org/officeDocument/2006/customXml" ds:itemID="{C7B22CE3-F744-40FA-80C2-C1248E87804F}">
   <ds:schemaRefs>
     <ds:schemaRef ds:uri="http://schemas.openxmlformats.org/officeDocument/2006/bibliography"/>
   </ds:schemaRefs>

</xml_diff>

<commit_message>
Maj SPI0 et SPI1
</commit_message>
<xml_diff>
--- a/Guillaume/Documents/Définition des taches étudiant 1.docx
+++ b/Guillaume/Documents/Définition des taches étudiant 1.docx
@@ -1568,7 +1568,23 @@
         <w:t>Module relais 12V</w:t>
       </w:r>
       <w:r>
-        <w:t xml:space="preserve"> (Pololu Basic SPDT Relay Carrier with 12VDC, Item </w:t>
+        <w:t xml:space="preserve"> (</w:t>
+      </w:r>
+      <w:proofErr w:type="spellStart"/>
+      <w:r>
+        <w:t>Pololu</w:t>
+      </w:r>
+      <w:proofErr w:type="spellEnd"/>
+      <w:r>
+        <w:t xml:space="preserve"> Basic SPDT Relay Carrier </w:t>
+      </w:r>
+      <w:proofErr w:type="spellStart"/>
+      <w:r>
+        <w:t>with</w:t>
+      </w:r>
+      <w:proofErr w:type="spellEnd"/>
+      <w:r>
+        <w:t xml:space="preserve"> 12VDC, Item </w:t>
       </w:r>
       <w:r>
         <w:t>#</w:t>
@@ -1643,18 +1659,135 @@
           <w:numId w:val="4"/>
         </w:numPr>
       </w:pPr>
-      <w:r>
-        <w:t xml:space="preserve">PyCharm, environnement de developpement intégré (IDE = integrated development environment) utilisé pour programmer en Python. La première version de PyCharm a été publiée en juillet 2008. C'est JetBrains qui a développé Pycharm (JetBrains aussi connu pour avoir développé IntelliJ - Java). Il est multi-plateforme et fonctionne sur Windows, Mac OS X et Linux. Il est disponible en trois versions, la version Community sous licence Apache, la version Educational (Edu) et la version Professional sous licence propriétaire. Les deux premières versions sont open source, donc gratuite alors que la version Professional est payante. La version Community, celle qui nous intéresse, possède différentes fonctionnalités tels que la coloration syntaxique, l'auto-complétion ou encore la vérification de code en direct. La version payante possède évidemment des fonctionnalités que la version payante ne possède pas tels que la gestion complète de bases de données ou encore une </w:t>
+      <w:proofErr w:type="spellStart"/>
+      <w:r>
+        <w:t>PyCharm</w:t>
+      </w:r>
+      <w:proofErr w:type="spellEnd"/>
+      <w:r>
+        <w:t xml:space="preserve">, environnement de </w:t>
+      </w:r>
+      <w:proofErr w:type="spellStart"/>
+      <w:r>
+        <w:t>developpement</w:t>
+      </w:r>
+      <w:proofErr w:type="spellEnd"/>
+      <w:r>
+        <w:t xml:space="preserve"> intégré (IDE = </w:t>
+      </w:r>
+      <w:proofErr w:type="spellStart"/>
+      <w:r>
+        <w:t>integrated</w:t>
+      </w:r>
+      <w:proofErr w:type="spellEnd"/>
+      <w:r>
+        <w:t xml:space="preserve"> </w:t>
+      </w:r>
+      <w:proofErr w:type="spellStart"/>
+      <w:r>
+        <w:t>development</w:t>
+      </w:r>
+      <w:proofErr w:type="spellEnd"/>
+      <w:r>
+        <w:t xml:space="preserve"> </w:t>
+      </w:r>
+      <w:proofErr w:type="spellStart"/>
+      <w:r>
+        <w:t>environment</w:t>
+      </w:r>
+      <w:proofErr w:type="spellEnd"/>
+      <w:r>
+        <w:t xml:space="preserve">) utilisé pour programmer en Python. La première version de </w:t>
+      </w:r>
+      <w:proofErr w:type="spellStart"/>
+      <w:r>
+        <w:t>PyCharm</w:t>
+      </w:r>
+      <w:proofErr w:type="spellEnd"/>
+      <w:r>
+        <w:t xml:space="preserve"> a été publiée en juillet 2008. C'est </w:t>
+      </w:r>
+      <w:proofErr w:type="spellStart"/>
+      <w:r>
+        <w:t>JetBrains</w:t>
+      </w:r>
+      <w:proofErr w:type="spellEnd"/>
+      <w:r>
+        <w:t xml:space="preserve"> qui a développé </w:t>
+      </w:r>
+      <w:proofErr w:type="spellStart"/>
+      <w:r>
+        <w:t>Pycharm</w:t>
+      </w:r>
+      <w:proofErr w:type="spellEnd"/>
+      <w:r>
+        <w:t xml:space="preserve"> (</w:t>
+      </w:r>
+      <w:proofErr w:type="spellStart"/>
+      <w:r>
+        <w:t>JetBrains</w:t>
+      </w:r>
+      <w:proofErr w:type="spellEnd"/>
+      <w:r>
+        <w:t xml:space="preserve"> aussi connu pour avoir développé </w:t>
+      </w:r>
+      <w:proofErr w:type="spellStart"/>
+      <w:r>
+        <w:t>IntelliJ</w:t>
+      </w:r>
+      <w:proofErr w:type="spellEnd"/>
+      <w:r>
+        <w:t xml:space="preserve"> - Java). Il est multi-plateforme et fonctionne sur Windows, Mac OS X et Linux. Il est disponible en trois versions, la version Community sous licence Apache, la version </w:t>
+      </w:r>
+      <w:proofErr w:type="spellStart"/>
+      <w:r>
+        <w:t>Educational</w:t>
+      </w:r>
+      <w:proofErr w:type="spellEnd"/>
+      <w:r>
+        <w:t xml:space="preserve"> (</w:t>
+      </w:r>
+      <w:proofErr w:type="spellStart"/>
+      <w:r>
+        <w:t>Edu</w:t>
+      </w:r>
+      <w:proofErr w:type="spellEnd"/>
+      <w:r>
+        <w:t>) et la version Professional sous licence propriétaire. Les deux premières versions sont open source, donc gratuite alors que la version Professional est payante. La version Community, celle qui nous intéresse, possède différentes fonctionnalités tels que la coloration syntaxique, l'</w:t>
+      </w:r>
+      <w:proofErr w:type="spellStart"/>
+      <w:r>
+        <w:t>auto-complétion</w:t>
+      </w:r>
+      <w:proofErr w:type="spellEnd"/>
+      <w:r>
+        <w:t xml:space="preserve"> ou encore la vérification de code en direct. La version payante possède évidemment des fonctionnalités que la version payante ne possède pas tels que la gestion complète de bases de données ou encore une </w:t>
       </w:r>
       <w:r>
         <w:lastRenderedPageBreak/>
-        <w:t xml:space="preserve">panoplie de framework plus importante que sur la version communautaire. </w:t>
+        <w:t xml:space="preserve">panoplie de </w:t>
+      </w:r>
+      <w:proofErr w:type="spellStart"/>
+      <w:r>
+        <w:t>framework</w:t>
+      </w:r>
+      <w:proofErr w:type="spellEnd"/>
+      <w:r>
+        <w:t xml:space="preserve"> plus importante que sur la version communautaire. </w:t>
       </w:r>
       <w:r>
         <w:t>On peut</w:t>
       </w:r>
       <w:r>
-        <w:t xml:space="preserve"> télécharger Pycharm à cette adresse : https://www.jetbrains.com/pycharm/</w:t>
+        <w:t xml:space="preserve"> télécharger </w:t>
+      </w:r>
+      <w:proofErr w:type="spellStart"/>
+      <w:r>
+        <w:t>Pycharm</w:t>
+      </w:r>
+      <w:proofErr w:type="spellEnd"/>
+      <w:r>
+        <w:t xml:space="preserve"> à cette adresse : https://www.jetbrains.com/pycharm/</w:t>
       </w:r>
       <w:r>
         <w:t>, installation</w:t>
@@ -1727,6 +1860,24 @@
       </w:hyperlink>
     </w:p>
     <w:p>
+      <w:pPr>
+        <w:rPr>
+          <w:rStyle w:val="Lienhypertexte"/>
+        </w:rPr>
+      </w:pPr>
+      <w:r>
+        <w:rPr>
+          <w:rStyle w:val="Lienhypertexte"/>
+        </w:rPr>
+        <w:t>https://pinout.xyz/pinout/spi#</w:t>
+      </w:r>
+    </w:p>
+    <w:p>
+      <w:pPr>
+        <w:rPr>
+          <w:rStyle w:val="Lienhypertexte"/>
+        </w:rPr>
+      </w:pPr>
       <w:hyperlink r:id="rId15" w:history="1">
         <w:r>
           <w:rPr>
@@ -1737,6 +1888,16 @@
       </w:hyperlink>
     </w:p>
     <w:p>
+      <w:hyperlink r:id="rId16" w:history="1">
+        <w:r>
+          <w:rPr>
+            <w:rStyle w:val="Lienhypertexte"/>
+          </w:rPr>
+          <w:t>https://tutorials.technology/tutorials/69-Enable-additonal-spi-ports-on-the-raspberrypi.html</w:t>
+        </w:r>
+      </w:hyperlink>
+    </w:p>
+    <w:p>
       <w:r>
         <w:t xml:space="preserve">Matériel nécessaire : </w:t>
       </w:r>
@@ -1819,9 +1980,651 @@
     </w:p>
     <w:p>
       <w:pPr>
+        <w:pStyle w:val="Paragraphedeliste"/>
+      </w:pPr>
+    </w:p>
+    <w:p>
+      <w:pPr>
+        <w:pStyle w:val="Paragraphedeliste"/>
+      </w:pPr>
+    </w:p>
+    <w:p>
+      <w:pPr>
+        <w:pStyle w:val="Paragraphedeliste"/>
+      </w:pPr>
+    </w:p>
+    <w:p>
+      <w:pPr>
+        <w:pStyle w:val="Paragraphedeliste"/>
+      </w:pPr>
+    </w:p>
+    <w:p>
+      <w:pPr>
+        <w:pStyle w:val="Paragraphedeliste"/>
+      </w:pPr>
+    </w:p>
+    <w:p>
+      <w:pPr>
+        <w:pStyle w:val="Paragraphedeliste"/>
+      </w:pPr>
+    </w:p>
+    <w:p>
+      <w:pPr>
+        <w:pStyle w:val="Paragraphedeliste"/>
+      </w:pPr>
+    </w:p>
+    <w:p>
+      <w:pPr>
+        <w:pStyle w:val="Paragraphedeliste"/>
+      </w:pPr>
+    </w:p>
+    <w:p>
+      <w:pPr>
+        <w:pStyle w:val="Paragraphedeliste"/>
+      </w:pPr>
+    </w:p>
+    <w:p>
+      <w:pPr>
+        <w:pStyle w:val="Paragraphedeliste"/>
+      </w:pPr>
+    </w:p>
+    <w:p>
+      <w:pPr>
+        <w:pStyle w:val="Paragraphedeliste"/>
+      </w:pPr>
+    </w:p>
+    <w:p>
+      <w:pPr>
+        <w:pStyle w:val="Paragraphedeliste"/>
+      </w:pPr>
+    </w:p>
+    <w:p>
+      <w:pPr>
+        <w:pStyle w:val="Paragraphedeliste"/>
+      </w:pPr>
+    </w:p>
+    <w:p>
+      <w:pPr>
+        <w:pStyle w:val="Paragraphedeliste"/>
+      </w:pPr>
+    </w:p>
+    <w:p>
+      <w:pPr>
+        <w:pStyle w:val="Paragraphedeliste"/>
+      </w:pPr>
+    </w:p>
+    <w:p>
+      <w:pPr>
+        <w:pStyle w:val="Paragraphedeliste"/>
+      </w:pPr>
+    </w:p>
+    <w:p>
+      <w:pPr>
+        <w:pStyle w:val="Paragraphedeliste"/>
+      </w:pPr>
+    </w:p>
+    <w:p>
+      <w:pPr>
+        <w:pStyle w:val="Paragraphedeliste"/>
+      </w:pPr>
+    </w:p>
+    <w:p>
+      <w:pPr>
+        <w:pStyle w:val="Paragraphedeliste"/>
+      </w:pPr>
+    </w:p>
+    <w:p>
+      <w:pPr>
+        <w:pStyle w:val="Paragraphedeliste"/>
+      </w:pPr>
+    </w:p>
+    <w:p>
+      <w:pPr>
+        <w:pStyle w:val="Paragraphedeliste"/>
+      </w:pPr>
+    </w:p>
+    <w:p>
+      <w:pPr>
+        <w:pStyle w:val="Paragraphedeliste"/>
+      </w:pPr>
+    </w:p>
+    <w:p>
+      <w:pPr>
+        <w:pStyle w:val="Paragraphedeliste"/>
+      </w:pPr>
+    </w:p>
+    <w:p>
+      <w:pPr>
+        <w:pStyle w:val="Paragraphedeliste"/>
+      </w:pPr>
+    </w:p>
+    <w:p/>
+    <w:p>
+      <w:r>
+        <w:rPr>
+          <w:noProof/>
+        </w:rPr>
+        <w:lastRenderedPageBreak/>
+        <mc:AlternateContent>
+          <mc:Choice Requires="wps">
+            <w:drawing>
+              <wp:anchor distT="0" distB="0" distL="114300" distR="114300" simplePos="0" relativeHeight="251672576" behindDoc="0" locked="0" layoutInCell="1" allowOverlap="1" wp14:anchorId="05F096DD" wp14:editId="46D9493C">
+                <wp:simplePos x="0" y="0"/>
+                <wp:positionH relativeFrom="column">
+                  <wp:posOffset>1416132</wp:posOffset>
+                </wp:positionH>
+                <wp:positionV relativeFrom="paragraph">
+                  <wp:posOffset>605641</wp:posOffset>
+                </wp:positionV>
+                <wp:extent cx="3283528" cy="1377537"/>
+                <wp:effectExtent l="0" t="0" r="12700" b="32385"/>
+                <wp:wrapNone/>
+                <wp:docPr id="16" name="Connecteur : en angle 16"/>
+                <wp:cNvGraphicFramePr/>
+                <a:graphic xmlns:a="http://schemas.openxmlformats.org/drawingml/2006/main">
+                  <a:graphicData uri="http://schemas.microsoft.com/office/word/2010/wordprocessingShape">
+                    <wps:wsp>
+                      <wps:cNvCnPr/>
+                      <wps:spPr>
+                        <a:xfrm>
+                          <a:off x="0" y="0"/>
+                          <a:ext cx="3283528" cy="1377537"/>
+                        </a:xfrm>
+                        <a:prstGeom prst="bentConnector3">
+                          <a:avLst>
+                            <a:gd name="adj1" fmla="val 45290"/>
+                          </a:avLst>
+                        </a:prstGeom>
+                        <a:ln w="19050"/>
+                      </wps:spPr>
+                      <wps:style>
+                        <a:lnRef idx="1">
+                          <a:schemeClr val="accent1"/>
+                        </a:lnRef>
+                        <a:fillRef idx="0">
+                          <a:schemeClr val="accent1"/>
+                        </a:fillRef>
+                        <a:effectRef idx="0">
+                          <a:schemeClr val="accent1"/>
+                        </a:effectRef>
+                        <a:fontRef idx="minor">
+                          <a:schemeClr val="tx1"/>
+                        </a:fontRef>
+                      </wps:style>
+                      <wps:bodyPr/>
+                    </wps:wsp>
+                  </a:graphicData>
+                </a:graphic>
+              </wp:anchor>
+            </w:drawing>
+          </mc:Choice>
+          <mc:Fallback>
+            <w:pict>
+              <v:shapetype w14:anchorId="584A4292" id="_x0000_t34" coordsize="21600,21600" o:spt="34" o:oned="t" adj="10800" path="m,l@0,0@0,21600,21600,21600e" filled="f">
+                <v:stroke joinstyle="miter"/>
+                <v:formulas>
+                  <v:f eqn="val #0"/>
+                </v:formulas>
+                <v:path arrowok="t" fillok="f" o:connecttype="none"/>
+                <v:handles>
+                  <v:h position="#0,center"/>
+                </v:handles>
+                <o:lock v:ext="edit" shapetype="t"/>
+              </v:shapetype>
+              <v:shape id="Connecteur : en angle 16" o:spid="_x0000_s1026" type="#_x0000_t34" style="position:absolute;margin-left:111.5pt;margin-top:47.7pt;width:258.55pt;height:108.45pt;z-index:251672576;visibility:visible;mso-wrap-style:square;mso-wrap-distance-left:9pt;mso-wrap-distance-top:0;mso-wrap-distance-right:9pt;mso-wrap-distance-bottom:0;mso-position-horizontal:absolute;mso-position-horizontal-relative:text;mso-position-vertical:absolute;mso-position-vertical-relative:text" o:gfxdata="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" adj="9783" strokecolor="#4472c4 [3204]" strokeweight="1.5pt"/>
+            </w:pict>
+          </mc:Fallback>
+        </mc:AlternateContent>
+      </w:r>
+      <w:r>
+        <w:rPr>
+          <w:noProof/>
+        </w:rPr>
+        <mc:AlternateContent>
+          <mc:Choice Requires="wps">
+            <w:drawing>
+              <wp:anchor distT="0" distB="0" distL="114300" distR="114300" simplePos="0" relativeHeight="251671552" behindDoc="0" locked="0" layoutInCell="1" allowOverlap="1" wp14:anchorId="6A76CD28" wp14:editId="4FE49BE5">
+                <wp:simplePos x="0" y="0"/>
+                <wp:positionH relativeFrom="column">
+                  <wp:posOffset>1428007</wp:posOffset>
+                </wp:positionH>
+                <wp:positionV relativeFrom="paragraph">
+                  <wp:posOffset>445325</wp:posOffset>
+                </wp:positionV>
+                <wp:extent cx="3263801" cy="225631"/>
+                <wp:effectExtent l="0" t="0" r="13335" b="22225"/>
+                <wp:wrapNone/>
+                <wp:docPr id="15" name="Connecteur : en angle 15"/>
+                <wp:cNvGraphicFramePr/>
+                <a:graphic xmlns:a="http://schemas.openxmlformats.org/drawingml/2006/main">
+                  <a:graphicData uri="http://schemas.microsoft.com/office/word/2010/wordprocessingShape">
+                    <wps:wsp>
+                      <wps:cNvCnPr/>
+                      <wps:spPr>
+                        <a:xfrm>
+                          <a:off x="0" y="0"/>
+                          <a:ext cx="3263801" cy="225631"/>
+                        </a:xfrm>
+                        <a:prstGeom prst="bentConnector3">
+                          <a:avLst>
+                            <a:gd name="adj1" fmla="val 48718"/>
+                          </a:avLst>
+                        </a:prstGeom>
+                        <a:ln w="19050">
+                          <a:solidFill>
+                            <a:schemeClr val="accent2"/>
+                          </a:solidFill>
+                        </a:ln>
+                      </wps:spPr>
+                      <wps:style>
+                        <a:lnRef idx="1">
+                          <a:schemeClr val="accent1"/>
+                        </a:lnRef>
+                        <a:fillRef idx="0">
+                          <a:schemeClr val="accent1"/>
+                        </a:fillRef>
+                        <a:effectRef idx="0">
+                          <a:schemeClr val="accent1"/>
+                        </a:effectRef>
+                        <a:fontRef idx="minor">
+                          <a:schemeClr val="tx1"/>
+                        </a:fontRef>
+                      </wps:style>
+                      <wps:bodyPr/>
+                    </wps:wsp>
+                  </a:graphicData>
+                </a:graphic>
+              </wp:anchor>
+            </w:drawing>
+          </mc:Choice>
+          <mc:Fallback>
+            <w:pict>
+              <v:shape w14:anchorId="315E9D9E" id="Connecteur : en angle 15" o:spid="_x0000_s1026" type="#_x0000_t34" style="position:absolute;margin-left:112.45pt;margin-top:35.05pt;width:257pt;height:17.75pt;z-index:251671552;visibility:visible;mso-wrap-style:square;mso-wrap-distance-left:9pt;mso-wrap-distance-top:0;mso-wrap-distance-right:9pt;mso-wrap-distance-bottom:0;mso-position-horizontal:absolute;mso-position-horizontal-relative:text;mso-position-vertical:absolute;mso-position-vertical-relative:text" o:gfxdata="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" adj="10523" strokecolor="#ed7d31 [3205]" strokeweight="1.5pt"/>
+            </w:pict>
+          </mc:Fallback>
+        </mc:AlternateContent>
+      </w:r>
+      <w:r>
+        <w:rPr>
+          <w:noProof/>
+        </w:rPr>
+        <w:drawing>
+          <wp:anchor distT="0" distB="0" distL="114300" distR="114300" simplePos="0" relativeHeight="251667456" behindDoc="0" locked="0" layoutInCell="1" allowOverlap="1" wp14:anchorId="22C9523C" wp14:editId="2E8E018D">
+            <wp:simplePos x="0" y="0"/>
+            <wp:positionH relativeFrom="page">
+              <wp:posOffset>4669666</wp:posOffset>
+            </wp:positionH>
+            <wp:positionV relativeFrom="paragraph">
+              <wp:posOffset>4128968</wp:posOffset>
+            </wp:positionV>
+            <wp:extent cx="1725283" cy="3311525"/>
+            <wp:effectExtent l="0" t="0" r="8890" b="3175"/>
+            <wp:wrapNone/>
+            <wp:docPr id="10" name="Image 9">
+              <a:extLst xmlns:a="http://schemas.openxmlformats.org/drawingml/2006/main">
+                <a:ext uri="{FF2B5EF4-FFF2-40B4-BE49-F238E27FC236}">
+                  <a16:creationId xmlns:a16="http://schemas.microsoft.com/office/drawing/2014/main" id="{128B33D0-466A-460A-8803-9D6F303E0D1C}"/>
+                </a:ext>
+              </a:extLst>
+            </wp:docPr>
+            <wp:cNvGraphicFramePr>
+              <a:graphicFrameLocks xmlns:a="http://schemas.openxmlformats.org/drawingml/2006/main" noChangeAspect="1"/>
+            </wp:cNvGraphicFramePr>
+            <a:graphic xmlns:a="http://schemas.openxmlformats.org/drawingml/2006/main">
+              <a:graphicData uri="http://schemas.openxmlformats.org/drawingml/2006/picture">
+                <pic:pic xmlns:pic="http://schemas.openxmlformats.org/drawingml/2006/picture">
+                  <pic:nvPicPr>
+                    <pic:cNvPr id="10" name="Image 9">
+                      <a:extLst>
+                        <a:ext uri="{FF2B5EF4-FFF2-40B4-BE49-F238E27FC236}">
+                          <a16:creationId xmlns:a16="http://schemas.microsoft.com/office/drawing/2014/main" id="{128B33D0-466A-460A-8803-9D6F303E0D1C}"/>
+                        </a:ext>
+                      </a:extLst>
+                    </pic:cNvPr>
+                    <pic:cNvPicPr>
+                      <a:picLocks noChangeAspect="1"/>
+                    </pic:cNvPicPr>
+                  </pic:nvPicPr>
+                  <pic:blipFill rotWithShape="1">
+                    <a:blip r:embed="rId17">
+                      <a:extLst>
+                        <a:ext uri="{28A0092B-C50C-407E-A947-70E740481C1C}">
+                          <a14:useLocalDpi xmlns:a14="http://schemas.microsoft.com/office/drawing/2010/main" val="0"/>
+                        </a:ext>
+                      </a:extLst>
+                    </a:blip>
+                    <a:srcRect l="18000" t="33232" r="39769" b="8733"/>
+                    <a:stretch/>
+                  </pic:blipFill>
+                  <pic:spPr bwMode="auto">
+                    <a:xfrm rot="10800000">
+                      <a:off x="0" y="0"/>
+                      <a:ext cx="1725283" cy="3311525"/>
+                    </a:xfrm>
+                    <a:prstGeom prst="rect">
+                      <a:avLst/>
+                    </a:prstGeom>
+                    <a:ln>
+                      <a:noFill/>
+                    </a:ln>
+                    <a:extLst>
+                      <a:ext uri="{53640926-AAD7-44D8-BBD7-CCE9431645EC}">
+                        <a14:shadowObscured xmlns:a14="http://schemas.microsoft.com/office/drawing/2010/main"/>
+                      </a:ext>
+                    </a:extLst>
+                  </pic:spPr>
+                </pic:pic>
+              </a:graphicData>
+            </a:graphic>
+            <wp14:sizeRelH relativeFrom="margin">
+              <wp14:pctWidth>0</wp14:pctWidth>
+            </wp14:sizeRelH>
+            <wp14:sizeRelV relativeFrom="margin">
+              <wp14:pctHeight>0</wp14:pctHeight>
+            </wp14:sizeRelV>
+          </wp:anchor>
+        </w:drawing>
+      </w:r>
+      <w:r>
+        <w:rPr>
+          <w:noProof/>
+        </w:rPr>
+        <mc:AlternateContent>
+          <mc:Choice Requires="wps">
+            <w:drawing>
+              <wp:anchor distT="0" distB="0" distL="114300" distR="114300" simplePos="0" relativeHeight="251670528" behindDoc="0" locked="0" layoutInCell="1" allowOverlap="1" wp14:anchorId="416B6349" wp14:editId="299C584A">
+                <wp:simplePos x="0" y="0"/>
+                <wp:positionH relativeFrom="column">
+                  <wp:posOffset>1368631</wp:posOffset>
+                </wp:positionH>
+                <wp:positionV relativeFrom="paragraph">
+                  <wp:posOffset>528624</wp:posOffset>
+                </wp:positionV>
+                <wp:extent cx="3323178" cy="641094"/>
+                <wp:effectExtent l="0" t="0" r="10795" b="26035"/>
+                <wp:wrapNone/>
+                <wp:docPr id="12" name="Connecteur : en angle 12"/>
+                <wp:cNvGraphicFramePr/>
+                <a:graphic xmlns:a="http://schemas.openxmlformats.org/drawingml/2006/main">
+                  <a:graphicData uri="http://schemas.microsoft.com/office/word/2010/wordprocessingShape">
+                    <wps:wsp>
+                      <wps:cNvCnPr/>
+                      <wps:spPr>
+                        <a:xfrm>
+                          <a:off x="0" y="0"/>
+                          <a:ext cx="3323178" cy="641094"/>
+                        </a:xfrm>
+                        <a:prstGeom prst="bentConnector3">
+                          <a:avLst>
+                            <a:gd name="adj1" fmla="val 47668"/>
+                          </a:avLst>
+                        </a:prstGeom>
+                        <a:ln w="19050">
+                          <a:solidFill>
+                            <a:schemeClr val="tx1"/>
+                          </a:solidFill>
+                        </a:ln>
+                      </wps:spPr>
+                      <wps:style>
+                        <a:lnRef idx="1">
+                          <a:schemeClr val="accent1"/>
+                        </a:lnRef>
+                        <a:fillRef idx="0">
+                          <a:schemeClr val="accent1"/>
+                        </a:fillRef>
+                        <a:effectRef idx="0">
+                          <a:schemeClr val="accent1"/>
+                        </a:effectRef>
+                        <a:fontRef idx="minor">
+                          <a:schemeClr val="tx1"/>
+                        </a:fontRef>
+                      </wps:style>
+                      <wps:bodyPr/>
+                    </wps:wsp>
+                  </a:graphicData>
+                </a:graphic>
+                <wp14:sizeRelH relativeFrom="margin">
+                  <wp14:pctWidth>0</wp14:pctWidth>
+                </wp14:sizeRelH>
+                <wp14:sizeRelV relativeFrom="margin">
+                  <wp14:pctHeight>0</wp14:pctHeight>
+                </wp14:sizeRelV>
+              </wp:anchor>
+            </w:drawing>
+          </mc:Choice>
+          <mc:Fallback>
+            <w:pict>
+              <v:shape w14:anchorId="267C85B5" id="Connecteur : en angle 12" o:spid="_x0000_s1026" type="#_x0000_t34" style="position:absolute;margin-left:107.75pt;margin-top:41.6pt;width:261.65pt;height:50.5pt;z-index:251670528;visibility:visible;mso-wrap-style:square;mso-width-percent:0;mso-height-percent:0;mso-wrap-distance-left:9pt;mso-wrap-distance-top:0;mso-wrap-distance-right:9pt;mso-wrap-distance-bottom:0;mso-position-horizontal:absolute;mso-position-horizontal-relative:text;mso-position-vertical:absolute;mso-position-vertical-relative:text;mso-width-percent:0;mso-height-percent:0;mso-width-relative:margin;mso-height-relative:margin" o:gfxdata="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" adj="10296" strokecolor="black [3213]" strokeweight="1.5pt"/>
+            </w:pict>
+          </mc:Fallback>
+        </mc:AlternateContent>
+      </w:r>
+      <w:bookmarkStart w:id="5" w:name="_GoBack"/>
+      <w:r>
+        <w:rPr>
+          <w:noProof/>
+        </w:rPr>
+        <mc:AlternateContent>
+          <mc:Choice Requires="wps">
+            <w:drawing>
+              <wp:anchor distT="0" distB="0" distL="114300" distR="114300" simplePos="0" relativeHeight="251668480" behindDoc="0" locked="0" layoutInCell="1" allowOverlap="1" wp14:anchorId="70C4793B" wp14:editId="7E91707F">
+                <wp:simplePos x="0" y="0"/>
+                <wp:positionH relativeFrom="column">
+                  <wp:posOffset>1376916</wp:posOffset>
+                </wp:positionH>
+                <wp:positionV relativeFrom="paragraph">
+                  <wp:posOffset>361964</wp:posOffset>
+                </wp:positionV>
+                <wp:extent cx="3317358" cy="137765"/>
+                <wp:effectExtent l="0" t="0" r="35560" b="34290"/>
+                <wp:wrapNone/>
+                <wp:docPr id="11" name="Connecteur : en angle 11"/>
+                <wp:cNvGraphicFramePr/>
+                <a:graphic xmlns:a="http://schemas.openxmlformats.org/drawingml/2006/main">
+                  <a:graphicData uri="http://schemas.microsoft.com/office/word/2010/wordprocessingShape">
+                    <wps:wsp>
+                      <wps:cNvCnPr/>
+                      <wps:spPr>
+                        <a:xfrm>
+                          <a:off x="0" y="0"/>
+                          <a:ext cx="3317358" cy="137765"/>
+                        </a:xfrm>
+                        <a:prstGeom prst="bentConnector3">
+                          <a:avLst>
+                            <a:gd name="adj1" fmla="val 100167"/>
+                          </a:avLst>
+                        </a:prstGeom>
+                        <a:ln w="19050">
+                          <a:solidFill>
+                            <a:srgbClr val="FF0000"/>
+                          </a:solidFill>
+                        </a:ln>
+                      </wps:spPr>
+                      <wps:style>
+                        <a:lnRef idx="1">
+                          <a:schemeClr val="accent1"/>
+                        </a:lnRef>
+                        <a:fillRef idx="0">
+                          <a:schemeClr val="accent1"/>
+                        </a:fillRef>
+                        <a:effectRef idx="0">
+                          <a:schemeClr val="accent1"/>
+                        </a:effectRef>
+                        <a:fontRef idx="minor">
+                          <a:schemeClr val="tx1"/>
+                        </a:fontRef>
+                      </wps:style>
+                      <wps:bodyPr/>
+                    </wps:wsp>
+                  </a:graphicData>
+                </a:graphic>
+                <wp14:sizeRelH relativeFrom="margin">
+                  <wp14:pctWidth>0</wp14:pctWidth>
+                </wp14:sizeRelH>
+                <wp14:sizeRelV relativeFrom="margin">
+                  <wp14:pctHeight>0</wp14:pctHeight>
+                </wp14:sizeRelV>
+              </wp:anchor>
+            </w:drawing>
+          </mc:Choice>
+          <mc:Fallback>
+            <w:pict>
+              <v:shape w14:anchorId="7BA0FEDC" id="Connecteur : en angle 11" o:spid="_x0000_s1026" type="#_x0000_t34" style="position:absolute;margin-left:108.4pt;margin-top:28.5pt;width:261.2pt;height:10.85pt;z-index:251668480;visibility:visible;mso-wrap-style:square;mso-width-percent:0;mso-height-percent:0;mso-wrap-distance-left:9pt;mso-wrap-distance-top:0;mso-wrap-distance-right:9pt;mso-wrap-distance-bottom:0;mso-position-horizontal:absolute;mso-position-horizontal-relative:text;mso-position-vertical:absolute;mso-position-vertical-relative:text;mso-width-percent:0;mso-height-percent:0;mso-width-relative:margin;mso-height-relative:margin" o:gfxdata="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" adj="21636" strokecolor="red" strokeweight="1.5pt"/>
+            </w:pict>
+          </mc:Fallback>
+        </mc:AlternateContent>
+      </w:r>
+      <w:bookmarkEnd w:id="5"/>
+      <w:r>
+        <w:rPr>
+          <w:noProof/>
+        </w:rPr>
+        <w:drawing>
+          <wp:anchor distT="0" distB="0" distL="114300" distR="114300" simplePos="0" relativeHeight="251658239" behindDoc="0" locked="0" layoutInCell="1" allowOverlap="1" wp14:anchorId="483E7876" wp14:editId="6BA67943">
+            <wp:simplePos x="0" y="0"/>
+            <wp:positionH relativeFrom="margin">
+              <wp:posOffset>2991987</wp:posOffset>
+            </wp:positionH>
+            <wp:positionV relativeFrom="paragraph">
+              <wp:posOffset>10160</wp:posOffset>
+            </wp:positionV>
+            <wp:extent cx="3599717" cy="3782975"/>
+            <wp:effectExtent l="0" t="0" r="1270" b="8255"/>
+            <wp:wrapNone/>
+            <wp:docPr id="14" name="Image 14"/>
+            <wp:cNvGraphicFramePr>
+              <a:graphicFrameLocks xmlns:a="http://schemas.openxmlformats.org/drawingml/2006/main" noChangeAspect="1"/>
+            </wp:cNvGraphicFramePr>
+            <a:graphic xmlns:a="http://schemas.openxmlformats.org/drawingml/2006/main">
+              <a:graphicData uri="http://schemas.openxmlformats.org/drawingml/2006/picture">
+                <pic:pic xmlns:pic="http://schemas.openxmlformats.org/drawingml/2006/picture">
+                  <pic:nvPicPr>
+                    <pic:cNvPr id="0" name="Picture 1"/>
+                    <pic:cNvPicPr>
+                      <a:picLocks noChangeAspect="1" noChangeArrowheads="1"/>
+                    </pic:cNvPicPr>
+                  </pic:nvPicPr>
+                  <pic:blipFill>
+                    <a:blip r:embed="rId18">
+                      <a:extLst>
+                        <a:ext uri="{28A0092B-C50C-407E-A947-70E740481C1C}">
+                          <a14:useLocalDpi xmlns:a14="http://schemas.microsoft.com/office/drawing/2010/main" val="0"/>
+                        </a:ext>
+                      </a:extLst>
+                    </a:blip>
+                    <a:srcRect/>
+                    <a:stretch>
+                      <a:fillRect/>
+                    </a:stretch>
+                  </pic:blipFill>
+                  <pic:spPr bwMode="auto">
+                    <a:xfrm>
+                      <a:off x="0" y="0"/>
+                      <a:ext cx="3599717" cy="3782975"/>
+                    </a:xfrm>
+                    <a:prstGeom prst="rect">
+                      <a:avLst/>
+                    </a:prstGeom>
+                    <a:noFill/>
+                    <a:ln>
+                      <a:noFill/>
+                    </a:ln>
+                  </pic:spPr>
+                </pic:pic>
+              </a:graphicData>
+            </a:graphic>
+            <wp14:sizeRelH relativeFrom="page">
+              <wp14:pctWidth>0</wp14:pctWidth>
+            </wp14:sizeRelH>
+            <wp14:sizeRelV relativeFrom="page">
+              <wp14:pctHeight>0</wp14:pctHeight>
+            </wp14:sizeRelV>
+          </wp:anchor>
+        </w:drawing>
+      </w:r>
+      <w:r>
+        <w:rPr>
+          <w:noProof/>
+        </w:rPr>
+        <w:drawing>
+          <wp:anchor distT="0" distB="0" distL="114300" distR="114300" simplePos="0" relativeHeight="251666432" behindDoc="0" locked="0" layoutInCell="1" allowOverlap="1" wp14:anchorId="1B116335" wp14:editId="4E30821F">
+            <wp:simplePos x="0" y="0"/>
+            <wp:positionH relativeFrom="margin">
+              <wp:posOffset>-183153</wp:posOffset>
+            </wp:positionH>
+            <wp:positionV relativeFrom="paragraph">
+              <wp:posOffset>-393206</wp:posOffset>
+            </wp:positionV>
+            <wp:extent cx="1258231" cy="2061237"/>
+            <wp:effectExtent l="0" t="1587" r="0" b="0"/>
+            <wp:wrapNone/>
+            <wp:docPr id="8" name="Image 3">
+              <a:extLst xmlns:a="http://schemas.openxmlformats.org/drawingml/2006/main">
+                <a:ext uri="{FF2B5EF4-FFF2-40B4-BE49-F238E27FC236}">
+                  <a16:creationId xmlns:a16="http://schemas.microsoft.com/office/drawing/2014/main" id="{52A3773F-0B46-4F0C-ABD6-9D77B22C5094}"/>
+                </a:ext>
+              </a:extLst>
+            </wp:docPr>
+            <wp:cNvGraphicFramePr>
+              <a:graphicFrameLocks xmlns:a="http://schemas.openxmlformats.org/drawingml/2006/main" noChangeAspect="1"/>
+            </wp:cNvGraphicFramePr>
+            <a:graphic xmlns:a="http://schemas.openxmlformats.org/drawingml/2006/main">
+              <a:graphicData uri="http://schemas.openxmlformats.org/drawingml/2006/picture">
+                <pic:pic xmlns:pic="http://schemas.openxmlformats.org/drawingml/2006/picture">
+                  <pic:nvPicPr>
+                    <pic:cNvPr id="4" name="Image 3">
+                      <a:extLst>
+                        <a:ext uri="{FF2B5EF4-FFF2-40B4-BE49-F238E27FC236}">
+                          <a16:creationId xmlns:a16="http://schemas.microsoft.com/office/drawing/2014/main" id="{52A3773F-0B46-4F0C-ABD6-9D77B22C5094}"/>
+                        </a:ext>
+                      </a:extLst>
+                    </pic:cNvPr>
+                    <pic:cNvPicPr>
+                      <a:picLocks noChangeAspect="1"/>
+                    </pic:cNvPicPr>
+                  </pic:nvPicPr>
+                  <pic:blipFill rotWithShape="1">
+                    <a:blip r:embed="rId19" cstate="print">
+                      <a:extLst>
+                        <a:ext uri="{28A0092B-C50C-407E-A947-70E740481C1C}">
+                          <a14:useLocalDpi xmlns:a14="http://schemas.microsoft.com/office/drawing/2010/main" val="0"/>
+                        </a:ext>
+                      </a:extLst>
+                    </a:blip>
+                    <a:srcRect l="19591" t="135" r="19449"/>
+                    <a:stretch/>
+                  </pic:blipFill>
+                  <pic:spPr>
+                    <a:xfrm rot="5400000">
+                      <a:off x="0" y="0"/>
+                      <a:ext cx="1258231" cy="2061237"/>
+                    </a:xfrm>
+                    <a:prstGeom prst="rect">
+                      <a:avLst/>
+                    </a:prstGeom>
+                  </pic:spPr>
+                </pic:pic>
+              </a:graphicData>
+            </a:graphic>
+            <wp14:sizeRelH relativeFrom="margin">
+              <wp14:pctWidth>0</wp14:pctWidth>
+            </wp14:sizeRelH>
+            <wp14:sizeRelV relativeFrom="margin">
+              <wp14:pctHeight>0</wp14:pctHeight>
+            </wp14:sizeRelV>
+          </wp:anchor>
+        </w:drawing>
+      </w:r>
+      <w:r>
+        <w:br w:type="page"/>
+      </w:r>
+    </w:p>
+    <w:p>
+      <w:pPr>
         <w:pStyle w:val="Titre2"/>
       </w:pPr>
       <w:r>
+        <w:lastRenderedPageBreak/>
         <w:t>Configurer les lecteur</w:t>
       </w:r>
       <w:r>
@@ -1844,12 +2647,24 @@
       <w:r>
         <w:t xml:space="preserve">Guide d’installation : </w:t>
       </w:r>
-      <w:hyperlink r:id="rId16" w:history="1">
+      <w:hyperlink r:id="rId20" w:history="1">
         <w:r>
           <w:rPr>
             <w:rStyle w:val="Lienhypertexte"/>
           </w:rPr>
-          <w:t>https://www.gotronic.fr/pj2-sbc-rfid-rc522-fr-1439.pdf</w:t>
+          <w:t>https://www.gotronic.fr/pj2-sbc-rfid-rc522-fr-1439.p</w:t>
+        </w:r>
+        <w:r>
+          <w:rPr>
+            <w:rStyle w:val="Lienhypertexte"/>
+          </w:rPr>
+          <w:t>d</w:t>
+        </w:r>
+        <w:r>
+          <w:rPr>
+            <w:rStyle w:val="Lienhypertexte"/>
+          </w:rPr>
+          <w:t>f</w:t>
         </w:r>
       </w:hyperlink>
     </w:p>
@@ -1867,8 +2682,18 @@
           <w:color w:val="000000" w:themeColor="text1"/>
           <w:u w:val="none"/>
         </w:rPr>
-        <w:t>2 spi possible sur UNE raspberry</w:t>
-      </w:r>
+        <w:t xml:space="preserve">2 spi possible sur UNE </w:t>
+      </w:r>
+      <w:proofErr w:type="spellStart"/>
+      <w:r>
+        <w:rPr>
+          <w:rStyle w:val="Lienhypertexte"/>
+          <w:color w:val="000000" w:themeColor="text1"/>
+          <w:u w:val="none"/>
+        </w:rPr>
+        <w:t>raspberry</w:t>
+      </w:r>
+      <w:proofErr w:type="spellEnd"/>
       <w:r>
         <w:rPr>
           <w:rStyle w:val="Lienhypertexte"/>
@@ -1924,7 +2749,7 @@
           <w:u w:val="none"/>
         </w:rPr>
       </w:pPr>
-      <w:hyperlink r:id="rId17" w:history="1">
+      <w:hyperlink r:id="rId21" w:history="1">
         <w:r>
           <w:rPr>
             <w:rStyle w:val="Lienhypertexte"/>
@@ -1946,7 +2771,7 @@
           <w:u w:val="none"/>
         </w:rPr>
       </w:pPr>
-      <w:hyperlink r:id="rId18" w:history="1">
+      <w:hyperlink r:id="rId22" w:history="1">
         <w:r>
           <w:rPr>
             <w:rStyle w:val="Lienhypertexte"/>
@@ -1968,7 +2793,7 @@
           <w:u w:val="none"/>
         </w:rPr>
       </w:pPr>
-      <w:hyperlink r:id="rId19" w:history="1">
+      <w:hyperlink r:id="rId23" w:history="1">
         <w:r>
           <w:rPr>
             <w:rStyle w:val="Lienhypertexte"/>
@@ -1990,7 +2815,7 @@
           <w:u w:val="none"/>
         </w:rPr>
       </w:pPr>
-      <w:hyperlink r:id="rId20" w:history="1">
+      <w:hyperlink r:id="rId24" w:history="1">
         <w:r>
           <w:rPr>
             <w:rStyle w:val="Lienhypertexte"/>
@@ -2012,7 +2837,7 @@
           <w:u w:val="none"/>
         </w:rPr>
       </w:pPr>
-      <w:hyperlink r:id="rId21" w:history="1">
+      <w:hyperlink r:id="rId25" w:history="1">
         <w:r>
           <w:rPr>
             <w:rStyle w:val="Lienhypertexte"/>
@@ -2029,8 +2854,6 @@
           <w:u w:val="none"/>
         </w:rPr>
       </w:pPr>
-      <w:bookmarkStart w:id="5" w:name="_GoBack"/>
-      <w:bookmarkEnd w:id="5"/>
       <w:r>
         <w:rPr>
           <w:rStyle w:val="Lienhypertexte"/>
@@ -2053,7 +2876,7 @@
           <w:u w:val="none"/>
         </w:rPr>
       </w:pPr>
-      <w:hyperlink r:id="rId22" w:history="1">
+      <w:hyperlink r:id="rId26" w:history="1">
         <w:r>
           <w:rPr>
             <w:rStyle w:val="Lienhypertexte"/>
@@ -2160,7 +2983,6 @@
       </w:pPr>
       <w:bookmarkStart w:id="7" w:name="_Toc30153780"/>
       <w:r>
-        <w:lastRenderedPageBreak/>
         <w:t>Ouvrir la porte</w:t>
       </w:r>
       <w:bookmarkEnd w:id="7"/>
@@ -2176,8 +2998,8 @@
       <w:bookmarkEnd w:id="8"/>
     </w:p>
     <w:sectPr>
-      <w:headerReference w:type="default" r:id="rId23"/>
-      <w:footerReference w:type="default" r:id="rId24"/>
+      <w:headerReference w:type="default" r:id="rId27"/>
+      <w:footerReference w:type="default" r:id="rId28"/>
       <w:pgSz w:w="11906" w:h="16838"/>
       <w:pgMar w:top="1440" w:right="1080" w:bottom="1440" w:left="1080" w:header="510" w:footer="567" w:gutter="0"/>
       <w:cols w:space="708"/>
@@ -2228,7 +3050,15 @@
       <w:jc w:val="center"/>
     </w:pPr>
     <w:r>
-      <w:t xml:space="preserve">C.DOHIN, G.MONVOISIN, N.GUIGAND                   </w:t>
+      <w:t xml:space="preserve">C.DOHIN, </w:t>
+    </w:r>
+    <w:proofErr w:type="gramStart"/>
+    <w:r>
+      <w:t>G.MONVOISIN</w:t>
+    </w:r>
+    <w:proofErr w:type="gramEnd"/>
+    <w:r>
+      <w:t xml:space="preserve">, N.GUIGAND                   </w:t>
     </w:r>
     <w:r>
       <w:tab/>
@@ -2256,7 +3086,7 @@
         <w:i/>
         <w:noProof/>
       </w:rPr>
-      <w:t>31/01/2020</w:t>
+      <w:t>05/02/2020</w:t>
     </w:r>
     <w:r>
       <w:rPr>
@@ -4017,7 +4847,6 @@
   <w:style w:type="character" w:default="1" w:styleId="Policepardfaut">
     <w:name w:val="Default Paragraph Font"/>
     <w:uiPriority w:val="1"/>
-    <w:semiHidden/>
     <w:unhideWhenUsed/>
   </w:style>
   <w:style w:type="table" w:default="1" w:styleId="TableauNormal">
@@ -4559,6 +5388,21 @@
 </file>
 
 <file path=customXml/item1.xml><?xml version="1.0" encoding="utf-8"?>
+<p:properties xmlns:p="http://schemas.microsoft.com/office/2006/metadata/properties" xmlns:xsi="http://www.w3.org/2001/XMLSchema-instance" xmlns:pc="http://schemas.microsoft.com/office/infopath/2007/PartnerControls">
+  <documentManagement/>
+</p:properties>
+</file>
+
+<file path=customXml/item2.xml><?xml version="1.0" encoding="utf-8"?>
+<?mso-contentType ?>
+<FormTemplates xmlns="http://schemas.microsoft.com/sharepoint/v3/contenttype/forms">
+  <Display>DocumentLibraryForm</Display>
+  <Edit>DocumentLibraryForm</Edit>
+  <New>DocumentLibraryForm</New>
+</FormTemplates>
+</file>
+
+<file path=customXml/item3.xml><?xml version="1.0" encoding="utf-8"?>
 <ct:contentTypeSchema xmlns:ct="http://schemas.microsoft.com/office/2006/metadata/contentType" xmlns:ma="http://schemas.microsoft.com/office/2006/metadata/properties/metaAttributes" ct:_="" ma:_="" ma:contentTypeName="Document" ma:contentTypeID="0x01010078E12B7ED4F45F469A3BB4708EBA1047" ma:contentTypeVersion="10" ma:contentTypeDescription="Crée un document." ma:contentTypeScope="" ma:versionID="605e75f0a715e9af5c8f2e8e9084a287">
   <xsd:schema xmlns:xsd="http://www.w3.org/2001/XMLSchema" xmlns:xs="http://www.w3.org/2001/XMLSchema" xmlns:p="http://schemas.microsoft.com/office/2006/metadata/properties" xmlns:ns3="e2792e6f-ab6b-465c-b2e9-dbb542980a21" xmlns:ns4="2d532438-4350-4d82-8e3a-4f3dad757230" targetNamespace="http://schemas.microsoft.com/office/2006/metadata/properties" ma:root="true" ma:fieldsID="8c216af3487f2b5fdbd477b05d214516" ns3:_="" ns4:_="">
     <xsd:import namespace="e2792e6f-ab6b-465c-b2e9-dbb542980a21"/>
@@ -4761,26 +5605,28 @@
 </ct:contentTypeSchema>
 </file>
 
-<file path=customXml/item2.xml><?xml version="1.0" encoding="utf-8"?>
-<?mso-contentType ?>
-<FormTemplates xmlns="http://schemas.microsoft.com/sharepoint/v3/contenttype/forms">
-  <Display>DocumentLibraryForm</Display>
-  <Edit>DocumentLibraryForm</Edit>
-  <New>DocumentLibraryForm</New>
-</FormTemplates>
-</file>
-
-<file path=customXml/item3.xml><?xml version="1.0" encoding="utf-8"?>
-<p:properties xmlns:p="http://schemas.microsoft.com/office/2006/metadata/properties" xmlns:xsi="http://www.w3.org/2001/XMLSchema-instance" xmlns:pc="http://schemas.microsoft.com/office/infopath/2007/PartnerControls">
-  <documentManagement/>
-</p:properties>
-</file>
-
 <file path=customXml/item4.xml><?xml version="1.0" encoding="utf-8"?>
 <b:Sources xmlns:b="http://schemas.openxmlformats.org/officeDocument/2006/bibliography" xmlns="http://schemas.openxmlformats.org/officeDocument/2006/bibliography" SelectedStyle="\APASixthEditionOfficeOnline.xsl" StyleName="APA" Version="6"/>
 </file>
 
 <file path=customXml/itemProps1.xml><?xml version="1.0" encoding="utf-8"?>
+<ds:datastoreItem xmlns:ds="http://schemas.openxmlformats.org/officeDocument/2006/customXml" ds:itemID="{D5C41169-7482-4FDB-88D8-F4CA27DA2671}">
+  <ds:schemaRefs>
+    <ds:schemaRef ds:uri="http://schemas.microsoft.com/office/2006/metadata/properties"/>
+    <ds:schemaRef ds:uri="http://schemas.microsoft.com/office/infopath/2007/PartnerControls"/>
+  </ds:schemaRefs>
+</ds:datastoreItem>
+</file>
+
+<file path=customXml/itemProps2.xml><?xml version="1.0" encoding="utf-8"?>
+<ds:datastoreItem xmlns:ds="http://schemas.openxmlformats.org/officeDocument/2006/customXml" ds:itemID="{C3B4C523-687B-4FDC-8E12-B9F6D57800C8}">
+  <ds:schemaRefs>
+    <ds:schemaRef ds:uri="http://schemas.microsoft.com/sharepoint/v3/contenttype/forms"/>
+  </ds:schemaRefs>
+</ds:datastoreItem>
+</file>
+
+<file path=customXml/itemProps3.xml><?xml version="1.0" encoding="utf-8"?>
 <ds:datastoreItem xmlns:ds="http://schemas.openxmlformats.org/officeDocument/2006/customXml" ds:itemID="{29070C2F-6E54-466C-95B6-A2E6097255B1}">
   <ds:schemaRefs>
     <ds:schemaRef ds:uri="http://schemas.microsoft.com/office/2006/metadata/contentType"/>
@@ -4799,25 +5645,8 @@
 </ds:datastoreItem>
 </file>
 
-<file path=customXml/itemProps2.xml><?xml version="1.0" encoding="utf-8"?>
-<ds:datastoreItem xmlns:ds="http://schemas.openxmlformats.org/officeDocument/2006/customXml" ds:itemID="{C3B4C523-687B-4FDC-8E12-B9F6D57800C8}">
-  <ds:schemaRefs>
-    <ds:schemaRef ds:uri="http://schemas.microsoft.com/sharepoint/v3/contenttype/forms"/>
-  </ds:schemaRefs>
-</ds:datastoreItem>
-</file>
-
-<file path=customXml/itemProps3.xml><?xml version="1.0" encoding="utf-8"?>
-<ds:datastoreItem xmlns:ds="http://schemas.openxmlformats.org/officeDocument/2006/customXml" ds:itemID="{D5C41169-7482-4FDB-88D8-F4CA27DA2671}">
-  <ds:schemaRefs>
-    <ds:schemaRef ds:uri="http://schemas.microsoft.com/office/2006/metadata/properties"/>
-    <ds:schemaRef ds:uri="http://schemas.microsoft.com/office/infopath/2007/PartnerControls"/>
-  </ds:schemaRefs>
-</ds:datastoreItem>
-</file>
-
 <file path=customXml/itemProps4.xml><?xml version="1.0" encoding="utf-8"?>
-<ds:datastoreItem xmlns:ds="http://schemas.openxmlformats.org/officeDocument/2006/customXml" ds:itemID="{C7B22CE3-F744-40FA-80C2-C1248E87804F}">
+<ds:datastoreItem xmlns:ds="http://schemas.openxmlformats.org/officeDocument/2006/customXml" ds:itemID="{FB8F4EA9-A04F-479E-ABBF-049EED5EE7CE}">
   <ds:schemaRefs>
     <ds:schemaRef ds:uri="http://schemas.openxmlformats.org/officeDocument/2006/bibliography"/>
   </ds:schemaRefs>

</xml_diff>

<commit_message>
Modèle de cablage Fritzing
</commit_message>
<xml_diff>
--- a/Guillaume/Documents/Définition des taches étudiant 1.docx
+++ b/Guillaume/Documents/Définition des taches étudiant 1.docx
@@ -1888,6 +1888,11 @@
       </w:hyperlink>
     </w:p>
     <w:p>
+      <w:pPr>
+        <w:rPr>
+          <w:rStyle w:val="Lienhypertexte"/>
+        </w:rPr>
+      </w:pPr>
       <w:hyperlink r:id="rId16" w:history="1">
         <w:r>
           <w:rPr>
@@ -1898,6 +1903,16 @@
       </w:hyperlink>
     </w:p>
     <w:p>
+      <w:hyperlink r:id="rId17" w:history="1">
+        <w:r>
+          <w:rPr>
+            <w:rStyle w:val="Lienhypertexte"/>
+          </w:rPr>
+          <w:t>https://raspberry-pi.fr/rfid-raspberry-pi/</w:t>
+        </w:r>
+      </w:hyperlink>
+    </w:p>
+    <w:p>
       <w:r>
         <w:t xml:space="preserve">Matériel nécessaire : </w:t>
       </w:r>
@@ -1922,260 +1937,6 @@
           <w:numId w:val="6"/>
         </w:numPr>
       </w:pPr>
-      <w:r>
-        <w:t xml:space="preserve">Carte SD 8GB (minimum) </w:t>
-      </w:r>
-    </w:p>
-    <w:p>
-      <w:pPr>
-        <w:pStyle w:val="Paragraphedeliste"/>
-        <w:numPr>
-          <w:ilvl w:val="0"/>
-          <w:numId w:val="6"/>
-        </w:numPr>
-      </w:pPr>
-      <w:r>
-        <w:t xml:space="preserve">Alimentation micro-USB 5V 2A </w:t>
-      </w:r>
-    </w:p>
-    <w:p>
-      <w:pPr>
-        <w:pStyle w:val="Paragraphedeliste"/>
-        <w:numPr>
-          <w:ilvl w:val="0"/>
-          <w:numId w:val="6"/>
-        </w:numPr>
-      </w:pPr>
-      <w:r>
-        <w:t xml:space="preserve">Écran avec câble HDMI </w:t>
-      </w:r>
-    </w:p>
-    <w:p>
-      <w:pPr>
-        <w:pStyle w:val="Paragraphedeliste"/>
-        <w:numPr>
-          <w:ilvl w:val="0"/>
-          <w:numId w:val="6"/>
-        </w:numPr>
-      </w:pPr>
-      <w:r>
-        <w:t>Clavier et souris USB</w:t>
-      </w:r>
-    </w:p>
-    <w:p>
-      <w:pPr>
-        <w:pStyle w:val="Paragraphedeliste"/>
-        <w:numPr>
-          <w:ilvl w:val="0"/>
-          <w:numId w:val="6"/>
-        </w:numPr>
-      </w:pPr>
-      <w:r>
-        <w:t>Câble Etherne</w:t>
-      </w:r>
-      <w:bookmarkStart w:id="4" w:name="_Toc30153778"/>
-      <w:r>
-        <w:t>t</w:t>
-      </w:r>
-    </w:p>
-    <w:p>
-      <w:pPr>
-        <w:pStyle w:val="Paragraphedeliste"/>
-      </w:pPr>
-    </w:p>
-    <w:p>
-      <w:pPr>
-        <w:pStyle w:val="Paragraphedeliste"/>
-      </w:pPr>
-    </w:p>
-    <w:p>
-      <w:pPr>
-        <w:pStyle w:val="Paragraphedeliste"/>
-      </w:pPr>
-    </w:p>
-    <w:p>
-      <w:pPr>
-        <w:pStyle w:val="Paragraphedeliste"/>
-      </w:pPr>
-    </w:p>
-    <w:p>
-      <w:pPr>
-        <w:pStyle w:val="Paragraphedeliste"/>
-      </w:pPr>
-    </w:p>
-    <w:p>
-      <w:pPr>
-        <w:pStyle w:val="Paragraphedeliste"/>
-      </w:pPr>
-    </w:p>
-    <w:p>
-      <w:pPr>
-        <w:pStyle w:val="Paragraphedeliste"/>
-      </w:pPr>
-    </w:p>
-    <w:p>
-      <w:pPr>
-        <w:pStyle w:val="Paragraphedeliste"/>
-      </w:pPr>
-    </w:p>
-    <w:p>
-      <w:pPr>
-        <w:pStyle w:val="Paragraphedeliste"/>
-      </w:pPr>
-    </w:p>
-    <w:p>
-      <w:pPr>
-        <w:pStyle w:val="Paragraphedeliste"/>
-      </w:pPr>
-    </w:p>
-    <w:p>
-      <w:pPr>
-        <w:pStyle w:val="Paragraphedeliste"/>
-      </w:pPr>
-    </w:p>
-    <w:p>
-      <w:pPr>
-        <w:pStyle w:val="Paragraphedeliste"/>
-      </w:pPr>
-    </w:p>
-    <w:p>
-      <w:pPr>
-        <w:pStyle w:val="Paragraphedeliste"/>
-      </w:pPr>
-    </w:p>
-    <w:p>
-      <w:pPr>
-        <w:pStyle w:val="Paragraphedeliste"/>
-      </w:pPr>
-    </w:p>
-    <w:p>
-      <w:pPr>
-        <w:pStyle w:val="Paragraphedeliste"/>
-      </w:pPr>
-    </w:p>
-    <w:p>
-      <w:pPr>
-        <w:pStyle w:val="Paragraphedeliste"/>
-      </w:pPr>
-    </w:p>
-    <w:p>
-      <w:pPr>
-        <w:pStyle w:val="Paragraphedeliste"/>
-      </w:pPr>
-    </w:p>
-    <w:p>
-      <w:pPr>
-        <w:pStyle w:val="Paragraphedeliste"/>
-      </w:pPr>
-    </w:p>
-    <w:p>
-      <w:pPr>
-        <w:pStyle w:val="Paragraphedeliste"/>
-      </w:pPr>
-    </w:p>
-    <w:p>
-      <w:pPr>
-        <w:pStyle w:val="Paragraphedeliste"/>
-      </w:pPr>
-    </w:p>
-    <w:p>
-      <w:pPr>
-        <w:pStyle w:val="Paragraphedeliste"/>
-      </w:pPr>
-    </w:p>
-    <w:p>
-      <w:pPr>
-        <w:pStyle w:val="Paragraphedeliste"/>
-      </w:pPr>
-    </w:p>
-    <w:p>
-      <w:pPr>
-        <w:pStyle w:val="Paragraphedeliste"/>
-      </w:pPr>
-    </w:p>
-    <w:p>
-      <w:pPr>
-        <w:pStyle w:val="Paragraphedeliste"/>
-      </w:pPr>
-    </w:p>
-    <w:p/>
-    <w:p>
-      <w:r>
-        <w:rPr>
-          <w:noProof/>
-        </w:rPr>
-        <w:lastRenderedPageBreak/>
-        <mc:AlternateContent>
-          <mc:Choice Requires="wps">
-            <w:drawing>
-              <wp:anchor distT="0" distB="0" distL="114300" distR="114300" simplePos="0" relativeHeight="251672576" behindDoc="0" locked="0" layoutInCell="1" allowOverlap="1" wp14:anchorId="05F096DD" wp14:editId="46D9493C">
-                <wp:simplePos x="0" y="0"/>
-                <wp:positionH relativeFrom="column">
-                  <wp:posOffset>1416132</wp:posOffset>
-                </wp:positionH>
-                <wp:positionV relativeFrom="paragraph">
-                  <wp:posOffset>605641</wp:posOffset>
-                </wp:positionV>
-                <wp:extent cx="3283528" cy="1377537"/>
-                <wp:effectExtent l="0" t="0" r="12700" b="32385"/>
-                <wp:wrapNone/>
-                <wp:docPr id="16" name="Connecteur : en angle 16"/>
-                <wp:cNvGraphicFramePr/>
-                <a:graphic xmlns:a="http://schemas.openxmlformats.org/drawingml/2006/main">
-                  <a:graphicData uri="http://schemas.microsoft.com/office/word/2010/wordprocessingShape">
-                    <wps:wsp>
-                      <wps:cNvCnPr/>
-                      <wps:spPr>
-                        <a:xfrm>
-                          <a:off x="0" y="0"/>
-                          <a:ext cx="3283528" cy="1377537"/>
-                        </a:xfrm>
-                        <a:prstGeom prst="bentConnector3">
-                          <a:avLst>
-                            <a:gd name="adj1" fmla="val 45290"/>
-                          </a:avLst>
-                        </a:prstGeom>
-                        <a:ln w="19050"/>
-                      </wps:spPr>
-                      <wps:style>
-                        <a:lnRef idx="1">
-                          <a:schemeClr val="accent1"/>
-                        </a:lnRef>
-                        <a:fillRef idx="0">
-                          <a:schemeClr val="accent1"/>
-                        </a:fillRef>
-                        <a:effectRef idx="0">
-                          <a:schemeClr val="accent1"/>
-                        </a:effectRef>
-                        <a:fontRef idx="minor">
-                          <a:schemeClr val="tx1"/>
-                        </a:fontRef>
-                      </wps:style>
-                      <wps:bodyPr/>
-                    </wps:wsp>
-                  </a:graphicData>
-                </a:graphic>
-              </wp:anchor>
-            </w:drawing>
-          </mc:Choice>
-          <mc:Fallback>
-            <w:pict>
-              <v:shapetype w14:anchorId="584A4292" id="_x0000_t34" coordsize="21600,21600" o:spt="34" o:oned="t" adj="10800" path="m,l@0,0@0,21600,21600,21600e" filled="f">
-                <v:stroke joinstyle="miter"/>
-                <v:formulas>
-                  <v:f eqn="val #0"/>
-                </v:formulas>
-                <v:path arrowok="t" fillok="f" o:connecttype="none"/>
-                <v:handles>
-                  <v:h position="#0,center"/>
-                </v:handles>
-                <o:lock v:ext="edit" shapetype="t"/>
-              </v:shapetype>
-              <v:shape id="Connecteur : en angle 16" o:spid="_x0000_s1026" type="#_x0000_t34" style="position:absolute;margin-left:111.5pt;margin-top:47.7pt;width:258.55pt;height:108.45pt;z-index:251672576;visibility:visible;mso-wrap-style:square;mso-wrap-distance-left:9pt;mso-wrap-distance-top:0;mso-wrap-distance-right:9pt;mso-wrap-distance-bottom:0;mso-position-horizontal:absolute;mso-position-horizontal-relative:text;mso-position-vertical:absolute;mso-position-vertical-relative:text" o:gfxdata="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" adj="9783" strokecolor="#4472c4 [3204]" strokeweight="1.5pt"/>
-            </w:pict>
-          </mc:Fallback>
-        </mc:AlternateContent>
-      </w:r>
       <w:r>
         <w:rPr>
           <w:noProof/>
@@ -2183,313 +1944,261 @@
         <mc:AlternateContent>
           <mc:Choice Requires="wps">
             <w:drawing>
-              <wp:anchor distT="0" distB="0" distL="114300" distR="114300" simplePos="0" relativeHeight="251671552" behindDoc="0" locked="0" layoutInCell="1" allowOverlap="1" wp14:anchorId="6A76CD28" wp14:editId="4FE49BE5">
-                <wp:simplePos x="0" y="0"/>
-                <wp:positionH relativeFrom="column">
-                  <wp:posOffset>1428007</wp:posOffset>
-                </wp:positionH>
-                <wp:positionV relativeFrom="paragraph">
-                  <wp:posOffset>445325</wp:posOffset>
-                </wp:positionV>
-                <wp:extent cx="3263801" cy="225631"/>
-                <wp:effectExtent l="0" t="0" r="13335" b="22225"/>
-                <wp:wrapNone/>
-                <wp:docPr id="15" name="Connecteur : en angle 15"/>
-                <wp:cNvGraphicFramePr/>
+              <wp:inline distT="0" distB="0" distL="0" distR="0" wp14:anchorId="693430B6" wp14:editId="53AD08B0">
+                <wp:extent cx="304800" cy="304800"/>
+                <wp:effectExtent l="0" t="0" r="0" b="0"/>
+                <wp:docPr id="19" name="Rectangle 19" descr="Résultat de recherche d'images pour &quot;led png&quot;"/>
+                <wp:cNvGraphicFramePr>
+                  <a:graphicFrameLocks xmlns:a="http://schemas.openxmlformats.org/drawingml/2006/main" noChangeAspect="1"/>
+                </wp:cNvGraphicFramePr>
                 <a:graphic xmlns:a="http://schemas.openxmlformats.org/drawingml/2006/main">
                   <a:graphicData uri="http://schemas.microsoft.com/office/word/2010/wordprocessingShape">
                     <wps:wsp>
-                      <wps:cNvCnPr/>
-                      <wps:spPr>
+                      <wps:cNvSpPr>
+                        <a:spLocks noChangeAspect="1" noChangeArrowheads="1"/>
+                      </wps:cNvSpPr>
+                      <wps:spPr bwMode="auto">
                         <a:xfrm>
                           <a:off x="0" y="0"/>
-                          <a:ext cx="3263801" cy="225631"/>
+                          <a:ext cx="304800" cy="304800"/>
                         </a:xfrm>
-                        <a:prstGeom prst="bentConnector3">
-                          <a:avLst>
-                            <a:gd name="adj1" fmla="val 48718"/>
-                          </a:avLst>
+                        <a:prstGeom prst="rect">
+                          <a:avLst/>
                         </a:prstGeom>
-                        <a:ln w="19050">
-                          <a:solidFill>
-                            <a:schemeClr val="accent2"/>
-                          </a:solidFill>
+                        <a:noFill/>
+                        <a:ln>
+                          <a:noFill/>
                         </a:ln>
+                        <a:extLst>
+                          <a:ext uri="{909E8E84-426E-40DD-AFC4-6F175D3DCCD1}">
+                            <a14:hiddenFill xmlns:a14="http://schemas.microsoft.com/office/drawing/2010/main">
+                              <a:solidFill>
+                                <a:srgbClr val="FFFFFF"/>
+                              </a:solidFill>
+                            </a14:hiddenFill>
+                          </a:ext>
+                          <a:ext uri="{91240B29-F687-4F45-9708-019B960494DF}">
+                            <a14:hiddenLine xmlns:a14="http://schemas.microsoft.com/office/drawing/2010/main" w="9525">
+                              <a:solidFill>
+                                <a:srgbClr val="000000"/>
+                              </a:solidFill>
+                              <a:miter lim="800000"/>
+                              <a:headEnd/>
+                              <a:tailEnd/>
+                            </a14:hiddenLine>
+                          </a:ext>
+                        </a:extLst>
                       </wps:spPr>
-                      <wps:style>
-                        <a:lnRef idx="1">
-                          <a:schemeClr val="accent1"/>
-                        </a:lnRef>
-                        <a:fillRef idx="0">
-                          <a:schemeClr val="accent1"/>
-                        </a:fillRef>
-                        <a:effectRef idx="0">
-                          <a:schemeClr val="accent1"/>
-                        </a:effectRef>
-                        <a:fontRef idx="minor">
-                          <a:schemeClr val="tx1"/>
-                        </a:fontRef>
-                      </wps:style>
-                      <wps:bodyPr/>
+                      <wps:bodyPr rot="0" vert="horz" wrap="square" lIns="91440" tIns="45720" rIns="91440" bIns="45720" anchor="t" anchorCtr="0" upright="1">
+                        <a:noAutofit/>
+                      </wps:bodyPr>
                     </wps:wsp>
                   </a:graphicData>
                 </a:graphic>
-              </wp:anchor>
+              </wp:inline>
             </w:drawing>
           </mc:Choice>
           <mc:Fallback>
             <w:pict>
-              <v:shape w14:anchorId="315E9D9E" id="Connecteur : en angle 15" o:spid="_x0000_s1026" type="#_x0000_t34" style="position:absolute;margin-left:112.45pt;margin-top:35.05pt;width:257pt;height:17.75pt;z-index:251671552;visibility:visible;mso-wrap-style:square;mso-wrap-distance-left:9pt;mso-wrap-distance-top:0;mso-wrap-distance-right:9pt;mso-wrap-distance-bottom:0;mso-position-horizontal:absolute;mso-position-horizontal-relative:text;mso-position-vertical:absolute;mso-position-vertical-relative:text" o:gfxdata="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" adj="10523" strokecolor="#ed7d31 [3205]" strokeweight="1.5pt"/>
+              <v:rect w14:anchorId="5F1587CD" id="Rectangle 19" o:spid="_x0000_s1026" alt="Résultat de recherche d'images pour &quot;led png&quot;" style="width:24pt;height:24pt;visibility:visible;mso-wrap-style:square;mso-left-percent:-10001;mso-top-percent:-10001;mso-position-horizontal:absolute;mso-position-horizontal-relative:char;mso-position-vertical:absolute;mso-position-vertical-relative:line;mso-left-percent:-10001;mso-top-percent:-10001;v-text-anchor:top" o:gfxdata="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" filled="f" stroked="f">
+                <o:lock v:ext="edit" aspectratio="t"/>
+                <w10:anchorlock/>
+              </v:rect>
             </w:pict>
           </mc:Fallback>
         </mc:AlternateContent>
       </w:r>
       <w:r>
+        <w:t xml:space="preserve">Carte SD 8GB (minimum) </w:t>
+      </w:r>
+    </w:p>
+    <w:p>
+      <w:pPr>
+        <w:pStyle w:val="Paragraphedeliste"/>
+        <w:numPr>
+          <w:ilvl w:val="0"/>
+          <w:numId w:val="6"/>
+        </w:numPr>
+      </w:pPr>
+      <w:r>
+        <w:t xml:space="preserve">Alimentation micro-USB 5V 2A </w:t>
+      </w:r>
+    </w:p>
+    <w:p>
+      <w:pPr>
+        <w:pStyle w:val="Paragraphedeliste"/>
+        <w:numPr>
+          <w:ilvl w:val="0"/>
+          <w:numId w:val="6"/>
+        </w:numPr>
+      </w:pPr>
+      <w:r>
+        <w:t xml:space="preserve">Écran avec câble HDMI </w:t>
+      </w:r>
+    </w:p>
+    <w:p>
+      <w:pPr>
+        <w:pStyle w:val="Paragraphedeliste"/>
+        <w:numPr>
+          <w:ilvl w:val="0"/>
+          <w:numId w:val="6"/>
+        </w:numPr>
+      </w:pPr>
+      <w:r>
+        <w:t>Clavier et souris USB</w:t>
+      </w:r>
+    </w:p>
+    <w:p>
+      <w:pPr>
+        <w:pStyle w:val="Paragraphedeliste"/>
+        <w:numPr>
+          <w:ilvl w:val="0"/>
+          <w:numId w:val="6"/>
+        </w:numPr>
+      </w:pPr>
+      <w:r>
+        <w:t>Câble Etherne</w:t>
+      </w:r>
+      <w:bookmarkStart w:id="4" w:name="_Toc30153778"/>
+      <w:r>
+        <w:t>t</w:t>
+      </w:r>
+    </w:p>
+    <w:p>
+      <w:pPr>
+        <w:pStyle w:val="Paragraphedeliste"/>
+      </w:pPr>
+    </w:p>
+    <w:p>
+      <w:pPr>
+        <w:pStyle w:val="Paragraphedeliste"/>
+      </w:pPr>
+    </w:p>
+    <w:p>
+      <w:pPr>
+        <w:pStyle w:val="Paragraphedeliste"/>
+      </w:pPr>
+    </w:p>
+    <w:p>
+      <w:pPr>
+        <w:pStyle w:val="Paragraphedeliste"/>
+      </w:pPr>
+    </w:p>
+    <w:p>
+      <w:pPr>
+        <w:pStyle w:val="Paragraphedeliste"/>
+      </w:pPr>
+    </w:p>
+    <w:p>
+      <w:pPr>
+        <w:pStyle w:val="Paragraphedeliste"/>
+      </w:pPr>
+    </w:p>
+    <w:p>
+      <w:pPr>
+        <w:pStyle w:val="Paragraphedeliste"/>
+      </w:pPr>
+    </w:p>
+    <w:p>
+      <w:pPr>
+        <w:pStyle w:val="Paragraphedeliste"/>
+      </w:pPr>
+    </w:p>
+    <w:p>
+      <w:pPr>
+        <w:pStyle w:val="Paragraphedeliste"/>
+      </w:pPr>
+    </w:p>
+    <w:p>
+      <w:pPr>
+        <w:pStyle w:val="Paragraphedeliste"/>
+      </w:pPr>
+    </w:p>
+    <w:p>
+      <w:pPr>
+        <w:pStyle w:val="Paragraphedeliste"/>
+      </w:pPr>
+    </w:p>
+    <w:p>
+      <w:pPr>
+        <w:pStyle w:val="Paragraphedeliste"/>
+      </w:pPr>
+    </w:p>
+    <w:p>
+      <w:pPr>
+        <w:pStyle w:val="Paragraphedeliste"/>
+      </w:pPr>
+    </w:p>
+    <w:p>
+      <w:pPr>
+        <w:pStyle w:val="Paragraphedeliste"/>
+      </w:pPr>
+    </w:p>
+    <w:p>
+      <w:pPr>
+        <w:pStyle w:val="Paragraphedeliste"/>
+      </w:pPr>
+    </w:p>
+    <w:p>
+      <w:pPr>
+        <w:pStyle w:val="Paragraphedeliste"/>
+      </w:pPr>
+    </w:p>
+    <w:p>
+      <w:pPr>
+        <w:pStyle w:val="Paragraphedeliste"/>
+      </w:pPr>
+    </w:p>
+    <w:p>
+      <w:pPr>
+        <w:pStyle w:val="Paragraphedeliste"/>
+      </w:pPr>
+    </w:p>
+    <w:p>
+      <w:pPr>
+        <w:pStyle w:val="Paragraphedeliste"/>
+      </w:pPr>
+    </w:p>
+    <w:p>
+      <w:pPr>
+        <w:pStyle w:val="Paragraphedeliste"/>
+      </w:pPr>
+    </w:p>
+    <w:p>
+      <w:pPr>
+        <w:pStyle w:val="Paragraphedeliste"/>
+      </w:pPr>
+    </w:p>
+    <w:p>
+      <w:pPr>
+        <w:pStyle w:val="Paragraphedeliste"/>
+      </w:pPr>
+    </w:p>
+    <w:p>
+      <w:pPr>
+        <w:pStyle w:val="Paragraphedeliste"/>
+      </w:pPr>
+    </w:p>
+    <w:p>
+      <w:pPr>
+        <w:pStyle w:val="Paragraphedeliste"/>
+      </w:pPr>
+      <w:r>
         <w:rPr>
           <w:noProof/>
         </w:rPr>
+        <w:lastRenderedPageBreak/>
         <w:drawing>
-          <wp:anchor distT="0" distB="0" distL="114300" distR="114300" simplePos="0" relativeHeight="251667456" behindDoc="0" locked="0" layoutInCell="1" allowOverlap="1" wp14:anchorId="22C9523C" wp14:editId="2E8E018D">
+          <wp:anchor distT="0" distB="0" distL="114300" distR="114300" simplePos="0" relativeHeight="251658239" behindDoc="0" locked="0" layoutInCell="1" allowOverlap="1" wp14:anchorId="483E7876" wp14:editId="16E93AA3">
             <wp:simplePos x="0" y="0"/>
-            <wp:positionH relativeFrom="page">
-              <wp:posOffset>4669666</wp:posOffset>
+            <wp:positionH relativeFrom="margin">
+              <wp:posOffset>3130121</wp:posOffset>
             </wp:positionH>
             <wp:positionV relativeFrom="paragraph">
-              <wp:posOffset>4128968</wp:posOffset>
+              <wp:posOffset>-241357</wp:posOffset>
             </wp:positionV>
-            <wp:extent cx="1725283" cy="3311525"/>
-            <wp:effectExtent l="0" t="0" r="8890" b="3175"/>
-            <wp:wrapNone/>
-            <wp:docPr id="10" name="Image 9">
-              <a:extLst xmlns:a="http://schemas.openxmlformats.org/drawingml/2006/main">
-                <a:ext uri="{FF2B5EF4-FFF2-40B4-BE49-F238E27FC236}">
-                  <a16:creationId xmlns:a16="http://schemas.microsoft.com/office/drawing/2014/main" id="{128B33D0-466A-460A-8803-9D6F303E0D1C}"/>
-                </a:ext>
-              </a:extLst>
-            </wp:docPr>
-            <wp:cNvGraphicFramePr>
-              <a:graphicFrameLocks xmlns:a="http://schemas.openxmlformats.org/drawingml/2006/main" noChangeAspect="1"/>
-            </wp:cNvGraphicFramePr>
-            <a:graphic xmlns:a="http://schemas.openxmlformats.org/drawingml/2006/main">
-              <a:graphicData uri="http://schemas.openxmlformats.org/drawingml/2006/picture">
-                <pic:pic xmlns:pic="http://schemas.openxmlformats.org/drawingml/2006/picture">
-                  <pic:nvPicPr>
-                    <pic:cNvPr id="10" name="Image 9">
-                      <a:extLst>
-                        <a:ext uri="{FF2B5EF4-FFF2-40B4-BE49-F238E27FC236}">
-                          <a16:creationId xmlns:a16="http://schemas.microsoft.com/office/drawing/2014/main" id="{128B33D0-466A-460A-8803-9D6F303E0D1C}"/>
-                        </a:ext>
-                      </a:extLst>
-                    </pic:cNvPr>
-                    <pic:cNvPicPr>
-                      <a:picLocks noChangeAspect="1"/>
-                    </pic:cNvPicPr>
-                  </pic:nvPicPr>
-                  <pic:blipFill rotWithShape="1">
-                    <a:blip r:embed="rId17">
-                      <a:extLst>
-                        <a:ext uri="{28A0092B-C50C-407E-A947-70E740481C1C}">
-                          <a14:useLocalDpi xmlns:a14="http://schemas.microsoft.com/office/drawing/2010/main" val="0"/>
-                        </a:ext>
-                      </a:extLst>
-                    </a:blip>
-                    <a:srcRect l="18000" t="33232" r="39769" b="8733"/>
-                    <a:stretch/>
-                  </pic:blipFill>
-                  <pic:spPr bwMode="auto">
-                    <a:xfrm rot="10800000">
-                      <a:off x="0" y="0"/>
-                      <a:ext cx="1725283" cy="3311525"/>
-                    </a:xfrm>
-                    <a:prstGeom prst="rect">
-                      <a:avLst/>
-                    </a:prstGeom>
-                    <a:ln>
-                      <a:noFill/>
-                    </a:ln>
-                    <a:extLst>
-                      <a:ext uri="{53640926-AAD7-44D8-BBD7-CCE9431645EC}">
-                        <a14:shadowObscured xmlns:a14="http://schemas.microsoft.com/office/drawing/2010/main"/>
-                      </a:ext>
-                    </a:extLst>
-                  </pic:spPr>
-                </pic:pic>
-              </a:graphicData>
-            </a:graphic>
-            <wp14:sizeRelH relativeFrom="margin">
-              <wp14:pctWidth>0</wp14:pctWidth>
-            </wp14:sizeRelH>
-            <wp14:sizeRelV relativeFrom="margin">
-              <wp14:pctHeight>0</wp14:pctHeight>
-            </wp14:sizeRelV>
-          </wp:anchor>
-        </w:drawing>
-      </w:r>
-      <w:r>
-        <w:rPr>
-          <w:noProof/>
-        </w:rPr>
-        <mc:AlternateContent>
-          <mc:Choice Requires="wps">
-            <w:drawing>
-              <wp:anchor distT="0" distB="0" distL="114300" distR="114300" simplePos="0" relativeHeight="251670528" behindDoc="0" locked="0" layoutInCell="1" allowOverlap="1" wp14:anchorId="416B6349" wp14:editId="299C584A">
-                <wp:simplePos x="0" y="0"/>
-                <wp:positionH relativeFrom="column">
-                  <wp:posOffset>1368631</wp:posOffset>
-                </wp:positionH>
-                <wp:positionV relativeFrom="paragraph">
-                  <wp:posOffset>528624</wp:posOffset>
-                </wp:positionV>
-                <wp:extent cx="3323178" cy="641094"/>
-                <wp:effectExtent l="0" t="0" r="10795" b="26035"/>
-                <wp:wrapNone/>
-                <wp:docPr id="12" name="Connecteur : en angle 12"/>
-                <wp:cNvGraphicFramePr/>
-                <a:graphic xmlns:a="http://schemas.openxmlformats.org/drawingml/2006/main">
-                  <a:graphicData uri="http://schemas.microsoft.com/office/word/2010/wordprocessingShape">
-                    <wps:wsp>
-                      <wps:cNvCnPr/>
-                      <wps:spPr>
-                        <a:xfrm>
-                          <a:off x="0" y="0"/>
-                          <a:ext cx="3323178" cy="641094"/>
-                        </a:xfrm>
-                        <a:prstGeom prst="bentConnector3">
-                          <a:avLst>
-                            <a:gd name="adj1" fmla="val 47668"/>
-                          </a:avLst>
-                        </a:prstGeom>
-                        <a:ln w="19050">
-                          <a:solidFill>
-                            <a:schemeClr val="tx1"/>
-                          </a:solidFill>
-                        </a:ln>
-                      </wps:spPr>
-                      <wps:style>
-                        <a:lnRef idx="1">
-                          <a:schemeClr val="accent1"/>
-                        </a:lnRef>
-                        <a:fillRef idx="0">
-                          <a:schemeClr val="accent1"/>
-                        </a:fillRef>
-                        <a:effectRef idx="0">
-                          <a:schemeClr val="accent1"/>
-                        </a:effectRef>
-                        <a:fontRef idx="minor">
-                          <a:schemeClr val="tx1"/>
-                        </a:fontRef>
-                      </wps:style>
-                      <wps:bodyPr/>
-                    </wps:wsp>
-                  </a:graphicData>
-                </a:graphic>
-                <wp14:sizeRelH relativeFrom="margin">
-                  <wp14:pctWidth>0</wp14:pctWidth>
-                </wp14:sizeRelH>
-                <wp14:sizeRelV relativeFrom="margin">
-                  <wp14:pctHeight>0</wp14:pctHeight>
-                </wp14:sizeRelV>
-              </wp:anchor>
-            </w:drawing>
-          </mc:Choice>
-          <mc:Fallback>
-            <w:pict>
-              <v:shape w14:anchorId="267C85B5" id="Connecteur : en angle 12" o:spid="_x0000_s1026" type="#_x0000_t34" style="position:absolute;margin-left:107.75pt;margin-top:41.6pt;width:261.65pt;height:50.5pt;z-index:251670528;visibility:visible;mso-wrap-style:square;mso-width-percent:0;mso-height-percent:0;mso-wrap-distance-left:9pt;mso-wrap-distance-top:0;mso-wrap-distance-right:9pt;mso-wrap-distance-bottom:0;mso-position-horizontal:absolute;mso-position-horizontal-relative:text;mso-position-vertical:absolute;mso-position-vertical-relative:text;mso-width-percent:0;mso-height-percent:0;mso-width-relative:margin;mso-height-relative:margin" o:gfxdata="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" adj="10296" strokecolor="black [3213]" strokeweight="1.5pt"/>
-            </w:pict>
-          </mc:Fallback>
-        </mc:AlternateContent>
-      </w:r>
-      <w:bookmarkStart w:id="5" w:name="_GoBack"/>
-      <w:r>
-        <w:rPr>
-          <w:noProof/>
-        </w:rPr>
-        <mc:AlternateContent>
-          <mc:Choice Requires="wps">
-            <w:drawing>
-              <wp:anchor distT="0" distB="0" distL="114300" distR="114300" simplePos="0" relativeHeight="251668480" behindDoc="0" locked="0" layoutInCell="1" allowOverlap="1" wp14:anchorId="70C4793B" wp14:editId="7E91707F">
-                <wp:simplePos x="0" y="0"/>
-                <wp:positionH relativeFrom="column">
-                  <wp:posOffset>1376916</wp:posOffset>
-                </wp:positionH>
-                <wp:positionV relativeFrom="paragraph">
-                  <wp:posOffset>361964</wp:posOffset>
-                </wp:positionV>
-                <wp:extent cx="3317358" cy="137765"/>
-                <wp:effectExtent l="0" t="0" r="35560" b="34290"/>
-                <wp:wrapNone/>
-                <wp:docPr id="11" name="Connecteur : en angle 11"/>
-                <wp:cNvGraphicFramePr/>
-                <a:graphic xmlns:a="http://schemas.openxmlformats.org/drawingml/2006/main">
-                  <a:graphicData uri="http://schemas.microsoft.com/office/word/2010/wordprocessingShape">
-                    <wps:wsp>
-                      <wps:cNvCnPr/>
-                      <wps:spPr>
-                        <a:xfrm>
-                          <a:off x="0" y="0"/>
-                          <a:ext cx="3317358" cy="137765"/>
-                        </a:xfrm>
-                        <a:prstGeom prst="bentConnector3">
-                          <a:avLst>
-                            <a:gd name="adj1" fmla="val 100167"/>
-                          </a:avLst>
-                        </a:prstGeom>
-                        <a:ln w="19050">
-                          <a:solidFill>
-                            <a:srgbClr val="FF0000"/>
-                          </a:solidFill>
-                        </a:ln>
-                      </wps:spPr>
-                      <wps:style>
-                        <a:lnRef idx="1">
-                          <a:schemeClr val="accent1"/>
-                        </a:lnRef>
-                        <a:fillRef idx="0">
-                          <a:schemeClr val="accent1"/>
-                        </a:fillRef>
-                        <a:effectRef idx="0">
-                          <a:schemeClr val="accent1"/>
-                        </a:effectRef>
-                        <a:fontRef idx="minor">
-                          <a:schemeClr val="tx1"/>
-                        </a:fontRef>
-                      </wps:style>
-                      <wps:bodyPr/>
-                    </wps:wsp>
-                  </a:graphicData>
-                </a:graphic>
-                <wp14:sizeRelH relativeFrom="margin">
-                  <wp14:pctWidth>0</wp14:pctWidth>
-                </wp14:sizeRelH>
-                <wp14:sizeRelV relativeFrom="margin">
-                  <wp14:pctHeight>0</wp14:pctHeight>
-                </wp14:sizeRelV>
-              </wp:anchor>
-            </w:drawing>
-          </mc:Choice>
-          <mc:Fallback>
-            <w:pict>
-              <v:shape w14:anchorId="7BA0FEDC" id="Connecteur : en angle 11" o:spid="_x0000_s1026" type="#_x0000_t34" style="position:absolute;margin-left:108.4pt;margin-top:28.5pt;width:261.2pt;height:10.85pt;z-index:251668480;visibility:visible;mso-wrap-style:square;mso-width-percent:0;mso-height-percent:0;mso-wrap-distance-left:9pt;mso-wrap-distance-top:0;mso-wrap-distance-right:9pt;mso-wrap-distance-bottom:0;mso-position-horizontal:absolute;mso-position-horizontal-relative:text;mso-position-vertical:absolute;mso-position-vertical-relative:text;mso-width-percent:0;mso-height-percent:0;mso-width-relative:margin;mso-height-relative:margin" o:gfxdata="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" adj="21636" strokecolor="red" strokeweight="1.5pt"/>
-            </w:pict>
-          </mc:Fallback>
-        </mc:AlternateContent>
-      </w:r>
-      <w:bookmarkEnd w:id="5"/>
-      <w:r>
-        <w:rPr>
-          <w:noProof/>
-        </w:rPr>
-        <w:drawing>
-          <wp:anchor distT="0" distB="0" distL="114300" distR="114300" simplePos="0" relativeHeight="251658239" behindDoc="0" locked="0" layoutInCell="1" allowOverlap="1" wp14:anchorId="483E7876" wp14:editId="6BA67943">
-            <wp:simplePos x="0" y="0"/>
-            <wp:positionH relativeFrom="margin">
-              <wp:posOffset>2991987</wp:posOffset>
-            </wp:positionH>
-            <wp:positionV relativeFrom="paragraph">
-              <wp:posOffset>10160</wp:posOffset>
-            </wp:positionV>
-            <wp:extent cx="3599717" cy="3782975"/>
-            <wp:effectExtent l="0" t="0" r="1270" b="8255"/>
+            <wp:extent cx="3530366" cy="5244955"/>
+            <wp:effectExtent l="0" t="0" r="0" b="0"/>
             <wp:wrapNone/>
             <wp:docPr id="14" name="Image 14"/>
             <wp:cNvGraphicFramePr>
@@ -2504,7 +2213,7 @@
                       <a:picLocks noChangeAspect="1" noChangeArrowheads="1"/>
                     </pic:cNvPicPr>
                   </pic:nvPicPr>
-                  <pic:blipFill>
+                  <pic:blipFill rotWithShape="1">
                     <a:blip r:embed="rId18">
                       <a:extLst>
                         <a:ext uri="{28A0092B-C50C-407E-A947-70E740481C1C}">
@@ -2512,15 +2221,13 @@
                         </a:ext>
                       </a:extLst>
                     </a:blip>
-                    <a:srcRect/>
-                    <a:stretch>
-                      <a:fillRect/>
-                    </a:stretch>
+                    <a:srcRect l="882" t="685" r="1002" b="2225"/>
+                    <a:stretch/>
                   </pic:blipFill>
                   <pic:spPr bwMode="auto">
                     <a:xfrm>
                       <a:off x="0" y="0"/>
-                      <a:ext cx="3599717" cy="3782975"/>
+                      <a:ext cx="3530366" cy="5244955"/>
                     </a:xfrm>
                     <a:prstGeom prst="rect">
                       <a:avLst/>
@@ -2529,6 +2236,11 @@
                     <a:ln>
                       <a:noFill/>
                     </a:ln>
+                    <a:extLst>
+                      <a:ext uri="{53640926-AAD7-44D8-BBD7-CCE9431645EC}">
+                        <a14:shadowObscured xmlns:a14="http://schemas.microsoft.com/office/drawing/2010/main"/>
+                      </a:ext>
+                    </a:extLst>
                   </pic:spPr>
                 </pic:pic>
               </a:graphicData>
@@ -2547,13 +2259,13 @@
           <w:noProof/>
         </w:rPr>
         <w:drawing>
-          <wp:anchor distT="0" distB="0" distL="114300" distR="114300" simplePos="0" relativeHeight="251666432" behindDoc="0" locked="0" layoutInCell="1" allowOverlap="1" wp14:anchorId="1B116335" wp14:editId="4E30821F">
+          <wp:anchor distT="0" distB="0" distL="114300" distR="114300" simplePos="0" relativeHeight="251666432" behindDoc="0" locked="0" layoutInCell="1" allowOverlap="1" wp14:anchorId="1B116335" wp14:editId="70E73ED8">
             <wp:simplePos x="0" y="0"/>
             <wp:positionH relativeFrom="margin">
-              <wp:posOffset>-183153</wp:posOffset>
+              <wp:align>left</wp:align>
             </wp:positionH>
             <wp:positionV relativeFrom="paragraph">
-              <wp:posOffset>-393206</wp:posOffset>
+              <wp:posOffset>-673776</wp:posOffset>
             </wp:positionV>
             <wp:extent cx="1258231" cy="2061237"/>
             <wp:effectExtent l="0" t="1587" r="0" b="0"/>
@@ -2615,9 +2327,914 @@
           </wp:anchor>
         </w:drawing>
       </w:r>
+    </w:p>
+    <w:p>
+      <w:pPr>
+        <w:rPr>
+          <w:noProof/>
+        </w:rPr>
+      </w:pPr>
+      <w:r>
+        <w:rPr>
+          <w:noProof/>
+        </w:rPr>
+        <mc:AlternateContent>
+          <mc:Choice Requires="wps">
+            <w:drawing>
+              <wp:anchor distT="0" distB="0" distL="114300" distR="114300" simplePos="0" relativeHeight="251698176" behindDoc="0" locked="0" layoutInCell="1" allowOverlap="1" wp14:anchorId="223BCDDF" wp14:editId="08AD50DF">
+                <wp:simplePos x="0" y="0"/>
+                <wp:positionH relativeFrom="column">
+                  <wp:posOffset>1968690</wp:posOffset>
+                </wp:positionH>
+                <wp:positionV relativeFrom="paragraph">
+                  <wp:posOffset>1085850</wp:posOffset>
+                </wp:positionV>
+                <wp:extent cx="1808328" cy="2424430"/>
+                <wp:effectExtent l="0" t="0" r="20955" b="33020"/>
+                <wp:wrapNone/>
+                <wp:docPr id="196" name="Connecteur : en angle 196"/>
+                <wp:cNvGraphicFramePr/>
+                <a:graphic xmlns:a="http://schemas.openxmlformats.org/drawingml/2006/main">
+                  <a:graphicData uri="http://schemas.microsoft.com/office/word/2010/wordprocessingShape">
+                    <wps:wsp>
+                      <wps:cNvCnPr/>
+                      <wps:spPr>
+                        <a:xfrm flipV="1">
+                          <a:off x="0" y="0"/>
+                          <a:ext cx="1808328" cy="2424430"/>
+                        </a:xfrm>
+                        <a:prstGeom prst="bentConnector3">
+                          <a:avLst>
+                            <a:gd name="adj1" fmla="val 16297"/>
+                          </a:avLst>
+                        </a:prstGeom>
+                        <a:ln w="19050">
+                          <a:solidFill>
+                            <a:schemeClr val="tx1"/>
+                          </a:solidFill>
+                        </a:ln>
+                      </wps:spPr>
+                      <wps:style>
+                        <a:lnRef idx="1">
+                          <a:schemeClr val="accent1"/>
+                        </a:lnRef>
+                        <a:fillRef idx="0">
+                          <a:schemeClr val="accent1"/>
+                        </a:fillRef>
+                        <a:effectRef idx="0">
+                          <a:schemeClr val="accent1"/>
+                        </a:effectRef>
+                        <a:fontRef idx="minor">
+                          <a:schemeClr val="tx1"/>
+                        </a:fontRef>
+                      </wps:style>
+                      <wps:bodyPr/>
+                    </wps:wsp>
+                  </a:graphicData>
+                </a:graphic>
+                <wp14:sizeRelH relativeFrom="margin">
+                  <wp14:pctWidth>0</wp14:pctWidth>
+                </wp14:sizeRelH>
+                <wp14:sizeRelV relativeFrom="margin">
+                  <wp14:pctHeight>0</wp14:pctHeight>
+                </wp14:sizeRelV>
+              </wp:anchor>
+            </w:drawing>
+          </mc:Choice>
+          <mc:Fallback>
+            <w:pict>
+              <v:shapetype w14:anchorId="617C7B6B" id="_x0000_t34" coordsize="21600,21600" o:spt="34" o:oned="t" adj="10800" path="m,l@0,0@0,21600,21600,21600e" filled="f">
+                <v:stroke joinstyle="miter"/>
+                <v:formulas>
+                  <v:f eqn="val #0"/>
+                </v:formulas>
+                <v:path arrowok="t" fillok="f" o:connecttype="none"/>
+                <v:handles>
+                  <v:h position="#0,center"/>
+                </v:handles>
+                <o:lock v:ext="edit" shapetype="t"/>
+              </v:shapetype>
+              <v:shape id="Connecteur : en angle 196" o:spid="_x0000_s1026" type="#_x0000_t34" style="position:absolute;margin-left:155pt;margin-top:85.5pt;width:142.4pt;height:190.9pt;flip:y;z-index:251698176;visibility:visible;mso-wrap-style:square;mso-width-percent:0;mso-height-percent:0;mso-wrap-distance-left:9pt;mso-wrap-distance-top:0;mso-wrap-distance-right:9pt;mso-wrap-distance-bottom:0;mso-position-horizontal:absolute;mso-position-horizontal-relative:text;mso-position-vertical:absolute;mso-position-vertical-relative:text;mso-width-percent:0;mso-height-percent:0;mso-width-relative:margin;mso-height-relative:margin" o:gfxdata="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" adj="3520" strokecolor="black [3213]" strokeweight="1.5pt"/>
+            </w:pict>
+          </mc:Fallback>
+        </mc:AlternateContent>
+      </w:r>
+      <w:r>
+        <w:rPr>
+          <w:noProof/>
+        </w:rPr>
+        <mc:AlternateContent>
+          <mc:Choice Requires="wps">
+            <w:drawing>
+              <wp:anchor distT="0" distB="0" distL="114300" distR="114300" simplePos="0" relativeHeight="251689984" behindDoc="0" locked="0" layoutInCell="1" allowOverlap="1" wp14:anchorId="2483105F" wp14:editId="54297B64">
+                <wp:simplePos x="0" y="0"/>
+                <wp:positionH relativeFrom="column">
+                  <wp:posOffset>1989161</wp:posOffset>
+                </wp:positionH>
+                <wp:positionV relativeFrom="paragraph">
+                  <wp:posOffset>376166</wp:posOffset>
+                </wp:positionV>
+                <wp:extent cx="1808016" cy="3049270"/>
+                <wp:effectExtent l="0" t="0" r="20955" b="36830"/>
+                <wp:wrapNone/>
+                <wp:docPr id="192" name="Connecteur : en angle 192"/>
+                <wp:cNvGraphicFramePr/>
+                <a:graphic xmlns:a="http://schemas.openxmlformats.org/drawingml/2006/main">
+                  <a:graphicData uri="http://schemas.microsoft.com/office/word/2010/wordprocessingShape">
+                    <wps:wsp>
+                      <wps:cNvCnPr/>
+                      <wps:spPr>
+                        <a:xfrm flipV="1">
+                          <a:off x="0" y="0"/>
+                          <a:ext cx="1808016" cy="3049270"/>
+                        </a:xfrm>
+                        <a:prstGeom prst="bentConnector3">
+                          <a:avLst>
+                            <a:gd name="adj1" fmla="val 11804"/>
+                          </a:avLst>
+                        </a:prstGeom>
+                        <a:ln w="19050">
+                          <a:solidFill>
+                            <a:schemeClr val="accent2"/>
+                          </a:solidFill>
+                        </a:ln>
+                      </wps:spPr>
+                      <wps:style>
+                        <a:lnRef idx="1">
+                          <a:schemeClr val="accent1"/>
+                        </a:lnRef>
+                        <a:fillRef idx="0">
+                          <a:schemeClr val="accent1"/>
+                        </a:fillRef>
+                        <a:effectRef idx="0">
+                          <a:schemeClr val="accent1"/>
+                        </a:effectRef>
+                        <a:fontRef idx="minor">
+                          <a:schemeClr val="tx1"/>
+                        </a:fontRef>
+                      </wps:style>
+                      <wps:bodyPr/>
+                    </wps:wsp>
+                  </a:graphicData>
+                </a:graphic>
+                <wp14:sizeRelH relativeFrom="margin">
+                  <wp14:pctWidth>0</wp14:pctWidth>
+                </wp14:sizeRelH>
+                <wp14:sizeRelV relativeFrom="margin">
+                  <wp14:pctHeight>0</wp14:pctHeight>
+                </wp14:sizeRelV>
+              </wp:anchor>
+            </w:drawing>
+          </mc:Choice>
+          <mc:Fallback>
+            <w:pict>
+              <v:shape w14:anchorId="64007AD0" id="Connecteur : en angle 192" o:spid="_x0000_s1026" type="#_x0000_t34" style="position:absolute;margin-left:156.65pt;margin-top:29.6pt;width:142.35pt;height:240.1pt;flip:y;z-index:251689984;visibility:visible;mso-wrap-style:square;mso-width-percent:0;mso-height-percent:0;mso-wrap-distance-left:9pt;mso-wrap-distance-top:0;mso-wrap-distance-right:9pt;mso-wrap-distance-bottom:0;mso-position-horizontal:absolute;mso-position-horizontal-relative:text;mso-position-vertical:absolute;mso-position-vertical-relative:text;mso-width-percent:0;mso-height-percent:0;mso-width-relative:margin;mso-height-relative:margin" o:gfxdata="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" adj="2550" strokecolor="#ed7d31 [3205]" strokeweight="1.5pt"/>
+            </w:pict>
+          </mc:Fallback>
+        </mc:AlternateContent>
+      </w:r>
+      <w:r>
+        <w:rPr>
+          <w:noProof/>
+        </w:rPr>
+        <mc:AlternateContent>
+          <mc:Choice Requires="wps">
+            <w:drawing>
+              <wp:anchor distT="0" distB="0" distL="114300" distR="114300" simplePos="0" relativeHeight="251681792" behindDoc="0" locked="0" layoutInCell="1" allowOverlap="1" wp14:anchorId="063E31DD" wp14:editId="1909DEEF">
+                <wp:simplePos x="0" y="0"/>
+                <wp:positionH relativeFrom="column">
+                  <wp:posOffset>1955042</wp:posOffset>
+                </wp:positionH>
+                <wp:positionV relativeFrom="paragraph">
+                  <wp:posOffset>137331</wp:posOffset>
+                </wp:positionV>
+                <wp:extent cx="1842448" cy="3210560"/>
+                <wp:effectExtent l="0" t="0" r="24765" b="27940"/>
+                <wp:wrapNone/>
+                <wp:docPr id="28" name="Connecteur : en angle 28"/>
+                <wp:cNvGraphicFramePr/>
+                <a:graphic xmlns:a="http://schemas.openxmlformats.org/drawingml/2006/main">
+                  <a:graphicData uri="http://schemas.microsoft.com/office/word/2010/wordprocessingShape">
+                    <wps:wsp>
+                      <wps:cNvCnPr/>
+                      <wps:spPr>
+                        <a:xfrm flipV="1">
+                          <a:off x="0" y="0"/>
+                          <a:ext cx="1842448" cy="3210560"/>
+                        </a:xfrm>
+                        <a:prstGeom prst="bentConnector3">
+                          <a:avLst>
+                            <a:gd name="adj1" fmla="val 9347"/>
+                          </a:avLst>
+                        </a:prstGeom>
+                        <a:ln w="19050">
+                          <a:solidFill>
+                            <a:srgbClr val="FF0000"/>
+                          </a:solidFill>
+                        </a:ln>
+                      </wps:spPr>
+                      <wps:style>
+                        <a:lnRef idx="1">
+                          <a:schemeClr val="accent1"/>
+                        </a:lnRef>
+                        <a:fillRef idx="0">
+                          <a:schemeClr val="accent1"/>
+                        </a:fillRef>
+                        <a:effectRef idx="0">
+                          <a:schemeClr val="accent1"/>
+                        </a:effectRef>
+                        <a:fontRef idx="minor">
+                          <a:schemeClr val="tx1"/>
+                        </a:fontRef>
+                      </wps:style>
+                      <wps:bodyPr/>
+                    </wps:wsp>
+                  </a:graphicData>
+                </a:graphic>
+                <wp14:sizeRelH relativeFrom="margin">
+                  <wp14:pctWidth>0</wp14:pctWidth>
+                </wp14:sizeRelH>
+                <wp14:sizeRelV relativeFrom="margin">
+                  <wp14:pctHeight>0</wp14:pctHeight>
+                </wp14:sizeRelV>
+              </wp:anchor>
+            </w:drawing>
+          </mc:Choice>
+          <mc:Fallback>
+            <w:pict>
+              <v:shape w14:anchorId="0D724B37" id="Connecteur : en angle 28" o:spid="_x0000_s1026" type="#_x0000_t34" style="position:absolute;margin-left:153.95pt;margin-top:10.8pt;width:145.05pt;height:252.8pt;flip:y;z-index:251681792;visibility:visible;mso-wrap-style:square;mso-width-percent:0;mso-height-percent:0;mso-wrap-distance-left:9pt;mso-wrap-distance-top:0;mso-wrap-distance-right:9pt;mso-wrap-distance-bottom:0;mso-position-horizontal:absolute;mso-position-horizontal-relative:text;mso-position-vertical:absolute;mso-position-vertical-relative:text;mso-width-percent:0;mso-height-percent:0;mso-width-relative:margin;mso-height-relative:margin" o:gfxdata="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" adj="2019" strokecolor="red" strokeweight="1.5pt"/>
+            </w:pict>
+          </mc:Fallback>
+        </mc:AlternateContent>
+      </w:r>
+      <w:r>
+        <w:rPr>
+          <w:noProof/>
+        </w:rPr>
+        <mc:AlternateContent>
+          <mc:Choice Requires="wps">
+            <w:drawing>
+              <wp:anchor distT="0" distB="0" distL="114300" distR="114300" simplePos="0" relativeHeight="251706368" behindDoc="0" locked="0" layoutInCell="1" allowOverlap="1" wp14:anchorId="763A38E3" wp14:editId="5BA1135A">
+                <wp:simplePos x="0" y="0"/>
+                <wp:positionH relativeFrom="column">
+                  <wp:posOffset>1995985</wp:posOffset>
+                </wp:positionH>
+                <wp:positionV relativeFrom="paragraph">
+                  <wp:posOffset>2477922</wp:posOffset>
+                </wp:positionV>
+                <wp:extent cx="1132764" cy="1112046"/>
+                <wp:effectExtent l="0" t="0" r="10795" b="31115"/>
+                <wp:wrapNone/>
+                <wp:docPr id="200" name="Connecteur : en angle 200"/>
+                <wp:cNvGraphicFramePr/>
+                <a:graphic xmlns:a="http://schemas.openxmlformats.org/drawingml/2006/main">
+                  <a:graphicData uri="http://schemas.microsoft.com/office/word/2010/wordprocessingShape">
+                    <wps:wsp>
+                      <wps:cNvCnPr/>
+                      <wps:spPr>
+                        <a:xfrm flipV="1">
+                          <a:off x="0" y="0"/>
+                          <a:ext cx="1132764" cy="1112046"/>
+                        </a:xfrm>
+                        <a:prstGeom prst="bentConnector3">
+                          <a:avLst>
+                            <a:gd name="adj1" fmla="val 28750"/>
+                          </a:avLst>
+                        </a:prstGeom>
+                        <a:ln w="19050">
+                          <a:solidFill>
+                            <a:schemeClr val="accent1"/>
+                          </a:solidFill>
+                        </a:ln>
+                      </wps:spPr>
+                      <wps:style>
+                        <a:lnRef idx="1">
+                          <a:schemeClr val="accent1"/>
+                        </a:lnRef>
+                        <a:fillRef idx="0">
+                          <a:schemeClr val="accent1"/>
+                        </a:fillRef>
+                        <a:effectRef idx="0">
+                          <a:schemeClr val="accent1"/>
+                        </a:effectRef>
+                        <a:fontRef idx="minor">
+                          <a:schemeClr val="tx1"/>
+                        </a:fontRef>
+                      </wps:style>
+                      <wps:bodyPr/>
+                    </wps:wsp>
+                  </a:graphicData>
+                </a:graphic>
+                <wp14:sizeRelH relativeFrom="margin">
+                  <wp14:pctWidth>0</wp14:pctWidth>
+                </wp14:sizeRelH>
+                <wp14:sizeRelV relativeFrom="margin">
+                  <wp14:pctHeight>0</wp14:pctHeight>
+                </wp14:sizeRelV>
+              </wp:anchor>
+            </w:drawing>
+          </mc:Choice>
+          <mc:Fallback>
+            <w:pict>
+              <v:shape w14:anchorId="12F0B55B" id="Connecteur : en angle 200" o:spid="_x0000_s1026" type="#_x0000_t34" style="position:absolute;margin-left:157.15pt;margin-top:195.1pt;width:89.2pt;height:87.55pt;flip:y;z-index:251706368;visibility:visible;mso-wrap-style:square;mso-width-percent:0;mso-height-percent:0;mso-wrap-distance-left:9pt;mso-wrap-distance-top:0;mso-wrap-distance-right:9pt;mso-wrap-distance-bottom:0;mso-position-horizontal:absolute;mso-position-horizontal-relative:text;mso-position-vertical:absolute;mso-position-vertical-relative:text;mso-width-percent:0;mso-height-percent:0;mso-width-relative:margin;mso-height-relative:margin" o:gfxdata="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" adj="6210" strokecolor="#4472c4 [3204]" strokeweight="1.5pt"/>
+            </w:pict>
+          </mc:Fallback>
+        </mc:AlternateContent>
+      </w:r>
+      <w:r>
+        <w:rPr>
+          <w:noProof/>
+        </w:rPr>
+        <mc:AlternateContent>
+          <mc:Choice Requires="wps">
+            <w:drawing>
+              <wp:anchor distT="0" distB="0" distL="114300" distR="114300" simplePos="0" relativeHeight="251714560" behindDoc="0" locked="0" layoutInCell="1" allowOverlap="1" wp14:anchorId="0A540C2A" wp14:editId="37365B20">
+                <wp:simplePos x="0" y="0"/>
+                <wp:positionH relativeFrom="column">
+                  <wp:posOffset>1975513</wp:posOffset>
+                </wp:positionH>
+                <wp:positionV relativeFrom="paragraph">
+                  <wp:posOffset>2245910</wp:posOffset>
+                </wp:positionV>
+                <wp:extent cx="1159662" cy="1423518"/>
+                <wp:effectExtent l="0" t="0" r="21590" b="24765"/>
+                <wp:wrapNone/>
+                <wp:docPr id="205" name="Connecteur : en angle 205"/>
+                <wp:cNvGraphicFramePr/>
+                <a:graphic xmlns:a="http://schemas.openxmlformats.org/drawingml/2006/main">
+                  <a:graphicData uri="http://schemas.microsoft.com/office/word/2010/wordprocessingShape">
+                    <wps:wsp>
+                      <wps:cNvCnPr/>
+                      <wps:spPr>
+                        <a:xfrm flipV="1">
+                          <a:off x="0" y="0"/>
+                          <a:ext cx="1159662" cy="1423518"/>
+                        </a:xfrm>
+                        <a:prstGeom prst="bentConnector3">
+                          <a:avLst>
+                            <a:gd name="adj1" fmla="val 36397"/>
+                          </a:avLst>
+                        </a:prstGeom>
+                        <a:ln w="19050">
+                          <a:solidFill>
+                            <a:srgbClr val="7030A0"/>
+                          </a:solidFill>
+                        </a:ln>
+                      </wps:spPr>
+                      <wps:style>
+                        <a:lnRef idx="1">
+                          <a:schemeClr val="accent1"/>
+                        </a:lnRef>
+                        <a:fillRef idx="0">
+                          <a:schemeClr val="accent1"/>
+                        </a:fillRef>
+                        <a:effectRef idx="0">
+                          <a:schemeClr val="accent1"/>
+                        </a:effectRef>
+                        <a:fontRef idx="minor">
+                          <a:schemeClr val="tx1"/>
+                        </a:fontRef>
+                      </wps:style>
+                      <wps:bodyPr/>
+                    </wps:wsp>
+                  </a:graphicData>
+                </a:graphic>
+                <wp14:sizeRelH relativeFrom="margin">
+                  <wp14:pctWidth>0</wp14:pctWidth>
+                </wp14:sizeRelH>
+                <wp14:sizeRelV relativeFrom="margin">
+                  <wp14:pctHeight>0</wp14:pctHeight>
+                </wp14:sizeRelV>
+              </wp:anchor>
+            </w:drawing>
+          </mc:Choice>
+          <mc:Fallback>
+            <w:pict>
+              <v:shape w14:anchorId="10670C92" id="Connecteur : en angle 205" o:spid="_x0000_s1026" type="#_x0000_t34" style="position:absolute;margin-left:155.55pt;margin-top:176.85pt;width:91.3pt;height:112.1pt;flip:y;z-index:251714560;visibility:visible;mso-wrap-style:square;mso-width-percent:0;mso-height-percent:0;mso-wrap-distance-left:9pt;mso-wrap-distance-top:0;mso-wrap-distance-right:9pt;mso-wrap-distance-bottom:0;mso-position-horizontal:absolute;mso-position-horizontal-relative:text;mso-position-vertical:absolute;mso-position-vertical-relative:text;mso-width-percent:0;mso-height-percent:0;mso-width-relative:margin;mso-height-relative:margin" o:gfxdata="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" adj="7862" strokecolor="#7030a0" strokeweight="1.5pt"/>
+            </w:pict>
+          </mc:Fallback>
+        </mc:AlternateContent>
+      </w:r>
+      <w:r>
+        <w:rPr>
+          <w:noProof/>
+        </w:rPr>
+        <mc:AlternateContent>
+          <mc:Choice Requires="wps">
+            <w:drawing>
+              <wp:anchor distT="0" distB="0" distL="114300" distR="114300" simplePos="0" relativeHeight="251722752" behindDoc="0" locked="0" layoutInCell="1" allowOverlap="1" wp14:anchorId="08437386" wp14:editId="2DFC884F">
+                <wp:simplePos x="0" y="0"/>
+                <wp:positionH relativeFrom="column">
+                  <wp:posOffset>1995985</wp:posOffset>
+                </wp:positionH>
+                <wp:positionV relativeFrom="paragraph">
+                  <wp:posOffset>2716757</wp:posOffset>
+                </wp:positionV>
+                <wp:extent cx="1139588" cy="1029496"/>
+                <wp:effectExtent l="0" t="0" r="22860" b="37465"/>
+                <wp:wrapNone/>
+                <wp:docPr id="209" name="Connecteur : en angle 209"/>
+                <wp:cNvGraphicFramePr/>
+                <a:graphic xmlns:a="http://schemas.openxmlformats.org/drawingml/2006/main">
+                  <a:graphicData uri="http://schemas.microsoft.com/office/word/2010/wordprocessingShape">
+                    <wps:wsp>
+                      <wps:cNvCnPr/>
+                      <wps:spPr>
+                        <a:xfrm flipV="1">
+                          <a:off x="0" y="0"/>
+                          <a:ext cx="1139588" cy="1029496"/>
+                        </a:xfrm>
+                        <a:prstGeom prst="bentConnector3">
+                          <a:avLst>
+                            <a:gd name="adj1" fmla="val 40417"/>
+                          </a:avLst>
+                        </a:prstGeom>
+                        <a:ln w="19050">
+                          <a:solidFill>
+                            <a:schemeClr val="accent6"/>
+                          </a:solidFill>
+                        </a:ln>
+                      </wps:spPr>
+                      <wps:style>
+                        <a:lnRef idx="1">
+                          <a:schemeClr val="accent1"/>
+                        </a:lnRef>
+                        <a:fillRef idx="0">
+                          <a:schemeClr val="accent1"/>
+                        </a:fillRef>
+                        <a:effectRef idx="0">
+                          <a:schemeClr val="accent1"/>
+                        </a:effectRef>
+                        <a:fontRef idx="minor">
+                          <a:schemeClr val="tx1"/>
+                        </a:fontRef>
+                      </wps:style>
+                      <wps:bodyPr/>
+                    </wps:wsp>
+                  </a:graphicData>
+                </a:graphic>
+                <wp14:sizeRelH relativeFrom="margin">
+                  <wp14:pctWidth>0</wp14:pctWidth>
+                </wp14:sizeRelH>
+                <wp14:sizeRelV relativeFrom="margin">
+                  <wp14:pctHeight>0</wp14:pctHeight>
+                </wp14:sizeRelV>
+              </wp:anchor>
+            </w:drawing>
+          </mc:Choice>
+          <mc:Fallback>
+            <w:pict>
+              <v:shape w14:anchorId="0CC41181" id="Connecteur : en angle 209" o:spid="_x0000_s1026" type="#_x0000_t34" style="position:absolute;margin-left:157.15pt;margin-top:213.9pt;width:89.75pt;height:81.05pt;flip:y;z-index:251722752;visibility:visible;mso-wrap-style:square;mso-width-percent:0;mso-height-percent:0;mso-wrap-distance-left:9pt;mso-wrap-distance-top:0;mso-wrap-distance-right:9pt;mso-wrap-distance-bottom:0;mso-position-horizontal:absolute;mso-position-horizontal-relative:text;mso-position-vertical:absolute;mso-position-vertical-relative:text;mso-width-percent:0;mso-height-percent:0;mso-width-relative:margin;mso-height-relative:margin" o:gfxdata="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" adj="8730" strokecolor="#70ad47 [3209]" strokeweight="1.5pt"/>
+            </w:pict>
+          </mc:Fallback>
+        </mc:AlternateContent>
+      </w:r>
+      <w:r>
+        <w:rPr>
+          <w:noProof/>
+        </w:rPr>
+        <w:drawing>
+          <wp:anchor distT="0" distB="0" distL="114300" distR="114300" simplePos="0" relativeHeight="251674624" behindDoc="0" locked="0" layoutInCell="1" allowOverlap="1" wp14:anchorId="7E075257" wp14:editId="1BBE19C1">
+            <wp:simplePos x="0" y="0"/>
+            <wp:positionH relativeFrom="margin">
+              <wp:align>left</wp:align>
+            </wp:positionH>
+            <wp:positionV relativeFrom="paragraph">
+              <wp:posOffset>4430409</wp:posOffset>
+            </wp:positionV>
+            <wp:extent cx="1472432" cy="1598380"/>
+            <wp:effectExtent l="0" t="6033" r="0" b="7937"/>
+            <wp:wrapNone/>
+            <wp:docPr id="24" name="Image 24"/>
+            <wp:cNvGraphicFramePr>
+              <a:graphicFrameLocks xmlns:a="http://schemas.openxmlformats.org/drawingml/2006/main" noChangeAspect="1"/>
+            </wp:cNvGraphicFramePr>
+            <a:graphic xmlns:a="http://schemas.openxmlformats.org/drawingml/2006/main">
+              <a:graphicData uri="http://schemas.openxmlformats.org/drawingml/2006/picture">
+                <pic:pic xmlns:pic="http://schemas.openxmlformats.org/drawingml/2006/picture">
+                  <pic:nvPicPr>
+                    <pic:cNvPr id="0" name="Picture 10"/>
+                    <pic:cNvPicPr>
+                      <a:picLocks noChangeAspect="1" noChangeArrowheads="1"/>
+                    </pic:cNvPicPr>
+                  </pic:nvPicPr>
+                  <pic:blipFill rotWithShape="1">
+                    <a:blip r:embed="rId20" cstate="print">
+                      <a:extLst>
+                        <a:ext uri="{28A0092B-C50C-407E-A947-70E740481C1C}">
+                          <a14:useLocalDpi xmlns:a14="http://schemas.microsoft.com/office/drawing/2010/main" val="0"/>
+                        </a:ext>
+                      </a:extLst>
+                    </a:blip>
+                    <a:srcRect r="17180"/>
+                    <a:stretch/>
+                  </pic:blipFill>
+                  <pic:spPr bwMode="auto">
+                    <a:xfrm rot="16200000">
+                      <a:off x="0" y="0"/>
+                      <a:ext cx="1472432" cy="1598380"/>
+                    </a:xfrm>
+                    <a:prstGeom prst="rect">
+                      <a:avLst/>
+                    </a:prstGeom>
+                    <a:noFill/>
+                    <a:ln>
+                      <a:noFill/>
+                    </a:ln>
+                    <a:extLst>
+                      <a:ext uri="{53640926-AAD7-44D8-BBD7-CCE9431645EC}">
+                        <a14:shadowObscured xmlns:a14="http://schemas.microsoft.com/office/drawing/2010/main"/>
+                      </a:ext>
+                    </a:extLst>
+                  </pic:spPr>
+                </pic:pic>
+              </a:graphicData>
+            </a:graphic>
+            <wp14:sizeRelH relativeFrom="margin">
+              <wp14:pctWidth>0</wp14:pctWidth>
+            </wp14:sizeRelH>
+            <wp14:sizeRelV relativeFrom="margin">
+              <wp14:pctHeight>0</wp14:pctHeight>
+            </wp14:sizeRelV>
+          </wp:anchor>
+        </w:drawing>
+      </w:r>
+      <w:r>
+        <w:rPr>
+          <w:noProof/>
+        </w:rPr>
+        <w:drawing>
+          <wp:anchor distT="0" distB="0" distL="114300" distR="114300" simplePos="0" relativeHeight="251673600" behindDoc="0" locked="0" layoutInCell="1" allowOverlap="1" wp14:anchorId="70A3BE58" wp14:editId="4461B8BA">
+            <wp:simplePos x="0" y="0"/>
+            <wp:positionH relativeFrom="margin">
+              <wp:align>left</wp:align>
+            </wp:positionH>
+            <wp:positionV relativeFrom="paragraph">
+              <wp:posOffset>2591036</wp:posOffset>
+            </wp:positionV>
+            <wp:extent cx="1258231" cy="2061237"/>
+            <wp:effectExtent l="0" t="1587" r="0" b="0"/>
+            <wp:wrapNone/>
+            <wp:docPr id="18" name="Image 3">
+              <a:extLst xmlns:a="http://schemas.openxmlformats.org/drawingml/2006/main">
+                <a:ext uri="{FF2B5EF4-FFF2-40B4-BE49-F238E27FC236}">
+                  <a16:creationId xmlns:a16="http://schemas.microsoft.com/office/drawing/2014/main" id="{52A3773F-0B46-4F0C-ABD6-9D77B22C5094}"/>
+                </a:ext>
+              </a:extLst>
+            </wp:docPr>
+            <wp:cNvGraphicFramePr>
+              <a:graphicFrameLocks xmlns:a="http://schemas.openxmlformats.org/drawingml/2006/main" noChangeAspect="1"/>
+            </wp:cNvGraphicFramePr>
+            <a:graphic xmlns:a="http://schemas.openxmlformats.org/drawingml/2006/main">
+              <a:graphicData uri="http://schemas.openxmlformats.org/drawingml/2006/picture">
+                <pic:pic xmlns:pic="http://schemas.openxmlformats.org/drawingml/2006/picture">
+                  <pic:nvPicPr>
+                    <pic:cNvPr id="4" name="Image 3">
+                      <a:extLst>
+                        <a:ext uri="{FF2B5EF4-FFF2-40B4-BE49-F238E27FC236}">
+                          <a16:creationId xmlns:a16="http://schemas.microsoft.com/office/drawing/2014/main" id="{52A3773F-0B46-4F0C-ABD6-9D77B22C5094}"/>
+                        </a:ext>
+                      </a:extLst>
+                    </pic:cNvPr>
+                    <pic:cNvPicPr>
+                      <a:picLocks noChangeAspect="1"/>
+                    </pic:cNvPicPr>
+                  </pic:nvPicPr>
+                  <pic:blipFill rotWithShape="1">
+                    <a:blip r:embed="rId19" cstate="print">
+                      <a:extLst>
+                        <a:ext uri="{28A0092B-C50C-407E-A947-70E740481C1C}">
+                          <a14:useLocalDpi xmlns:a14="http://schemas.microsoft.com/office/drawing/2010/main" val="0"/>
+                        </a:ext>
+                      </a:extLst>
+                    </a:blip>
+                    <a:srcRect l="19591" t="135" r="19449"/>
+                    <a:stretch/>
+                  </pic:blipFill>
+                  <pic:spPr>
+                    <a:xfrm rot="5400000">
+                      <a:off x="0" y="0"/>
+                      <a:ext cx="1258231" cy="2061237"/>
+                    </a:xfrm>
+                    <a:prstGeom prst="rect">
+                      <a:avLst/>
+                    </a:prstGeom>
+                  </pic:spPr>
+                </pic:pic>
+              </a:graphicData>
+            </a:graphic>
+            <wp14:sizeRelH relativeFrom="margin">
+              <wp14:pctWidth>0</wp14:pctWidth>
+            </wp14:sizeRelH>
+            <wp14:sizeRelV relativeFrom="margin">
+              <wp14:pctHeight>0</wp14:pctHeight>
+            </wp14:sizeRelV>
+          </wp:anchor>
+        </w:drawing>
+      </w:r>
+      <w:r>
+        <w:rPr>
+          <w:noProof/>
+        </w:rPr>
+        <w:drawing>
+          <wp:anchor distT="0" distB="0" distL="114300" distR="114300" simplePos="0" relativeHeight="251671552" behindDoc="0" locked="0" layoutInCell="1" allowOverlap="1" wp14:anchorId="61DEEDCC" wp14:editId="69035756">
+            <wp:simplePos x="0" y="0"/>
+            <wp:positionH relativeFrom="margin">
+              <wp:align>left</wp:align>
+            </wp:positionH>
+            <wp:positionV relativeFrom="paragraph">
+              <wp:posOffset>1314686</wp:posOffset>
+            </wp:positionV>
+            <wp:extent cx="1258231" cy="2061237"/>
+            <wp:effectExtent l="0" t="1587" r="0" b="0"/>
+            <wp:wrapNone/>
+            <wp:docPr id="17" name="Image 3">
+              <a:extLst xmlns:a="http://schemas.openxmlformats.org/drawingml/2006/main">
+                <a:ext uri="{FF2B5EF4-FFF2-40B4-BE49-F238E27FC236}">
+                  <a16:creationId xmlns:a16="http://schemas.microsoft.com/office/drawing/2014/main" id="{52A3773F-0B46-4F0C-ABD6-9D77B22C5094}"/>
+                </a:ext>
+              </a:extLst>
+            </wp:docPr>
+            <wp:cNvGraphicFramePr>
+              <a:graphicFrameLocks xmlns:a="http://schemas.openxmlformats.org/drawingml/2006/main" noChangeAspect="1"/>
+            </wp:cNvGraphicFramePr>
+            <a:graphic xmlns:a="http://schemas.openxmlformats.org/drawingml/2006/main">
+              <a:graphicData uri="http://schemas.openxmlformats.org/drawingml/2006/picture">
+                <pic:pic xmlns:pic="http://schemas.openxmlformats.org/drawingml/2006/picture">
+                  <pic:nvPicPr>
+                    <pic:cNvPr id="4" name="Image 3">
+                      <a:extLst>
+                        <a:ext uri="{FF2B5EF4-FFF2-40B4-BE49-F238E27FC236}">
+                          <a16:creationId xmlns:a16="http://schemas.microsoft.com/office/drawing/2014/main" id="{52A3773F-0B46-4F0C-ABD6-9D77B22C5094}"/>
+                        </a:ext>
+                      </a:extLst>
+                    </pic:cNvPr>
+                    <pic:cNvPicPr>
+                      <a:picLocks noChangeAspect="1"/>
+                    </pic:cNvPicPr>
+                  </pic:nvPicPr>
+                  <pic:blipFill rotWithShape="1">
+                    <a:blip r:embed="rId19" cstate="print">
+                      <a:extLst>
+                        <a:ext uri="{28A0092B-C50C-407E-A947-70E740481C1C}">
+                          <a14:useLocalDpi xmlns:a14="http://schemas.microsoft.com/office/drawing/2010/main" val="0"/>
+                        </a:ext>
+                      </a:extLst>
+                    </a:blip>
+                    <a:srcRect l="19591" t="135" r="19449"/>
+                    <a:stretch/>
+                  </pic:blipFill>
+                  <pic:spPr>
+                    <a:xfrm rot="5400000">
+                      <a:off x="0" y="0"/>
+                      <a:ext cx="1258231" cy="2061237"/>
+                    </a:xfrm>
+                    <a:prstGeom prst="rect">
+                      <a:avLst/>
+                    </a:prstGeom>
+                  </pic:spPr>
+                </pic:pic>
+              </a:graphicData>
+            </a:graphic>
+            <wp14:sizeRelH relativeFrom="margin">
+              <wp14:pctWidth>0</wp14:pctWidth>
+            </wp14:sizeRelH>
+            <wp14:sizeRelV relativeFrom="margin">
+              <wp14:pctHeight>0</wp14:pctHeight>
+            </wp14:sizeRelV>
+          </wp:anchor>
+        </w:drawing>
+      </w:r>
+      <w:r>
+        <w:rPr>
+          <w:noProof/>
+        </w:rPr>
+        <w:drawing>
+          <wp:anchor distT="0" distB="0" distL="114300" distR="114300" simplePos="0" relativeHeight="251669504" behindDoc="0" locked="0" layoutInCell="1" allowOverlap="1" wp14:anchorId="3CE3EDDD" wp14:editId="111FB8D3">
+            <wp:simplePos x="0" y="0"/>
+            <wp:positionH relativeFrom="margin">
+              <wp:align>left</wp:align>
+            </wp:positionH>
+            <wp:positionV relativeFrom="paragraph">
+              <wp:posOffset>30744</wp:posOffset>
+            </wp:positionV>
+            <wp:extent cx="1258231" cy="2061237"/>
+            <wp:effectExtent l="0" t="1587" r="0" b="0"/>
+            <wp:wrapNone/>
+            <wp:docPr id="13" name="Image 3">
+              <a:extLst xmlns:a="http://schemas.openxmlformats.org/drawingml/2006/main">
+                <a:ext uri="{FF2B5EF4-FFF2-40B4-BE49-F238E27FC236}">
+                  <a16:creationId xmlns:a16="http://schemas.microsoft.com/office/drawing/2014/main" id="{52A3773F-0B46-4F0C-ABD6-9D77B22C5094}"/>
+                </a:ext>
+              </a:extLst>
+            </wp:docPr>
+            <wp:cNvGraphicFramePr>
+              <a:graphicFrameLocks xmlns:a="http://schemas.openxmlformats.org/drawingml/2006/main" noChangeAspect="1"/>
+            </wp:cNvGraphicFramePr>
+            <a:graphic xmlns:a="http://schemas.openxmlformats.org/drawingml/2006/main">
+              <a:graphicData uri="http://schemas.openxmlformats.org/drawingml/2006/picture">
+                <pic:pic xmlns:pic="http://schemas.openxmlformats.org/drawingml/2006/picture">
+                  <pic:nvPicPr>
+                    <pic:cNvPr id="4" name="Image 3">
+                      <a:extLst>
+                        <a:ext uri="{FF2B5EF4-FFF2-40B4-BE49-F238E27FC236}">
+                          <a16:creationId xmlns:a16="http://schemas.microsoft.com/office/drawing/2014/main" id="{52A3773F-0B46-4F0C-ABD6-9D77B22C5094}"/>
+                        </a:ext>
+                      </a:extLst>
+                    </pic:cNvPr>
+                    <pic:cNvPicPr>
+                      <a:picLocks noChangeAspect="1"/>
+                    </pic:cNvPicPr>
+                  </pic:nvPicPr>
+                  <pic:blipFill rotWithShape="1">
+                    <a:blip r:embed="rId19" cstate="print">
+                      <a:extLst>
+                        <a:ext uri="{28A0092B-C50C-407E-A947-70E740481C1C}">
+                          <a14:useLocalDpi xmlns:a14="http://schemas.microsoft.com/office/drawing/2010/main" val="0"/>
+                        </a:ext>
+                      </a:extLst>
+                    </a:blip>
+                    <a:srcRect l="19591" t="135" r="19449"/>
+                    <a:stretch/>
+                  </pic:blipFill>
+                  <pic:spPr>
+                    <a:xfrm rot="5400000">
+                      <a:off x="0" y="0"/>
+                      <a:ext cx="1258231" cy="2061237"/>
+                    </a:xfrm>
+                    <a:prstGeom prst="rect">
+                      <a:avLst/>
+                    </a:prstGeom>
+                  </pic:spPr>
+                </pic:pic>
+              </a:graphicData>
+            </a:graphic>
+            <wp14:sizeRelH relativeFrom="margin">
+              <wp14:pctWidth>0</wp14:pctWidth>
+            </wp14:sizeRelH>
+            <wp14:sizeRelV relativeFrom="margin">
+              <wp14:pctHeight>0</wp14:pctHeight>
+            </wp14:sizeRelV>
+          </wp:anchor>
+        </w:drawing>
+      </w:r>
+      <w:r>
+        <w:rPr>
+          <w:noProof/>
+        </w:rPr>
+        <w:drawing>
+          <wp:anchor distT="0" distB="0" distL="114300" distR="114300" simplePos="0" relativeHeight="251667456" behindDoc="0" locked="0" layoutInCell="1" allowOverlap="1" wp14:anchorId="22C9523C" wp14:editId="165DFF7B">
+            <wp:simplePos x="0" y="0"/>
+            <wp:positionH relativeFrom="page">
+              <wp:posOffset>5156133</wp:posOffset>
+            </wp:positionH>
+            <wp:positionV relativeFrom="paragraph">
+              <wp:posOffset>5229325</wp:posOffset>
+            </wp:positionV>
+            <wp:extent cx="1725283" cy="3311525"/>
+            <wp:effectExtent l="0" t="0" r="8890" b="3175"/>
+            <wp:wrapNone/>
+            <wp:docPr id="10" name="Image 9">
+              <a:extLst xmlns:a="http://schemas.openxmlformats.org/drawingml/2006/main">
+                <a:ext uri="{FF2B5EF4-FFF2-40B4-BE49-F238E27FC236}">
+                  <a16:creationId xmlns:a16="http://schemas.microsoft.com/office/drawing/2014/main" id="{128B33D0-466A-460A-8803-9D6F303E0D1C}"/>
+                </a:ext>
+              </a:extLst>
+            </wp:docPr>
+            <wp:cNvGraphicFramePr>
+              <a:graphicFrameLocks xmlns:a="http://schemas.openxmlformats.org/drawingml/2006/main" noChangeAspect="1"/>
+            </wp:cNvGraphicFramePr>
+            <a:graphic xmlns:a="http://schemas.openxmlformats.org/drawingml/2006/main">
+              <a:graphicData uri="http://schemas.openxmlformats.org/drawingml/2006/picture">
+                <pic:pic xmlns:pic="http://schemas.openxmlformats.org/drawingml/2006/picture">
+                  <pic:nvPicPr>
+                    <pic:cNvPr id="10" name="Image 9">
+                      <a:extLst>
+                        <a:ext uri="{FF2B5EF4-FFF2-40B4-BE49-F238E27FC236}">
+                          <a16:creationId xmlns:a16="http://schemas.microsoft.com/office/drawing/2014/main" id="{128B33D0-466A-460A-8803-9D6F303E0D1C}"/>
+                        </a:ext>
+                      </a:extLst>
+                    </pic:cNvPr>
+                    <pic:cNvPicPr>
+                      <a:picLocks noChangeAspect="1"/>
+                    </pic:cNvPicPr>
+                  </pic:nvPicPr>
+                  <pic:blipFill rotWithShape="1">
+                    <a:blip r:embed="rId21">
+                      <a:extLst>
+                        <a:ext uri="{28A0092B-C50C-407E-A947-70E740481C1C}">
+                          <a14:useLocalDpi xmlns:a14="http://schemas.microsoft.com/office/drawing/2010/main" val="0"/>
+                        </a:ext>
+                      </a:extLst>
+                    </a:blip>
+                    <a:srcRect l="18000" t="33232" r="39769" b="8733"/>
+                    <a:stretch/>
+                  </pic:blipFill>
+                  <pic:spPr bwMode="auto">
+                    <a:xfrm rot="10800000">
+                      <a:off x="0" y="0"/>
+                      <a:ext cx="1725283" cy="3311525"/>
+                    </a:xfrm>
+                    <a:prstGeom prst="rect">
+                      <a:avLst/>
+                    </a:prstGeom>
+                    <a:ln>
+                      <a:noFill/>
+                    </a:ln>
+                    <a:extLst>
+                      <a:ext uri="{53640926-AAD7-44D8-BBD7-CCE9431645EC}">
+                        <a14:shadowObscured xmlns:a14="http://schemas.microsoft.com/office/drawing/2010/main"/>
+                      </a:ext>
+                    </a:extLst>
+                  </pic:spPr>
+                </pic:pic>
+              </a:graphicData>
+            </a:graphic>
+            <wp14:sizeRelH relativeFrom="margin">
+              <wp14:pctWidth>0</wp14:pctWidth>
+            </wp14:sizeRelH>
+            <wp14:sizeRelV relativeFrom="margin">
+              <wp14:pctHeight>0</wp14:pctHeight>
+            </wp14:sizeRelV>
+          </wp:anchor>
+        </w:drawing>
+      </w:r>
+      <w:r>
+        <w:rPr>
+          <w:noProof/>
+        </w:rPr>
+        <mc:AlternateContent>
+          <mc:Choice Requires="wps">
+            <w:drawing>
+              <wp:inline distT="0" distB="0" distL="0" distR="0" wp14:anchorId="7A85136E" wp14:editId="54E483B3">
+                <wp:extent cx="313055" cy="313055"/>
+                <wp:effectExtent l="0" t="0" r="0" b="0"/>
+                <wp:docPr id="20" name="Rectangle 20" descr="Résultat de recherche d'images pour &quot;led png&quot;"/>
+                <wp:cNvGraphicFramePr>
+                  <a:graphicFrameLocks xmlns:a="http://schemas.openxmlformats.org/drawingml/2006/main" noChangeAspect="1"/>
+                </wp:cNvGraphicFramePr>
+                <a:graphic xmlns:a="http://schemas.openxmlformats.org/drawingml/2006/main">
+                  <a:graphicData uri="http://schemas.microsoft.com/office/word/2010/wordprocessingShape">
+                    <wps:wsp>
+                      <wps:cNvSpPr>
+                        <a:spLocks noChangeAspect="1" noChangeArrowheads="1"/>
+                      </wps:cNvSpPr>
+                      <wps:spPr bwMode="auto">
+                        <a:xfrm>
+                          <a:off x="0" y="0"/>
+                          <a:ext cx="313055" cy="313055"/>
+                        </a:xfrm>
+                        <a:prstGeom prst="rect">
+                          <a:avLst/>
+                        </a:prstGeom>
+                        <a:noFill/>
+                        <a:ln>
+                          <a:noFill/>
+                        </a:ln>
+                        <a:extLst>
+                          <a:ext uri="{909E8E84-426E-40DD-AFC4-6F175D3DCCD1}">
+                            <a14:hiddenFill xmlns:a14="http://schemas.microsoft.com/office/drawing/2010/main">
+                              <a:solidFill>
+                                <a:srgbClr val="FFFFFF"/>
+                              </a:solidFill>
+                            </a14:hiddenFill>
+                          </a:ext>
+                          <a:ext uri="{91240B29-F687-4F45-9708-019B960494DF}">
+                            <a14:hiddenLine xmlns:a14="http://schemas.microsoft.com/office/drawing/2010/main" w="9525">
+                              <a:solidFill>
+                                <a:srgbClr val="000000"/>
+                              </a:solidFill>
+                              <a:miter lim="800000"/>
+                              <a:headEnd/>
+                              <a:tailEnd/>
+                            </a14:hiddenLine>
+                          </a:ext>
+                        </a:extLst>
+                      </wps:spPr>
+                      <wps:bodyPr rot="0" vert="horz" wrap="square" lIns="91440" tIns="45720" rIns="91440" bIns="45720" anchor="t" anchorCtr="0" upright="1">
+                        <a:noAutofit/>
+                      </wps:bodyPr>
+                    </wps:wsp>
+                  </a:graphicData>
+                </a:graphic>
+              </wp:inline>
+            </w:drawing>
+          </mc:Choice>
+          <mc:Fallback>
+            <w:pict>
+              <v:rect w14:anchorId="1F9DF126" id="Rectangle 20" o:spid="_x0000_s1026" alt="Résultat de recherche d'images pour &quot;led png&quot;" style="width:24.65pt;height:24.65pt;visibility:visible;mso-wrap-style:square;mso-left-percent:-10001;mso-top-percent:-10001;mso-position-horizontal:absolute;mso-position-horizontal-relative:char;mso-position-vertical:absolute;mso-position-vertical-relative:line;mso-left-percent:-10001;mso-top-percent:-10001;v-text-anchor:top" o:gfxdata="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" filled="f" stroked="f">
+                <o:lock v:ext="edit" aspectratio="t"/>
+                <w10:anchorlock/>
+              </v:rect>
+            </w:pict>
+          </mc:Fallback>
+        </mc:AlternateContent>
+      </w:r>
       <w:r>
         <w:br w:type="page"/>
       </w:r>
+      <w:bookmarkStart w:id="5" w:name="_GoBack"/>
+      <w:bookmarkEnd w:id="5"/>
     </w:p>
     <w:p>
       <w:pPr>
@@ -2647,24 +3264,12 @@
       <w:r>
         <w:t xml:space="preserve">Guide d’installation : </w:t>
       </w:r>
-      <w:hyperlink r:id="rId20" w:history="1">
+      <w:hyperlink r:id="rId22" w:history="1">
         <w:r>
           <w:rPr>
             <w:rStyle w:val="Lienhypertexte"/>
           </w:rPr>
-          <w:t>https://www.gotronic.fr/pj2-sbc-rfid-rc522-fr-1439.p</w:t>
-        </w:r>
-        <w:r>
-          <w:rPr>
-            <w:rStyle w:val="Lienhypertexte"/>
-          </w:rPr>
-          <w:t>d</w:t>
-        </w:r>
-        <w:r>
-          <w:rPr>
-            <w:rStyle w:val="Lienhypertexte"/>
-          </w:rPr>
-          <w:t>f</w:t>
+          <w:t>https://www.gotronic.fr/pj2-sbc-rfid-rc522-fr-1439.pdf</w:t>
         </w:r>
       </w:hyperlink>
     </w:p>
@@ -2749,7 +3354,7 @@
           <w:u w:val="none"/>
         </w:rPr>
       </w:pPr>
-      <w:hyperlink r:id="rId21" w:history="1">
+      <w:hyperlink r:id="rId23" w:history="1">
         <w:r>
           <w:rPr>
             <w:rStyle w:val="Lienhypertexte"/>
@@ -2771,7 +3376,7 @@
           <w:u w:val="none"/>
         </w:rPr>
       </w:pPr>
-      <w:hyperlink r:id="rId22" w:history="1">
+      <w:hyperlink r:id="rId24" w:history="1">
         <w:r>
           <w:rPr>
             <w:rStyle w:val="Lienhypertexte"/>
@@ -2793,7 +3398,7 @@
           <w:u w:val="none"/>
         </w:rPr>
       </w:pPr>
-      <w:hyperlink r:id="rId23" w:history="1">
+      <w:hyperlink r:id="rId25" w:history="1">
         <w:r>
           <w:rPr>
             <w:rStyle w:val="Lienhypertexte"/>
@@ -2815,7 +3420,7 @@
           <w:u w:val="none"/>
         </w:rPr>
       </w:pPr>
-      <w:hyperlink r:id="rId24" w:history="1">
+      <w:hyperlink r:id="rId26" w:history="1">
         <w:r>
           <w:rPr>
             <w:rStyle w:val="Lienhypertexte"/>
@@ -2837,7 +3442,7 @@
           <w:u w:val="none"/>
         </w:rPr>
       </w:pPr>
-      <w:hyperlink r:id="rId25" w:history="1">
+      <w:hyperlink r:id="rId27" w:history="1">
         <w:r>
           <w:rPr>
             <w:rStyle w:val="Lienhypertexte"/>
@@ -2876,7 +3481,7 @@
           <w:u w:val="none"/>
         </w:rPr>
       </w:pPr>
-      <w:hyperlink r:id="rId26" w:history="1">
+      <w:hyperlink r:id="rId28" w:history="1">
         <w:r>
           <w:rPr>
             <w:rStyle w:val="Lienhypertexte"/>
@@ -2998,8 +3603,8 @@
       <w:bookmarkEnd w:id="8"/>
     </w:p>
     <w:sectPr>
-      <w:headerReference w:type="default" r:id="rId27"/>
-      <w:footerReference w:type="default" r:id="rId28"/>
+      <w:headerReference w:type="default" r:id="rId29"/>
+      <w:footerReference w:type="default" r:id="rId30"/>
       <w:pgSz w:w="11906" w:h="16838"/>
       <w:pgMar w:top="1440" w:right="1080" w:bottom="1440" w:left="1080" w:header="510" w:footer="567" w:gutter="0"/>
       <w:cols w:space="708"/>
@@ -3086,7 +3691,7 @@
         <w:i/>
         <w:noProof/>
       </w:rPr>
-      <w:t>05/02/2020</w:t>
+      <w:t>07/02/2020</w:t>
     </w:r>
     <w:r>
       <w:rPr>
@@ -5388,21 +5993,6 @@
 </file>
 
 <file path=customXml/item1.xml><?xml version="1.0" encoding="utf-8"?>
-<p:properties xmlns:p="http://schemas.microsoft.com/office/2006/metadata/properties" xmlns:xsi="http://www.w3.org/2001/XMLSchema-instance" xmlns:pc="http://schemas.microsoft.com/office/infopath/2007/PartnerControls">
-  <documentManagement/>
-</p:properties>
-</file>
-
-<file path=customXml/item2.xml><?xml version="1.0" encoding="utf-8"?>
-<?mso-contentType ?>
-<FormTemplates xmlns="http://schemas.microsoft.com/sharepoint/v3/contenttype/forms">
-  <Display>DocumentLibraryForm</Display>
-  <Edit>DocumentLibraryForm</Edit>
-  <New>DocumentLibraryForm</New>
-</FormTemplates>
-</file>
-
-<file path=customXml/item3.xml><?xml version="1.0" encoding="utf-8"?>
 <ct:contentTypeSchema xmlns:ct="http://schemas.microsoft.com/office/2006/metadata/contentType" xmlns:ma="http://schemas.microsoft.com/office/2006/metadata/properties/metaAttributes" ct:_="" ma:_="" ma:contentTypeName="Document" ma:contentTypeID="0x01010078E12B7ED4F45F469A3BB4708EBA1047" ma:contentTypeVersion="10" ma:contentTypeDescription="Crée un document." ma:contentTypeScope="" ma:versionID="605e75f0a715e9af5c8f2e8e9084a287">
   <xsd:schema xmlns:xsd="http://www.w3.org/2001/XMLSchema" xmlns:xs="http://www.w3.org/2001/XMLSchema" xmlns:p="http://schemas.microsoft.com/office/2006/metadata/properties" xmlns:ns3="e2792e6f-ab6b-465c-b2e9-dbb542980a21" xmlns:ns4="2d532438-4350-4d82-8e3a-4f3dad757230" targetNamespace="http://schemas.microsoft.com/office/2006/metadata/properties" ma:root="true" ma:fieldsID="8c216af3487f2b5fdbd477b05d214516" ns3:_="" ns4:_="">
     <xsd:import namespace="e2792e6f-ab6b-465c-b2e9-dbb542980a21"/>
@@ -5605,28 +6195,26 @@
 </ct:contentTypeSchema>
 </file>
 
+<file path=customXml/item2.xml><?xml version="1.0" encoding="utf-8"?>
+<?mso-contentType ?>
+<FormTemplates xmlns="http://schemas.microsoft.com/sharepoint/v3/contenttype/forms">
+  <Display>DocumentLibraryForm</Display>
+  <Edit>DocumentLibraryForm</Edit>
+  <New>DocumentLibraryForm</New>
+</FormTemplates>
+</file>
+
+<file path=customXml/item3.xml><?xml version="1.0" encoding="utf-8"?>
+<p:properties xmlns:p="http://schemas.microsoft.com/office/2006/metadata/properties" xmlns:xsi="http://www.w3.org/2001/XMLSchema-instance" xmlns:pc="http://schemas.microsoft.com/office/infopath/2007/PartnerControls">
+  <documentManagement/>
+</p:properties>
+</file>
+
 <file path=customXml/item4.xml><?xml version="1.0" encoding="utf-8"?>
 <b:Sources xmlns:b="http://schemas.openxmlformats.org/officeDocument/2006/bibliography" xmlns="http://schemas.openxmlformats.org/officeDocument/2006/bibliography" SelectedStyle="\APASixthEditionOfficeOnline.xsl" StyleName="APA" Version="6"/>
 </file>
 
 <file path=customXml/itemProps1.xml><?xml version="1.0" encoding="utf-8"?>
-<ds:datastoreItem xmlns:ds="http://schemas.openxmlformats.org/officeDocument/2006/customXml" ds:itemID="{D5C41169-7482-4FDB-88D8-F4CA27DA2671}">
-  <ds:schemaRefs>
-    <ds:schemaRef ds:uri="http://schemas.microsoft.com/office/2006/metadata/properties"/>
-    <ds:schemaRef ds:uri="http://schemas.microsoft.com/office/infopath/2007/PartnerControls"/>
-  </ds:schemaRefs>
-</ds:datastoreItem>
-</file>
-
-<file path=customXml/itemProps2.xml><?xml version="1.0" encoding="utf-8"?>
-<ds:datastoreItem xmlns:ds="http://schemas.openxmlformats.org/officeDocument/2006/customXml" ds:itemID="{C3B4C523-687B-4FDC-8E12-B9F6D57800C8}">
-  <ds:schemaRefs>
-    <ds:schemaRef ds:uri="http://schemas.microsoft.com/sharepoint/v3/contenttype/forms"/>
-  </ds:schemaRefs>
-</ds:datastoreItem>
-</file>
-
-<file path=customXml/itemProps3.xml><?xml version="1.0" encoding="utf-8"?>
 <ds:datastoreItem xmlns:ds="http://schemas.openxmlformats.org/officeDocument/2006/customXml" ds:itemID="{29070C2F-6E54-466C-95B6-A2E6097255B1}">
   <ds:schemaRefs>
     <ds:schemaRef ds:uri="http://schemas.microsoft.com/office/2006/metadata/contentType"/>
@@ -5645,8 +6233,25 @@
 </ds:datastoreItem>
 </file>
 
+<file path=customXml/itemProps2.xml><?xml version="1.0" encoding="utf-8"?>
+<ds:datastoreItem xmlns:ds="http://schemas.openxmlformats.org/officeDocument/2006/customXml" ds:itemID="{C3B4C523-687B-4FDC-8E12-B9F6D57800C8}">
+  <ds:schemaRefs>
+    <ds:schemaRef ds:uri="http://schemas.microsoft.com/sharepoint/v3/contenttype/forms"/>
+  </ds:schemaRefs>
+</ds:datastoreItem>
+</file>
+
+<file path=customXml/itemProps3.xml><?xml version="1.0" encoding="utf-8"?>
+<ds:datastoreItem xmlns:ds="http://schemas.openxmlformats.org/officeDocument/2006/customXml" ds:itemID="{D5C41169-7482-4FDB-88D8-F4CA27DA2671}">
+  <ds:schemaRefs>
+    <ds:schemaRef ds:uri="http://schemas.microsoft.com/office/2006/metadata/properties"/>
+    <ds:schemaRef ds:uri="http://schemas.microsoft.com/office/infopath/2007/PartnerControls"/>
+  </ds:schemaRefs>
+</ds:datastoreItem>
+</file>
+
 <file path=customXml/itemProps4.xml><?xml version="1.0" encoding="utf-8"?>
-<ds:datastoreItem xmlns:ds="http://schemas.openxmlformats.org/officeDocument/2006/customXml" ds:itemID="{FB8F4EA9-A04F-479E-ABBF-049EED5EE7CE}">
+<ds:datastoreItem xmlns:ds="http://schemas.openxmlformats.org/officeDocument/2006/customXml" ds:itemID="{B47C1112-8E15-4696-8A84-0CBCE43308B0}">
   <ds:schemaRefs>
     <ds:schemaRef ds:uri="http://schemas.openxmlformats.org/officeDocument/2006/bibliography"/>
   </ds:schemaRefs>

</xml_diff>

<commit_message>
Création d'un second diagramme de séquence pour l'étudiant 1
</commit_message>
<xml_diff>
--- a/Guillaume/Documents/Définition des taches étudiant 1.docx
+++ b/Guillaume/Documents/Définition des taches étudiant 1.docx
@@ -1568,23 +1568,7 @@
         <w:t>Module relais 12V</w:t>
       </w:r>
       <w:r>
-        <w:t xml:space="preserve"> (</w:t>
-      </w:r>
-      <w:proofErr w:type="spellStart"/>
-      <w:r>
-        <w:t>Pololu</w:t>
-      </w:r>
-      <w:proofErr w:type="spellEnd"/>
-      <w:r>
-        <w:t xml:space="preserve"> Basic SPDT Relay Carrier </w:t>
-      </w:r>
-      <w:proofErr w:type="spellStart"/>
-      <w:r>
-        <w:t>with</w:t>
-      </w:r>
-      <w:proofErr w:type="spellEnd"/>
-      <w:r>
-        <w:t xml:space="preserve"> 12VDC, Item </w:t>
+        <w:t xml:space="preserve"> (Pololu Basic SPDT Relay Carrier with 12VDC, Item </w:t>
       </w:r>
       <w:r>
         <w:t>#</w:t>
@@ -1659,135 +1643,18 @@
           <w:numId w:val="4"/>
         </w:numPr>
       </w:pPr>
-      <w:proofErr w:type="spellStart"/>
-      <w:r>
-        <w:t>PyCharm</w:t>
-      </w:r>
-      <w:proofErr w:type="spellEnd"/>
-      <w:r>
-        <w:t xml:space="preserve">, environnement de </w:t>
-      </w:r>
-      <w:proofErr w:type="spellStart"/>
-      <w:r>
-        <w:t>developpement</w:t>
-      </w:r>
-      <w:proofErr w:type="spellEnd"/>
-      <w:r>
-        <w:t xml:space="preserve"> intégré (IDE = </w:t>
-      </w:r>
-      <w:proofErr w:type="spellStart"/>
-      <w:r>
-        <w:t>integrated</w:t>
-      </w:r>
-      <w:proofErr w:type="spellEnd"/>
-      <w:r>
-        <w:t xml:space="preserve"> </w:t>
-      </w:r>
-      <w:proofErr w:type="spellStart"/>
-      <w:r>
-        <w:t>development</w:t>
-      </w:r>
-      <w:proofErr w:type="spellEnd"/>
-      <w:r>
-        <w:t xml:space="preserve"> </w:t>
-      </w:r>
-      <w:proofErr w:type="spellStart"/>
-      <w:r>
-        <w:t>environment</w:t>
-      </w:r>
-      <w:proofErr w:type="spellEnd"/>
-      <w:r>
-        <w:t xml:space="preserve">) utilisé pour programmer en Python. La première version de </w:t>
-      </w:r>
-      <w:proofErr w:type="spellStart"/>
-      <w:r>
-        <w:t>PyCharm</w:t>
-      </w:r>
-      <w:proofErr w:type="spellEnd"/>
-      <w:r>
-        <w:t xml:space="preserve"> a été publiée en juillet 2008. C'est </w:t>
-      </w:r>
-      <w:proofErr w:type="spellStart"/>
-      <w:r>
-        <w:t>JetBrains</w:t>
-      </w:r>
-      <w:proofErr w:type="spellEnd"/>
-      <w:r>
-        <w:t xml:space="preserve"> qui a développé </w:t>
-      </w:r>
-      <w:proofErr w:type="spellStart"/>
-      <w:r>
-        <w:t>Pycharm</w:t>
-      </w:r>
-      <w:proofErr w:type="spellEnd"/>
-      <w:r>
-        <w:t xml:space="preserve"> (</w:t>
-      </w:r>
-      <w:proofErr w:type="spellStart"/>
-      <w:r>
-        <w:t>JetBrains</w:t>
-      </w:r>
-      <w:proofErr w:type="spellEnd"/>
-      <w:r>
-        <w:t xml:space="preserve"> aussi connu pour avoir développé </w:t>
-      </w:r>
-      <w:proofErr w:type="spellStart"/>
-      <w:r>
-        <w:t>IntelliJ</w:t>
-      </w:r>
-      <w:proofErr w:type="spellEnd"/>
-      <w:r>
-        <w:t xml:space="preserve"> - Java). Il est multi-plateforme et fonctionne sur Windows, Mac OS X et Linux. Il est disponible en trois versions, la version Community sous licence Apache, la version </w:t>
-      </w:r>
-      <w:proofErr w:type="spellStart"/>
-      <w:r>
-        <w:t>Educational</w:t>
-      </w:r>
-      <w:proofErr w:type="spellEnd"/>
-      <w:r>
-        <w:t xml:space="preserve"> (</w:t>
-      </w:r>
-      <w:proofErr w:type="spellStart"/>
-      <w:r>
-        <w:t>Edu</w:t>
-      </w:r>
-      <w:proofErr w:type="spellEnd"/>
-      <w:r>
-        <w:t>) et la version Professional sous licence propriétaire. Les deux premières versions sont open source, donc gratuite alors que la version Professional est payante. La version Community, celle qui nous intéresse, possède différentes fonctionnalités tels que la coloration syntaxique, l'</w:t>
-      </w:r>
-      <w:proofErr w:type="spellStart"/>
-      <w:r>
-        <w:t>auto-complétion</w:t>
-      </w:r>
-      <w:proofErr w:type="spellEnd"/>
-      <w:r>
-        <w:t xml:space="preserve"> ou encore la vérification de code en direct. La version payante possède évidemment des fonctionnalités que la version payante ne possède pas tels que la gestion complète de bases de données ou encore une </w:t>
+      <w:r>
+        <w:t xml:space="preserve">PyCharm, environnement de developpement intégré (IDE = integrated development environment) utilisé pour programmer en Python. La première version de PyCharm a été publiée en juillet 2008. C'est JetBrains qui a développé Pycharm (JetBrains aussi connu pour avoir développé IntelliJ - Java). Il est multi-plateforme et fonctionne sur Windows, Mac OS X et Linux. Il est disponible en trois versions, la version Community sous licence Apache, la version Educational (Edu) et la version Professional sous licence propriétaire. Les deux premières versions sont open source, donc gratuite alors que la version Professional est payante. La version Community, celle qui nous intéresse, possède différentes fonctionnalités tels que la coloration syntaxique, l'auto-complétion ou encore la vérification de code en direct. La version payante possède évidemment des fonctionnalités que la version payante ne possède pas tels que la gestion complète de bases de données ou encore une </w:t>
       </w:r>
       <w:r>
         <w:lastRenderedPageBreak/>
-        <w:t xml:space="preserve">panoplie de </w:t>
-      </w:r>
-      <w:proofErr w:type="spellStart"/>
-      <w:r>
-        <w:t>framework</w:t>
-      </w:r>
-      <w:proofErr w:type="spellEnd"/>
-      <w:r>
-        <w:t xml:space="preserve"> plus importante que sur la version communautaire. </w:t>
+        <w:t xml:space="preserve">panoplie de framework plus importante que sur la version communautaire. </w:t>
       </w:r>
       <w:r>
         <w:t>On peut</w:t>
       </w:r>
       <w:r>
-        <w:t xml:space="preserve"> télécharger </w:t>
-      </w:r>
-      <w:proofErr w:type="spellStart"/>
-      <w:r>
-        <w:t>Pycharm</w:t>
-      </w:r>
-      <w:proofErr w:type="spellEnd"/>
-      <w:r>
-        <w:t xml:space="preserve"> à cette adresse : https://www.jetbrains.com/pycharm/</w:t>
+        <w:t xml:space="preserve"> télécharger Pycharm à cette adresse : https://www.jetbrains.com/pycharm/</w:t>
       </w:r>
       <w:r>
         <w:t>, installation</w:t>
@@ -1937,77 +1804,8 @@
           <w:numId w:val="6"/>
         </w:numPr>
       </w:pPr>
-      <w:r>
-        <w:rPr>
-          <w:noProof/>
-        </w:rPr>
-        <mc:AlternateContent>
-          <mc:Choice Requires="wps">
-            <w:drawing>
-              <wp:inline distT="0" distB="0" distL="0" distR="0" wp14:anchorId="693430B6" wp14:editId="53AD08B0">
-                <wp:extent cx="304800" cy="304800"/>
-                <wp:effectExtent l="0" t="0" r="0" b="0"/>
-                <wp:docPr id="19" name="Rectangle 19" descr="Résultat de recherche d'images pour &quot;led png&quot;"/>
-                <wp:cNvGraphicFramePr>
-                  <a:graphicFrameLocks xmlns:a="http://schemas.openxmlformats.org/drawingml/2006/main" noChangeAspect="1"/>
-                </wp:cNvGraphicFramePr>
-                <a:graphic xmlns:a="http://schemas.openxmlformats.org/drawingml/2006/main">
-                  <a:graphicData uri="http://schemas.microsoft.com/office/word/2010/wordprocessingShape">
-                    <wps:wsp>
-                      <wps:cNvSpPr>
-                        <a:spLocks noChangeAspect="1" noChangeArrowheads="1"/>
-                      </wps:cNvSpPr>
-                      <wps:spPr bwMode="auto">
-                        <a:xfrm>
-                          <a:off x="0" y="0"/>
-                          <a:ext cx="304800" cy="304800"/>
-                        </a:xfrm>
-                        <a:prstGeom prst="rect">
-                          <a:avLst/>
-                        </a:prstGeom>
-                        <a:noFill/>
-                        <a:ln>
-                          <a:noFill/>
-                        </a:ln>
-                        <a:extLst>
-                          <a:ext uri="{909E8E84-426E-40DD-AFC4-6F175D3DCCD1}">
-                            <a14:hiddenFill xmlns:a14="http://schemas.microsoft.com/office/drawing/2010/main">
-                              <a:solidFill>
-                                <a:srgbClr val="FFFFFF"/>
-                              </a:solidFill>
-                            </a14:hiddenFill>
-                          </a:ext>
-                          <a:ext uri="{91240B29-F687-4F45-9708-019B960494DF}">
-                            <a14:hiddenLine xmlns:a14="http://schemas.microsoft.com/office/drawing/2010/main" w="9525">
-                              <a:solidFill>
-                                <a:srgbClr val="000000"/>
-                              </a:solidFill>
-                              <a:miter lim="800000"/>
-                              <a:headEnd/>
-                              <a:tailEnd/>
-                            </a14:hiddenLine>
-                          </a:ext>
-                        </a:extLst>
-                      </wps:spPr>
-                      <wps:bodyPr rot="0" vert="horz" wrap="square" lIns="91440" tIns="45720" rIns="91440" bIns="45720" anchor="t" anchorCtr="0" upright="1">
-                        <a:noAutofit/>
-                      </wps:bodyPr>
-                    </wps:wsp>
-                  </a:graphicData>
-                </a:graphic>
-              </wp:inline>
-            </w:drawing>
-          </mc:Choice>
-          <mc:Fallback>
-            <w:pict>
-              <v:rect w14:anchorId="5F1587CD" id="Rectangle 19" o:spid="_x0000_s1026" alt="Résultat de recherche d'images pour &quot;led png&quot;" style="width:24pt;height:24pt;visibility:visible;mso-wrap-style:square;mso-left-percent:-10001;mso-top-percent:-10001;mso-position-horizontal:absolute;mso-position-horizontal-relative:char;mso-position-vertical:absolute;mso-position-vertical-relative:line;mso-left-percent:-10001;mso-top-percent:-10001;v-text-anchor:top" o:gfxdata="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" filled="f" stroked="f">
-                <o:lock v:ext="edit" aspectratio="t"/>
-                <w10:anchorlock/>
-              </v:rect>
-            </w:pict>
-          </mc:Fallback>
-        </mc:AlternateContent>
-      </w:r>
+      <w:bookmarkStart w:id="4" w:name="_GoBack"/>
+      <w:bookmarkEnd w:id="4"/>
       <w:r>
         <w:t xml:space="preserve">Carte SD 8GB (minimum) </w:t>
       </w:r>
@@ -2059,7 +1857,7 @@
       <w:r>
         <w:t>Câble Etherne</w:t>
       </w:r>
-      <w:bookmarkStart w:id="4" w:name="_Toc30153778"/>
+      <w:bookmarkStart w:id="5" w:name="_Toc30153778"/>
       <w:r>
         <w:t>t</w:t>
       </w:r>
@@ -2083,7 +1881,7 @@
       <w:r>
         <w:t xml:space="preserve"> en Python via la Raspberry</w:t>
       </w:r>
-      <w:bookmarkEnd w:id="4"/>
+      <w:bookmarkEnd w:id="5"/>
     </w:p>
     <w:p>
       <w:pPr>
@@ -2117,18 +1915,8 @@
           <w:color w:val="000000" w:themeColor="text1"/>
           <w:u w:val="none"/>
         </w:rPr>
-        <w:t xml:space="preserve">2 spi possible sur UNE </w:t>
-      </w:r>
-      <w:proofErr w:type="spellStart"/>
-      <w:r>
-        <w:rPr>
-          <w:rStyle w:val="Lienhypertexte"/>
-          <w:color w:val="000000" w:themeColor="text1"/>
-          <w:u w:val="none"/>
-        </w:rPr>
-        <w:t>raspberry</w:t>
-      </w:r>
-      <w:proofErr w:type="spellEnd"/>
+        <w:t>2 spi possible sur UNE raspberry</w:t>
+      </w:r>
       <w:r>
         <w:rPr>
           <w:rStyle w:val="Lienhypertexte"/>
@@ -2365,11 +2153,11 @@
       <w:pPr>
         <w:pStyle w:val="Titre1"/>
       </w:pPr>
-      <w:bookmarkStart w:id="5" w:name="_Toc30153779"/>
+      <w:bookmarkStart w:id="6" w:name="_Toc30153779"/>
       <w:r>
         <w:t xml:space="preserve">Allumer les </w:t>
       </w:r>
-      <w:bookmarkEnd w:id="5"/>
+      <w:bookmarkEnd w:id="6"/>
       <w:r>
         <w:t>LEDS</w:t>
       </w:r>
@@ -2417,21 +2205,21 @@
       <w:pPr>
         <w:pStyle w:val="Titre1"/>
       </w:pPr>
-      <w:bookmarkStart w:id="6" w:name="_Toc30153780"/>
+      <w:bookmarkStart w:id="7" w:name="_Toc30153780"/>
       <w:r>
         <w:t>Ouvrir la porte</w:t>
       </w:r>
-      <w:bookmarkEnd w:id="6"/>
+      <w:bookmarkEnd w:id="7"/>
     </w:p>
     <w:p>
       <w:pPr>
         <w:pStyle w:val="Titre1"/>
       </w:pPr>
-      <w:bookmarkStart w:id="7" w:name="_Toc30153781"/>
+      <w:bookmarkStart w:id="8" w:name="_Toc30153781"/>
       <w:r>
         <w:t>Envoyer ordre de fin de partie</w:t>
       </w:r>
-      <w:bookmarkEnd w:id="7"/>
+      <w:bookmarkEnd w:id="8"/>
     </w:p>
     <w:p>
       <w:pPr>
@@ -2489,8 +2277,6 @@
           </wp:inline>
         </w:drawing>
       </w:r>
-      <w:bookmarkStart w:id="8" w:name="_GoBack"/>
-      <w:bookmarkEnd w:id="8"/>
     </w:p>
     <w:sectPr>
       <w:headerReference w:type="default" r:id="rId26"/>
@@ -2545,15 +2331,7 @@
       <w:jc w:val="center"/>
     </w:pPr>
     <w:r>
-      <w:t xml:space="preserve">C.DOHIN, </w:t>
-    </w:r>
-    <w:proofErr w:type="gramStart"/>
-    <w:r>
-      <w:t>G.MONVOISIN</w:t>
-    </w:r>
-    <w:proofErr w:type="gramEnd"/>
-    <w:r>
-      <w:t xml:space="preserve">, N.GUIGAND                   </w:t>
+      <w:t xml:space="preserve">C.DOHIN, G.MONVOISIN, N.GUIGAND                   </w:t>
     </w:r>
     <w:r>
       <w:tab/>
@@ -2581,7 +2359,7 @@
         <w:i/>
         <w:noProof/>
       </w:rPr>
-      <w:t>11/02/2020</w:t>
+      <w:t>12/02/2020</w:t>
     </w:r>
     <w:r>
       <w:rPr>
@@ -4884,21 +4662,6 @@
 </file>
 
 <file path=customXml/item1.xml><?xml version="1.0" encoding="utf-8"?>
-<p:properties xmlns:p="http://schemas.microsoft.com/office/2006/metadata/properties" xmlns:xsi="http://www.w3.org/2001/XMLSchema-instance" xmlns:pc="http://schemas.microsoft.com/office/infopath/2007/PartnerControls">
-  <documentManagement/>
-</p:properties>
-</file>
-
-<file path=customXml/item2.xml><?xml version="1.0" encoding="utf-8"?>
-<?mso-contentType ?>
-<FormTemplates xmlns="http://schemas.microsoft.com/sharepoint/v3/contenttype/forms">
-  <Display>DocumentLibraryForm</Display>
-  <Edit>DocumentLibraryForm</Edit>
-  <New>DocumentLibraryForm</New>
-</FormTemplates>
-</file>
-
-<file path=customXml/item3.xml><?xml version="1.0" encoding="utf-8"?>
 <ct:contentTypeSchema xmlns:ct="http://schemas.microsoft.com/office/2006/metadata/contentType" xmlns:ma="http://schemas.microsoft.com/office/2006/metadata/properties/metaAttributes" ct:_="" ma:_="" ma:contentTypeName="Document" ma:contentTypeID="0x01010078E12B7ED4F45F469A3BB4708EBA1047" ma:contentTypeVersion="10" ma:contentTypeDescription="Crée un document." ma:contentTypeScope="" ma:versionID="605e75f0a715e9af5c8f2e8e9084a287">
   <xsd:schema xmlns:xsd="http://www.w3.org/2001/XMLSchema" xmlns:xs="http://www.w3.org/2001/XMLSchema" xmlns:p="http://schemas.microsoft.com/office/2006/metadata/properties" xmlns:ns3="e2792e6f-ab6b-465c-b2e9-dbb542980a21" xmlns:ns4="2d532438-4350-4d82-8e3a-4f3dad757230" targetNamespace="http://schemas.microsoft.com/office/2006/metadata/properties" ma:root="true" ma:fieldsID="8c216af3487f2b5fdbd477b05d214516" ns3:_="" ns4:_="">
     <xsd:import namespace="e2792e6f-ab6b-465c-b2e9-dbb542980a21"/>
@@ -5101,28 +4864,26 @@
 </ct:contentTypeSchema>
 </file>
 
+<file path=customXml/item2.xml><?xml version="1.0" encoding="utf-8"?>
+<?mso-contentType ?>
+<FormTemplates xmlns="http://schemas.microsoft.com/sharepoint/v3/contenttype/forms">
+  <Display>DocumentLibraryForm</Display>
+  <Edit>DocumentLibraryForm</Edit>
+  <New>DocumentLibraryForm</New>
+</FormTemplates>
+</file>
+
+<file path=customXml/item3.xml><?xml version="1.0" encoding="utf-8"?>
+<p:properties xmlns:p="http://schemas.microsoft.com/office/2006/metadata/properties" xmlns:xsi="http://www.w3.org/2001/XMLSchema-instance" xmlns:pc="http://schemas.microsoft.com/office/infopath/2007/PartnerControls">
+  <documentManagement/>
+</p:properties>
+</file>
+
 <file path=customXml/item4.xml><?xml version="1.0" encoding="utf-8"?>
 <b:Sources xmlns:b="http://schemas.openxmlformats.org/officeDocument/2006/bibliography" xmlns="http://schemas.openxmlformats.org/officeDocument/2006/bibliography" SelectedStyle="\APASixthEditionOfficeOnline.xsl" StyleName="APA" Version="6"/>
 </file>
 
 <file path=customXml/itemProps1.xml><?xml version="1.0" encoding="utf-8"?>
-<ds:datastoreItem xmlns:ds="http://schemas.openxmlformats.org/officeDocument/2006/customXml" ds:itemID="{D5C41169-7482-4FDB-88D8-F4CA27DA2671}">
-  <ds:schemaRefs>
-    <ds:schemaRef ds:uri="http://schemas.microsoft.com/office/2006/metadata/properties"/>
-    <ds:schemaRef ds:uri="http://schemas.microsoft.com/office/infopath/2007/PartnerControls"/>
-  </ds:schemaRefs>
-</ds:datastoreItem>
-</file>
-
-<file path=customXml/itemProps2.xml><?xml version="1.0" encoding="utf-8"?>
-<ds:datastoreItem xmlns:ds="http://schemas.openxmlformats.org/officeDocument/2006/customXml" ds:itemID="{C3B4C523-687B-4FDC-8E12-B9F6D57800C8}">
-  <ds:schemaRefs>
-    <ds:schemaRef ds:uri="http://schemas.microsoft.com/sharepoint/v3/contenttype/forms"/>
-  </ds:schemaRefs>
-</ds:datastoreItem>
-</file>
-
-<file path=customXml/itemProps3.xml><?xml version="1.0" encoding="utf-8"?>
 <ds:datastoreItem xmlns:ds="http://schemas.openxmlformats.org/officeDocument/2006/customXml" ds:itemID="{29070C2F-6E54-466C-95B6-A2E6097255B1}">
   <ds:schemaRefs>
     <ds:schemaRef ds:uri="http://schemas.microsoft.com/office/2006/metadata/contentType"/>
@@ -5141,8 +4902,25 @@
 </ds:datastoreItem>
 </file>
 
+<file path=customXml/itemProps2.xml><?xml version="1.0" encoding="utf-8"?>
+<ds:datastoreItem xmlns:ds="http://schemas.openxmlformats.org/officeDocument/2006/customXml" ds:itemID="{C3B4C523-687B-4FDC-8E12-B9F6D57800C8}">
+  <ds:schemaRefs>
+    <ds:schemaRef ds:uri="http://schemas.microsoft.com/sharepoint/v3/contenttype/forms"/>
+  </ds:schemaRefs>
+</ds:datastoreItem>
+</file>
+
+<file path=customXml/itemProps3.xml><?xml version="1.0" encoding="utf-8"?>
+<ds:datastoreItem xmlns:ds="http://schemas.openxmlformats.org/officeDocument/2006/customXml" ds:itemID="{D5C41169-7482-4FDB-88D8-F4CA27DA2671}">
+  <ds:schemaRefs>
+    <ds:schemaRef ds:uri="http://schemas.microsoft.com/office/2006/metadata/properties"/>
+    <ds:schemaRef ds:uri="http://schemas.microsoft.com/office/infopath/2007/PartnerControls"/>
+  </ds:schemaRefs>
+</ds:datastoreItem>
+</file>
+
 <file path=customXml/itemProps4.xml><?xml version="1.0" encoding="utf-8"?>
-<ds:datastoreItem xmlns:ds="http://schemas.openxmlformats.org/officeDocument/2006/customXml" ds:itemID="{AFB39684-B952-40D5-9874-441652299E9F}">
+<ds:datastoreItem xmlns:ds="http://schemas.openxmlformats.org/officeDocument/2006/customXml" ds:itemID="{490DD193-0DB4-46BA-9444-DDF05E4255F6}">
   <ds:schemaRefs>
     <ds:schemaRef ds:uri="http://schemas.openxmlformats.org/officeDocument/2006/bibliography"/>
   </ds:schemaRefs>

</xml_diff>

<commit_message>
Maj digramme de séquence + journal d'activité + socket client/server
</commit_message>
<xml_diff>
--- a/Guillaume/Documents/Définition des taches étudiant 1.docx
+++ b/Guillaume/Documents/Définition des taches étudiant 1.docx
@@ -1924,7 +1924,19 @@
           <w:rPr>
             <w:rStyle w:val="Lienhypertexte"/>
           </w:rPr>
-          <w:t>https://raspberry-pi.fr/rfid-raspberry-pi/</w:t>
+          <w:t>https://raspberry-pi.fr/rfid-raspberry-</w:t>
+        </w:r>
+        <w:r>
+          <w:rPr>
+            <w:rStyle w:val="Lienhypertexte"/>
+          </w:rPr>
+          <w:t>p</w:t>
+        </w:r>
+        <w:r>
+          <w:rPr>
+            <w:rStyle w:val="Lienhypertexte"/>
+          </w:rPr>
+          <w:t>i/</w:t>
         </w:r>
       </w:hyperlink>
     </w:p>
@@ -2303,7 +2315,15 @@
         <w:t>badge</w:t>
       </w:r>
       <w:r>
-        <w:t xml:space="preserve"> RFID) doivent être détecter à travers une plaque de contreplaqué de 3mm d’épaisseur. </w:t>
+        <w:t xml:space="preserve"> RFID) doivent être détecter à travers une plaque de contreplaqué de 3mm </w:t>
+      </w:r>
+      <w:proofErr w:type="gramStart"/>
+      <w:r>
+        <w:t>d’épaisseur</w:t>
+      </w:r>
+      <w:proofErr w:type="gramEnd"/>
+      <w:r>
+        <w:t xml:space="preserve">. </w:t>
       </w:r>
     </w:p>
     <w:p>
@@ -2376,9 +2396,7 @@
       <w:r>
         <w:t>Ouvrir la porte</w:t>
       </w:r>
-      <w:bookmarkStart w:id="7" w:name="_GoBack"/>
       <w:bookmarkEnd w:id="6"/>
-      <w:bookmarkEnd w:id="7"/>
     </w:p>
     <w:p>
       <w:hyperlink r:id="rId27" w:history="1">
@@ -2394,11 +2412,11 @@
       <w:pPr>
         <w:pStyle w:val="Titre1"/>
       </w:pPr>
-      <w:bookmarkStart w:id="8" w:name="_Toc30153781"/>
+      <w:bookmarkStart w:id="7" w:name="_Toc30153781"/>
       <w:r>
         <w:t>Envoyer ordre de fin de partie</w:t>
       </w:r>
-      <w:bookmarkEnd w:id="8"/>
+      <w:bookmarkEnd w:id="7"/>
     </w:p>
     <w:p>
       <w:hyperlink r:id="rId28" w:history="1">
@@ -2406,7 +2424,21 @@
           <w:rPr>
             <w:rStyle w:val="Lienhypertexte"/>
           </w:rPr>
-          <w:t>https://python.doctor/page-reseaux-sockets-python-port</w:t>
+          <w:t>https://python.doctor/page-reseaux-sock</w:t>
+        </w:r>
+        <w:bookmarkStart w:id="8" w:name="_GoBack"/>
+        <w:bookmarkEnd w:id="8"/>
+        <w:r>
+          <w:rPr>
+            <w:rStyle w:val="Lienhypertexte"/>
+          </w:rPr>
+          <w:t>e</w:t>
+        </w:r>
+        <w:r>
+          <w:rPr>
+            <w:rStyle w:val="Lienhypertexte"/>
+          </w:rPr>
+          <w:t>ts-python-port</w:t>
         </w:r>
       </w:hyperlink>
     </w:p>
@@ -2520,7 +2552,15 @@
       <w:jc w:val="center"/>
     </w:pPr>
     <w:r>
-      <w:t xml:space="preserve">C.DOHIN, G.MONVOISIN, N.GUIGAND                   </w:t>
+      <w:t xml:space="preserve">C.DOHIN, </w:t>
+    </w:r>
+    <w:proofErr w:type="gramStart"/>
+    <w:r>
+      <w:t>G.MONVOISIN</w:t>
+    </w:r>
+    <w:proofErr w:type="gramEnd"/>
+    <w:r>
+      <w:t xml:space="preserve">, N.GUIGAND                   </w:t>
     </w:r>
     <w:r>
       <w:tab/>
@@ -4851,21 +4891,6 @@
 </file>
 
 <file path=customXml/item1.xml><?xml version="1.0" encoding="utf-8"?>
-<p:properties xmlns:p="http://schemas.microsoft.com/office/2006/metadata/properties" xmlns:xsi="http://www.w3.org/2001/XMLSchema-instance" xmlns:pc="http://schemas.microsoft.com/office/infopath/2007/PartnerControls">
-  <documentManagement/>
-</p:properties>
-</file>
-
-<file path=customXml/item2.xml><?xml version="1.0" encoding="utf-8"?>
-<?mso-contentType ?>
-<FormTemplates xmlns="http://schemas.microsoft.com/sharepoint/v3/contenttype/forms">
-  <Display>DocumentLibraryForm</Display>
-  <Edit>DocumentLibraryForm</Edit>
-  <New>DocumentLibraryForm</New>
-</FormTemplates>
-</file>
-
-<file path=customXml/item3.xml><?xml version="1.0" encoding="utf-8"?>
 <ct:contentTypeSchema xmlns:ct="http://schemas.microsoft.com/office/2006/metadata/contentType" xmlns:ma="http://schemas.microsoft.com/office/2006/metadata/properties/metaAttributes" ct:_="" ma:_="" ma:contentTypeName="Document" ma:contentTypeID="0x01010078E12B7ED4F45F469A3BB4708EBA1047" ma:contentTypeVersion="10" ma:contentTypeDescription="Crée un document." ma:contentTypeScope="" ma:versionID="605e75f0a715e9af5c8f2e8e9084a287">
   <xsd:schema xmlns:xsd="http://www.w3.org/2001/XMLSchema" xmlns:xs="http://www.w3.org/2001/XMLSchema" xmlns:p="http://schemas.microsoft.com/office/2006/metadata/properties" xmlns:ns3="e2792e6f-ab6b-465c-b2e9-dbb542980a21" xmlns:ns4="2d532438-4350-4d82-8e3a-4f3dad757230" targetNamespace="http://schemas.microsoft.com/office/2006/metadata/properties" ma:root="true" ma:fieldsID="8c216af3487f2b5fdbd477b05d214516" ns3:_="" ns4:_="">
     <xsd:import namespace="e2792e6f-ab6b-465c-b2e9-dbb542980a21"/>
@@ -5068,28 +5093,26 @@
 </ct:contentTypeSchema>
 </file>
 
+<file path=customXml/item2.xml><?xml version="1.0" encoding="utf-8"?>
+<?mso-contentType ?>
+<FormTemplates xmlns="http://schemas.microsoft.com/sharepoint/v3/contenttype/forms">
+  <Display>DocumentLibraryForm</Display>
+  <Edit>DocumentLibraryForm</Edit>
+  <New>DocumentLibraryForm</New>
+</FormTemplates>
+</file>
+
+<file path=customXml/item3.xml><?xml version="1.0" encoding="utf-8"?>
+<p:properties xmlns:p="http://schemas.microsoft.com/office/2006/metadata/properties" xmlns:xsi="http://www.w3.org/2001/XMLSchema-instance" xmlns:pc="http://schemas.microsoft.com/office/infopath/2007/PartnerControls">
+  <documentManagement/>
+</p:properties>
+</file>
+
 <file path=customXml/item4.xml><?xml version="1.0" encoding="utf-8"?>
 <b:Sources xmlns:b="http://schemas.openxmlformats.org/officeDocument/2006/bibliography" xmlns="http://schemas.openxmlformats.org/officeDocument/2006/bibliography" SelectedStyle="\APASixthEditionOfficeOnline.xsl" StyleName="APA" Version="6"/>
 </file>
 
 <file path=customXml/itemProps1.xml><?xml version="1.0" encoding="utf-8"?>
-<ds:datastoreItem xmlns:ds="http://schemas.openxmlformats.org/officeDocument/2006/customXml" ds:itemID="{D5C41169-7482-4FDB-88D8-F4CA27DA2671}">
-  <ds:schemaRefs>
-    <ds:schemaRef ds:uri="http://schemas.microsoft.com/office/2006/metadata/properties"/>
-    <ds:schemaRef ds:uri="http://schemas.microsoft.com/office/infopath/2007/PartnerControls"/>
-  </ds:schemaRefs>
-</ds:datastoreItem>
-</file>
-
-<file path=customXml/itemProps2.xml><?xml version="1.0" encoding="utf-8"?>
-<ds:datastoreItem xmlns:ds="http://schemas.openxmlformats.org/officeDocument/2006/customXml" ds:itemID="{C3B4C523-687B-4FDC-8E12-B9F6D57800C8}">
-  <ds:schemaRefs>
-    <ds:schemaRef ds:uri="http://schemas.microsoft.com/sharepoint/v3/contenttype/forms"/>
-  </ds:schemaRefs>
-</ds:datastoreItem>
-</file>
-
-<file path=customXml/itemProps3.xml><?xml version="1.0" encoding="utf-8"?>
 <ds:datastoreItem xmlns:ds="http://schemas.openxmlformats.org/officeDocument/2006/customXml" ds:itemID="{29070C2F-6E54-466C-95B6-A2E6097255B1}">
   <ds:schemaRefs>
     <ds:schemaRef ds:uri="http://schemas.microsoft.com/office/2006/metadata/contentType"/>
@@ -5108,8 +5131,25 @@
 </ds:datastoreItem>
 </file>
 
+<file path=customXml/itemProps2.xml><?xml version="1.0" encoding="utf-8"?>
+<ds:datastoreItem xmlns:ds="http://schemas.openxmlformats.org/officeDocument/2006/customXml" ds:itemID="{C3B4C523-687B-4FDC-8E12-B9F6D57800C8}">
+  <ds:schemaRefs>
+    <ds:schemaRef ds:uri="http://schemas.microsoft.com/sharepoint/v3/contenttype/forms"/>
+  </ds:schemaRefs>
+</ds:datastoreItem>
+</file>
+
+<file path=customXml/itemProps3.xml><?xml version="1.0" encoding="utf-8"?>
+<ds:datastoreItem xmlns:ds="http://schemas.openxmlformats.org/officeDocument/2006/customXml" ds:itemID="{D5C41169-7482-4FDB-88D8-F4CA27DA2671}">
+  <ds:schemaRefs>
+    <ds:schemaRef ds:uri="http://schemas.microsoft.com/office/2006/metadata/properties"/>
+    <ds:schemaRef ds:uri="http://schemas.microsoft.com/office/infopath/2007/PartnerControls"/>
+  </ds:schemaRefs>
+</ds:datastoreItem>
+</file>
+
 <file path=customXml/itemProps4.xml><?xml version="1.0" encoding="utf-8"?>
-<ds:datastoreItem xmlns:ds="http://schemas.openxmlformats.org/officeDocument/2006/customXml" ds:itemID="{9EA6B8B8-9CA1-43E9-8817-5D01B0417BB8}">
+<ds:datastoreItem xmlns:ds="http://schemas.openxmlformats.org/officeDocument/2006/customXml" ds:itemID="{098C8D27-AB4E-4A61-9E9D-7BC67D8222FB}">
   <ds:schemaRefs>
     <ds:schemaRef ds:uri="http://schemas.openxmlformats.org/officeDocument/2006/bibliography"/>
   </ds:schemaRefs>

</xml_diff>

<commit_message>
UML + recherche serveur socket C#
</commit_message>
<xml_diff>
--- a/Guillaume/Documents/Définition des taches étudiant 1.docx
+++ b/Guillaume/Documents/Définition des taches étudiant 1.docx
@@ -1924,19 +1924,7 @@
           <w:rPr>
             <w:rStyle w:val="Lienhypertexte"/>
           </w:rPr>
-          <w:t>https://raspberry-pi.fr/rfid-raspberry-</w:t>
-        </w:r>
-        <w:r>
-          <w:rPr>
-            <w:rStyle w:val="Lienhypertexte"/>
-          </w:rPr>
-          <w:t>p</w:t>
-        </w:r>
-        <w:r>
-          <w:rPr>
-            <w:rStyle w:val="Lienhypertexte"/>
-          </w:rPr>
-          <w:t>i/</w:t>
+          <w:t>https://raspberry-pi.fr/rfid-raspberry-pi/</w:t>
         </w:r>
       </w:hyperlink>
     </w:p>
@@ -2315,15 +2303,7 @@
         <w:t>badge</w:t>
       </w:r>
       <w:r>
-        <w:t xml:space="preserve"> RFID) doivent être détecter à travers une plaque de contreplaqué de 3mm </w:t>
-      </w:r>
-      <w:proofErr w:type="gramStart"/>
-      <w:r>
-        <w:t>d’épaisseur</w:t>
-      </w:r>
-      <w:proofErr w:type="gramEnd"/>
-      <w:r>
-        <w:t xml:space="preserve">. </w:t>
+        <w:t xml:space="preserve"> RFID) doivent être détecter à travers une plaque de contreplaqué de 3mm d’épaisseur. </w:t>
       </w:r>
     </w:p>
     <w:p>
@@ -2419,34 +2399,68 @@
       <w:bookmarkEnd w:id="7"/>
     </w:p>
     <w:p>
+      <w:pPr>
+        <w:rPr>
+          <w:rStyle w:val="Lienhypertexte"/>
+        </w:rPr>
+      </w:pPr>
       <w:hyperlink r:id="rId28" w:history="1">
         <w:r>
           <w:rPr>
             <w:rStyle w:val="Lienhypertexte"/>
           </w:rPr>
-          <w:t>https://python.doctor/page-reseaux-sock</w:t>
+          <w:t>https://python.doctor/page-reseaux-sockets-python-port</w:t>
         </w:r>
-        <w:bookmarkStart w:id="8" w:name="_GoBack"/>
-        <w:bookmarkEnd w:id="8"/>
+      </w:hyperlink>
+    </w:p>
+    <w:p>
+      <w:hyperlink r:id="rId29" w:history="1">
         <w:r>
           <w:rPr>
             <w:rStyle w:val="Lienhypertexte"/>
           </w:rPr>
-          <w:t>e</w:t>
+          <w:t>http://csharp.net-informations.com/communications/csharp-server-socket.htm</w:t>
         </w:r>
+      </w:hyperlink>
+    </w:p>
+    <w:p>
+      <w:hyperlink r:id="rId30" w:history="1">
         <w:r>
           <w:rPr>
             <w:rStyle w:val="Lienhypertexte"/>
           </w:rPr>
-          <w:t>ts-python-port</w:t>
+          <w:t>https://docs.microsoft.com/fr-fr/dotnet/api/system.net.sockets.socket.listen?view=netframework-4</w:t>
         </w:r>
       </w:hyperlink>
     </w:p>
     <w:p>
+      <w:hyperlink r:id="rId31" w:history="1">
+        <w:r>
+          <w:rPr>
+            <w:rStyle w:val="Lienhypertexte"/>
+          </w:rPr>
+          <w:t>https://docs.microsoft.com/fr-fr/dotnet/framework/network-programming/listening-with-sockets</w:t>
+        </w:r>
+      </w:hyperlink>
+    </w:p>
+    <w:p>
+      <w:hyperlink r:id="rId32" w:history="1">
+        <w:r>
+          <w:rPr>
+            <w:rStyle w:val="Lienhypertexte"/>
+          </w:rPr>
+          <w:t>https://docs.microsoft.com/fr-fr/dotnet/framework/network-programming/asynchronous-server-socket-example</w:t>
+        </w:r>
+      </w:hyperlink>
+      <w:bookmarkStart w:id="8" w:name="_GoBack"/>
+      <w:bookmarkEnd w:id="8"/>
+    </w:p>
+    <w:p>
       <w:pPr>
         <w:pStyle w:val="Titre1"/>
       </w:pPr>
       <w:r>
+        <w:lastRenderedPageBreak/>
         <w:t>Schéma de câblage</w:t>
       </w:r>
     </w:p>
@@ -2471,7 +2485,7 @@
                     <pic:cNvPicPr/>
                   </pic:nvPicPr>
                   <pic:blipFill rotWithShape="1">
-                    <a:blip r:embed="rId29"/>
+                    <a:blip r:embed="rId33"/>
                     <a:srcRect b="1003"/>
                     <a:stretch/>
                   </pic:blipFill>
@@ -2500,8 +2514,8 @@
       </w:r>
     </w:p>
     <w:sectPr>
-      <w:headerReference w:type="default" r:id="rId30"/>
-      <w:footerReference w:type="default" r:id="rId31"/>
+      <w:headerReference w:type="default" r:id="rId34"/>
+      <w:footerReference w:type="default" r:id="rId35"/>
       <w:pgSz w:w="11906" w:h="16838"/>
       <w:pgMar w:top="1440" w:right="1080" w:bottom="1440" w:left="1080" w:header="510" w:footer="567" w:gutter="0"/>
       <w:cols w:space="708"/>
@@ -2588,7 +2602,7 @@
         <w:i/>
         <w:noProof/>
       </w:rPr>
-      <w:t>14/02/2020</w:t>
+      <w:t>04/03/2020</w:t>
     </w:r>
     <w:r>
       <w:rPr>
@@ -4891,6 +4905,21 @@
 </file>
 
 <file path=customXml/item1.xml><?xml version="1.0" encoding="utf-8"?>
+<p:properties xmlns:p="http://schemas.microsoft.com/office/2006/metadata/properties" xmlns:xsi="http://www.w3.org/2001/XMLSchema-instance" xmlns:pc="http://schemas.microsoft.com/office/infopath/2007/PartnerControls">
+  <documentManagement/>
+</p:properties>
+</file>
+
+<file path=customXml/item2.xml><?xml version="1.0" encoding="utf-8"?>
+<?mso-contentType ?>
+<FormTemplates xmlns="http://schemas.microsoft.com/sharepoint/v3/contenttype/forms">
+  <Display>DocumentLibraryForm</Display>
+  <Edit>DocumentLibraryForm</Edit>
+  <New>DocumentLibraryForm</New>
+</FormTemplates>
+</file>
+
+<file path=customXml/item3.xml><?xml version="1.0" encoding="utf-8"?>
 <ct:contentTypeSchema xmlns:ct="http://schemas.microsoft.com/office/2006/metadata/contentType" xmlns:ma="http://schemas.microsoft.com/office/2006/metadata/properties/metaAttributes" ct:_="" ma:_="" ma:contentTypeName="Document" ma:contentTypeID="0x01010078E12B7ED4F45F469A3BB4708EBA1047" ma:contentTypeVersion="10" ma:contentTypeDescription="Crée un document." ma:contentTypeScope="" ma:versionID="605e75f0a715e9af5c8f2e8e9084a287">
   <xsd:schema xmlns:xsd="http://www.w3.org/2001/XMLSchema" xmlns:xs="http://www.w3.org/2001/XMLSchema" xmlns:p="http://schemas.microsoft.com/office/2006/metadata/properties" xmlns:ns3="e2792e6f-ab6b-465c-b2e9-dbb542980a21" xmlns:ns4="2d532438-4350-4d82-8e3a-4f3dad757230" targetNamespace="http://schemas.microsoft.com/office/2006/metadata/properties" ma:root="true" ma:fieldsID="8c216af3487f2b5fdbd477b05d214516" ns3:_="" ns4:_="">
     <xsd:import namespace="e2792e6f-ab6b-465c-b2e9-dbb542980a21"/>
@@ -5093,26 +5122,28 @@
 </ct:contentTypeSchema>
 </file>
 
-<file path=customXml/item2.xml><?xml version="1.0" encoding="utf-8"?>
-<?mso-contentType ?>
-<FormTemplates xmlns="http://schemas.microsoft.com/sharepoint/v3/contenttype/forms">
-  <Display>DocumentLibraryForm</Display>
-  <Edit>DocumentLibraryForm</Edit>
-  <New>DocumentLibraryForm</New>
-</FormTemplates>
-</file>
-
-<file path=customXml/item3.xml><?xml version="1.0" encoding="utf-8"?>
-<p:properties xmlns:p="http://schemas.microsoft.com/office/2006/metadata/properties" xmlns:xsi="http://www.w3.org/2001/XMLSchema-instance" xmlns:pc="http://schemas.microsoft.com/office/infopath/2007/PartnerControls">
-  <documentManagement/>
-</p:properties>
-</file>
-
 <file path=customXml/item4.xml><?xml version="1.0" encoding="utf-8"?>
 <b:Sources xmlns:b="http://schemas.openxmlformats.org/officeDocument/2006/bibliography" xmlns="http://schemas.openxmlformats.org/officeDocument/2006/bibliography" SelectedStyle="\APASixthEditionOfficeOnline.xsl" StyleName="APA" Version="6"/>
 </file>
 
 <file path=customXml/itemProps1.xml><?xml version="1.0" encoding="utf-8"?>
+<ds:datastoreItem xmlns:ds="http://schemas.openxmlformats.org/officeDocument/2006/customXml" ds:itemID="{D5C41169-7482-4FDB-88D8-F4CA27DA2671}">
+  <ds:schemaRefs>
+    <ds:schemaRef ds:uri="http://schemas.microsoft.com/office/2006/metadata/properties"/>
+    <ds:schemaRef ds:uri="http://schemas.microsoft.com/office/infopath/2007/PartnerControls"/>
+  </ds:schemaRefs>
+</ds:datastoreItem>
+</file>
+
+<file path=customXml/itemProps2.xml><?xml version="1.0" encoding="utf-8"?>
+<ds:datastoreItem xmlns:ds="http://schemas.openxmlformats.org/officeDocument/2006/customXml" ds:itemID="{C3B4C523-687B-4FDC-8E12-B9F6D57800C8}">
+  <ds:schemaRefs>
+    <ds:schemaRef ds:uri="http://schemas.microsoft.com/sharepoint/v3/contenttype/forms"/>
+  </ds:schemaRefs>
+</ds:datastoreItem>
+</file>
+
+<file path=customXml/itemProps3.xml><?xml version="1.0" encoding="utf-8"?>
 <ds:datastoreItem xmlns:ds="http://schemas.openxmlformats.org/officeDocument/2006/customXml" ds:itemID="{29070C2F-6E54-466C-95B6-A2E6097255B1}">
   <ds:schemaRefs>
     <ds:schemaRef ds:uri="http://schemas.microsoft.com/office/2006/metadata/contentType"/>
@@ -5131,25 +5162,8 @@
 </ds:datastoreItem>
 </file>
 
-<file path=customXml/itemProps2.xml><?xml version="1.0" encoding="utf-8"?>
-<ds:datastoreItem xmlns:ds="http://schemas.openxmlformats.org/officeDocument/2006/customXml" ds:itemID="{C3B4C523-687B-4FDC-8E12-B9F6D57800C8}">
-  <ds:schemaRefs>
-    <ds:schemaRef ds:uri="http://schemas.microsoft.com/sharepoint/v3/contenttype/forms"/>
-  </ds:schemaRefs>
-</ds:datastoreItem>
-</file>
-
-<file path=customXml/itemProps3.xml><?xml version="1.0" encoding="utf-8"?>
-<ds:datastoreItem xmlns:ds="http://schemas.openxmlformats.org/officeDocument/2006/customXml" ds:itemID="{D5C41169-7482-4FDB-88D8-F4CA27DA2671}">
-  <ds:schemaRefs>
-    <ds:schemaRef ds:uri="http://schemas.microsoft.com/office/2006/metadata/properties"/>
-    <ds:schemaRef ds:uri="http://schemas.microsoft.com/office/infopath/2007/PartnerControls"/>
-  </ds:schemaRefs>
-</ds:datastoreItem>
-</file>
-
 <file path=customXml/itemProps4.xml><?xml version="1.0" encoding="utf-8"?>
-<ds:datastoreItem xmlns:ds="http://schemas.openxmlformats.org/officeDocument/2006/customXml" ds:itemID="{098C8D27-AB4E-4A61-9E9D-7BC67D8222FB}">
+<ds:datastoreItem xmlns:ds="http://schemas.openxmlformats.org/officeDocument/2006/customXml" ds:itemID="{DAC23DE7-BBB5-4A34-8665-A27BF6D58F67}">
   <ds:schemaRefs>
     <ds:schemaRef ds:uri="http://schemas.openxmlformats.org/officeDocument/2006/bibliography"/>
   </ds:schemaRefs>

</xml_diff>